<commit_message>
done everything but have to fix scrolling and pdf
</commit_message>
<xml_diff>
--- a/mhc tutorial.docx
+++ b/mhc tutorial.docx
@@ -67,7 +67,7 @@
                     </pic:cNvPicPr>
                   </pic:nvPicPr>
                   <pic:blipFill>
-                    <a:blip r:embed="rId4"/>
+                    <a:blip r:embed="rId5"/>
                     <a:srcRect/>
                     <a:stretch>
                       <a:fillRect/>
@@ -125,7 +125,7 @@
                     </pic:cNvPicPr>
                   </pic:nvPicPr>
                   <pic:blipFill>
-                    <a:blip r:embed="rId5"/>
+                    <a:blip r:embed="rId6"/>
                     <a:srcRect/>
                     <a:stretch>
                       <a:fillRect/>
@@ -184,7 +184,7 @@
                     </pic:cNvPicPr>
                   </pic:nvPicPr>
                   <pic:blipFill>
-                    <a:blip r:embed="rId6"/>
+                    <a:blip r:embed="rId7"/>
                     <a:srcRect/>
                     <a:stretch>
                       <a:fillRect/>
@@ -242,7 +242,7 @@
                     </pic:cNvPicPr>
                   </pic:nvPicPr>
                   <pic:blipFill>
-                    <a:blip r:embed="rId7"/>
+                    <a:blip r:embed="rId8"/>
                     <a:srcRect/>
                     <a:stretch>
                       <a:fillRect/>
@@ -300,7 +300,7 @@
                     </pic:cNvPicPr>
                   </pic:nvPicPr>
                   <pic:blipFill>
-                    <a:blip r:embed="rId8"/>
+                    <a:blip r:embed="rId9"/>
                     <a:srcRect/>
                     <a:stretch>
                       <a:fillRect/>
@@ -358,7 +358,7 @@
                     </pic:cNvPicPr>
                   </pic:nvPicPr>
                   <pic:blipFill>
-                    <a:blip r:embed="rId9"/>
+                    <a:blip r:embed="rId10"/>
                     <a:srcRect/>
                     <a:stretch>
                       <a:fillRect/>
@@ -393,7 +393,7 @@
           <w:lang w:val="en-US"/>
         </w:rPr>
       </w:pPr>
-      <w:hyperlink r:id="rId10" w:history="1">
+      <w:hyperlink r:id="rId11" w:history="1">
         <w:r>
           <w:rPr>
             <w:rStyle w:val="-"/>
@@ -409,7 +409,7 @@
           <w:lang w:val="en-US"/>
         </w:rPr>
       </w:pPr>
-      <w:hyperlink r:id="rId11" w:anchor="comments" w:history="1">
+      <w:hyperlink r:id="rId12" w:anchor="comments" w:history="1">
         <w:r>
           <w:rPr>
             <w:rStyle w:val="-"/>
@@ -482,7 +482,7 @@
           <w:lang w:val="en-US"/>
         </w:rPr>
       </w:pPr>
-      <w:hyperlink r:id="rId12" w:anchor="15864222" w:history="1">
+      <w:hyperlink r:id="rId13" w:anchor="15864222" w:history="1">
         <w:r>
           <w:rPr>
             <w:rStyle w:val="-"/>
@@ -526,7 +526,7 @@
           <w:lang w:val="en-US"/>
         </w:rPr>
       </w:pPr>
-      <w:hyperlink r:id="rId13" w:history="1">
+      <w:hyperlink r:id="rId14" w:history="1">
         <w:r>
           <w:rPr>
             <w:rStyle w:val="-"/>
@@ -964,6 +964,212 @@
     </w:p>
     <w:p>
       <w:pPr>
+        <w:pStyle w:val="Web"/>
+        <w:shd w:val="clear" w:color="auto" w:fill="FFFFFF"/>
+        <w:spacing w:before="0" w:beforeAutospacing="0" w:after="0" w:afterAutospacing="0"/>
+        <w:textAlignment w:val="baseline"/>
+        <w:rPr>
+          <w:rFonts w:ascii="Arial" w:hAnsi="Arial" w:cs="Arial"/>
+          <w:color w:val="242729"/>
+          <w:sz w:val="20"/>
+          <w:szCs w:val="20"/>
+          <w:lang w:val="en-US"/>
+        </w:rPr>
+      </w:pPr>
+      <w:r>
+        <w:rPr>
+          <w:rFonts w:ascii="Arial" w:hAnsi="Arial" w:cs="Arial"/>
+          <w:color w:val="242729"/>
+          <w:sz w:val="20"/>
+          <w:szCs w:val="20"/>
+        </w:rPr>
+        <w:t>Το</w:t>
+      </w:r>
+      <w:r>
+        <w:rPr>
+          <w:rFonts w:ascii="Arial" w:hAnsi="Arial" w:cs="Arial"/>
+          <w:color w:val="242729"/>
+          <w:sz w:val="20"/>
+          <w:szCs w:val="20"/>
+          <w:lang w:val="en-US"/>
+        </w:rPr>
+        <w:t xml:space="preserve"> </w:t>
+      </w:r>
+      <w:proofErr w:type="spellStart"/>
+      <w:r>
+        <w:rPr>
+          <w:rFonts w:ascii="Arial" w:hAnsi="Arial" w:cs="Arial"/>
+          <w:color w:val="242729"/>
+          <w:sz w:val="20"/>
+          <w:szCs w:val="20"/>
+        </w:rPr>
+        <w:t>χρησιμοποιουμε</w:t>
+      </w:r>
+      <w:proofErr w:type="spellEnd"/>
+      <w:r>
+        <w:rPr>
+          <w:rFonts w:ascii="Arial" w:hAnsi="Arial" w:cs="Arial"/>
+          <w:color w:val="242729"/>
+          <w:sz w:val="20"/>
+          <w:szCs w:val="20"/>
+          <w:lang w:val="en-US"/>
+        </w:rPr>
+        <w:t xml:space="preserve"> </w:t>
+      </w:r>
+      <w:proofErr w:type="spellStart"/>
+      <w:r>
+        <w:rPr>
+          <w:rFonts w:ascii="Arial" w:hAnsi="Arial" w:cs="Arial"/>
+          <w:color w:val="242729"/>
+          <w:sz w:val="20"/>
+          <w:szCs w:val="20"/>
+        </w:rPr>
+        <w:t>καλωντας</w:t>
+      </w:r>
+      <w:proofErr w:type="spellEnd"/>
+      <w:r>
+        <w:rPr>
+          <w:rFonts w:ascii="Arial" w:hAnsi="Arial" w:cs="Arial"/>
+          <w:color w:val="242729"/>
+          <w:sz w:val="20"/>
+          <w:szCs w:val="20"/>
+          <w:lang w:val="en-US"/>
+        </w:rPr>
+        <w:t xml:space="preserve"> </w:t>
+      </w:r>
+      <w:proofErr w:type="spellStart"/>
+      <w:r>
+        <w:rPr>
+          <w:rFonts w:ascii="Arial" w:hAnsi="Arial" w:cs="Arial"/>
+          <w:color w:val="242729"/>
+          <w:sz w:val="20"/>
+          <w:szCs w:val="20"/>
+        </w:rPr>
+        <w:t>αυταματα</w:t>
+      </w:r>
+      <w:proofErr w:type="spellEnd"/>
+      <w:r>
+        <w:rPr>
+          <w:rFonts w:ascii="Arial" w:hAnsi="Arial" w:cs="Arial"/>
+          <w:color w:val="242729"/>
+          <w:sz w:val="20"/>
+          <w:szCs w:val="20"/>
+          <w:lang w:val="en-US"/>
+        </w:rPr>
+        <w:t xml:space="preserve"> </w:t>
+      </w:r>
+      <w:r>
+        <w:rPr>
+          <w:rFonts w:ascii="Arial" w:hAnsi="Arial" w:cs="Arial"/>
+          <w:color w:val="242729"/>
+          <w:sz w:val="20"/>
+          <w:szCs w:val="20"/>
+        </w:rPr>
+        <w:t>την</w:t>
+      </w:r>
+      <w:r>
+        <w:rPr>
+          <w:rFonts w:ascii="Arial" w:hAnsi="Arial" w:cs="Arial"/>
+          <w:color w:val="242729"/>
+          <w:sz w:val="20"/>
+          <w:szCs w:val="20"/>
+          <w:lang w:val="en-US"/>
+        </w:rPr>
+        <w:t xml:space="preserve"> </w:t>
+      </w:r>
+      <w:r>
+        <w:rPr>
+          <w:rFonts w:ascii="Arial" w:hAnsi="Arial" w:cs="Arial"/>
+          <w:color w:val="242729"/>
+          <w:sz w:val="20"/>
+          <w:szCs w:val="20"/>
+          <w:lang w:val="en-US"/>
+        </w:rPr>
+        <w:t>do</w:t>
+      </w:r>
+      <w:r>
+        <w:rPr>
+          <w:rFonts w:ascii="Arial" w:hAnsi="Arial" w:cs="Arial"/>
+          <w:color w:val="242729"/>
+          <w:sz w:val="20"/>
+          <w:szCs w:val="20"/>
+          <w:lang w:val="en-US"/>
+        </w:rPr>
+        <w:t xml:space="preserve"> </w:t>
+      </w:r>
+      <w:r>
+        <w:rPr>
+          <w:rFonts w:ascii="Arial" w:hAnsi="Arial" w:cs="Arial"/>
+          <w:color w:val="242729"/>
+          <w:sz w:val="20"/>
+          <w:szCs w:val="20"/>
+          <w:lang w:val="en-US"/>
+        </w:rPr>
+        <w:t>in</w:t>
+      </w:r>
+      <w:r>
+        <w:rPr>
+          <w:rFonts w:ascii="Arial" w:hAnsi="Arial" w:cs="Arial"/>
+          <w:color w:val="242729"/>
+          <w:sz w:val="20"/>
+          <w:szCs w:val="20"/>
+          <w:lang w:val="en-US"/>
+        </w:rPr>
+        <w:t xml:space="preserve"> </w:t>
+      </w:r>
+      <w:r>
+        <w:rPr>
+          <w:rFonts w:ascii="Arial" w:hAnsi="Arial" w:cs="Arial"/>
+          <w:color w:val="242729"/>
+          <w:sz w:val="20"/>
+          <w:szCs w:val="20"/>
+          <w:lang w:val="en-US"/>
+        </w:rPr>
+        <w:t>background</w:t>
+      </w:r>
+      <w:r>
+        <w:rPr>
+          <w:rFonts w:ascii="Arial" w:hAnsi="Arial" w:cs="Arial"/>
+          <w:color w:val="242729"/>
+          <w:sz w:val="20"/>
+          <w:szCs w:val="20"/>
+          <w:lang w:val="en-US"/>
+        </w:rPr>
+        <w:t xml:space="preserve">() </w:t>
+      </w:r>
+      <w:r>
+        <w:rPr>
+          <w:rFonts w:ascii="Arial" w:hAnsi="Arial" w:cs="Arial"/>
+          <w:color w:val="242729"/>
+          <w:sz w:val="20"/>
+          <w:szCs w:val="20"/>
+          <w:lang w:val="en-US"/>
+        </w:rPr>
+        <w:t>me</w:t>
+      </w:r>
+      <w:r>
+        <w:rPr>
+          <w:rFonts w:ascii="Arial" w:hAnsi="Arial" w:cs="Arial"/>
+          <w:color w:val="242729"/>
+          <w:sz w:val="20"/>
+          <w:szCs w:val="20"/>
+          <w:lang w:val="en-US"/>
+        </w:rPr>
+        <w:t xml:space="preserve"> </w:t>
+      </w:r>
+      <w:r>
+        <w:rPr>
+          <w:rFonts w:ascii="Arial" w:hAnsi="Arial" w:cs="Arial"/>
+          <w:color w:val="242729"/>
+          <w:sz w:val="20"/>
+          <w:szCs w:val="20"/>
+          <w:lang w:val="en-US"/>
+        </w:rPr>
+        <w:t>to execute()</w:t>
+      </w:r>
+    </w:p>
+    <w:p>
+      <w:pPr>
         <w:rPr>
           <w:b/>
           <w:lang w:val="en-US"/>
@@ -992,13 +1198,4301 @@
           <w:lang w:val="en-US"/>
         </w:rPr>
       </w:pPr>
-      <w:r>
-        <w:rPr>
-          <w:b/>
-          <w:lang w:val="en-US"/>
-        </w:rPr>
-        <w:t>https://www.simplifiedcoding.net/retrieve-data-mysql-database-android/</w:t>
-      </w:r>
+      <w:hyperlink r:id="rId15" w:history="1">
+        <w:r>
+          <w:rPr>
+            <w:rStyle w:val="-"/>
+            <w:b/>
+            <w:lang w:val="en-US"/>
+          </w:rPr>
+          <w:t>https://www.simplifiedcoding.net/retrieve-data-mysql-database-android/</w:t>
+        </w:r>
+      </w:hyperlink>
+    </w:p>
+    <w:p>
+      <w:pPr>
+        <w:pStyle w:val="a5"/>
+        <w:numPr>
+          <w:ilvl w:val="0"/>
+          <w:numId w:val="1"/>
+        </w:numPr>
+        <w:rPr>
+          <w:b/>
+          <w:lang w:val="en-US"/>
+        </w:rPr>
+      </w:pPr>
+      <w:hyperlink r:id="rId16" w:history="1">
+        <w:r>
+          <w:rPr>
+            <w:rStyle w:val="-"/>
+            <w:b/>
+            <w:lang w:val="en-US"/>
+          </w:rPr>
+          <w:t>https://github.com/SumitRajpal/MySqlAndroid</w:t>
+        </w:r>
+      </w:hyperlink>
+    </w:p>
+    <w:p>
+      <w:pPr>
+        <w:pStyle w:val="a5"/>
+        <w:rPr>
+          <w:b/>
+          <w:lang w:val="en-US"/>
+        </w:rPr>
+      </w:pPr>
+      <w:proofErr w:type="spellStart"/>
+      <w:proofErr w:type="gramStart"/>
+      <w:r>
+        <w:rPr>
+          <w:b/>
+          <w:lang w:val="en-US"/>
+        </w:rPr>
+        <w:t>json</w:t>
+      </w:r>
+      <w:proofErr w:type="spellEnd"/>
+      <w:proofErr w:type="gramEnd"/>
+      <w:r>
+        <w:rPr>
+          <w:b/>
+          <w:lang w:val="en-US"/>
+        </w:rPr>
+        <w:t xml:space="preserve">: </w:t>
+      </w:r>
+      <w:hyperlink r:id="rId17" w:history="1">
+        <w:r>
+          <w:rPr>
+            <w:rStyle w:val="-"/>
+            <w:b/>
+            <w:lang w:val="en-US"/>
+          </w:rPr>
+          <w:t>https://www.w3schools.com/js/js_json_intro.asp</w:t>
+        </w:r>
+      </w:hyperlink>
+    </w:p>
+    <w:p>
+      <w:pPr>
+        <w:pStyle w:val="a5"/>
+        <w:rPr>
+          <w:b/>
+          <w:lang w:val="en-US"/>
+        </w:rPr>
+      </w:pPr>
+    </w:p>
+    <w:p>
+      <w:pPr>
+        <w:rPr>
+          <w:b/>
+          <w:lang w:val="en-US"/>
+        </w:rPr>
+      </w:pPr>
+      <w:proofErr w:type="gramStart"/>
+      <w:r>
+        <w:rPr>
+          <w:b/>
+          <w:lang w:val="en-US"/>
+        </w:rPr>
+        <w:t>session</w:t>
+      </w:r>
+      <w:proofErr w:type="gramEnd"/>
+      <w:r>
+        <w:rPr>
+          <w:b/>
+          <w:lang w:val="en-US"/>
+        </w:rPr>
+        <w:t xml:space="preserve"> shared preferences (</w:t>
+      </w:r>
+      <w:proofErr w:type="spellStart"/>
+      <w:r>
+        <w:rPr>
+          <w:b/>
+          <w:lang w:val="en-US"/>
+        </w:rPr>
+        <w:t>login,logout,amka</w:t>
+      </w:r>
+      <w:proofErr w:type="spellEnd"/>
+      <w:r>
+        <w:rPr>
+          <w:b/>
+          <w:lang w:val="en-US"/>
+        </w:rPr>
+        <w:t>)</w:t>
+      </w:r>
+    </w:p>
+    <w:p>
+      <w:pPr>
+        <w:rPr>
+          <w:b/>
+          <w:lang w:val="en-US"/>
+        </w:rPr>
+      </w:pPr>
+      <w:hyperlink r:id="rId18" w:history="1">
+        <w:r>
+          <w:rPr>
+            <w:rStyle w:val="-"/>
+            <w:b/>
+            <w:lang w:val="en-US"/>
+          </w:rPr>
+          <w:t>https://www.androidhive.info/2012/08/android-session-management-using-shared-preferences/</w:t>
+        </w:r>
+      </w:hyperlink>
+    </w:p>
+    <w:p>
+      <w:pPr>
+        <w:rPr>
+          <w:b/>
+          <w:lang w:val="en-US"/>
+        </w:rPr>
+      </w:pPr>
+      <w:proofErr w:type="gramStart"/>
+      <w:r>
+        <w:rPr>
+          <w:b/>
+          <w:lang w:val="en-US"/>
+        </w:rPr>
+        <w:t>get</w:t>
+      </w:r>
+      <w:proofErr w:type="gramEnd"/>
+      <w:r>
+        <w:rPr>
+          <w:b/>
+          <w:lang w:val="en-US"/>
+        </w:rPr>
+        <w:t xml:space="preserve"> current phone number</w:t>
+      </w:r>
+    </w:p>
+    <w:p>
+      <w:pPr>
+        <w:rPr>
+          <w:b/>
+          <w:lang w:val="en-US"/>
+        </w:rPr>
+      </w:pPr>
+      <w:hyperlink r:id="rId19" w:history="1">
+        <w:r>
+          <w:rPr>
+            <w:rStyle w:val="-"/>
+            <w:b/>
+            <w:lang w:val="en-US"/>
+          </w:rPr>
+          <w:t>https://stackoverflow.com/questions/2480288/programmatically-obtain-the-phone-number-of-the-android-phone</w:t>
+        </w:r>
+      </w:hyperlink>
+    </w:p>
+    <w:p>
+      <w:pPr>
+        <w:rPr>
+          <w:b/>
+          <w:lang w:val="en-US"/>
+        </w:rPr>
+      </w:pPr>
+      <w:r>
+        <w:rPr>
+          <w:b/>
+          <w:lang w:val="en-US"/>
+        </w:rPr>
+        <w:t>EIKONA FIRST AID:</w:t>
+      </w:r>
+      <w:r>
+        <w:rPr>
+          <w:lang w:val="en-US"/>
+        </w:rPr>
+        <w:t xml:space="preserve"> </w:t>
+      </w:r>
+      <w:hyperlink r:id="rId20" w:history="1">
+        <w:r>
+          <w:rPr>
+            <w:rStyle w:val="-"/>
+            <w:b/>
+            <w:lang w:val="en-US"/>
+          </w:rPr>
+          <w:t>https://nl.dreamstime.com/stock-afbeelding-de-pleisters-van-het-rode-kruis-image4525911</w:t>
+        </w:r>
+      </w:hyperlink>
+    </w:p>
+    <w:p>
+      <w:pPr>
+        <w:shd w:val="clear" w:color="auto" w:fill="FFFFFF"/>
+        <w:tabs>
+          <w:tab w:val="left" w:pos="916"/>
+          <w:tab w:val="left" w:pos="1832"/>
+          <w:tab w:val="left" w:pos="2748"/>
+          <w:tab w:val="left" w:pos="3664"/>
+          <w:tab w:val="left" w:pos="4580"/>
+          <w:tab w:val="left" w:pos="5496"/>
+          <w:tab w:val="left" w:pos="6412"/>
+          <w:tab w:val="left" w:pos="7328"/>
+          <w:tab w:val="left" w:pos="8244"/>
+          <w:tab w:val="left" w:pos="9160"/>
+          <w:tab w:val="left" w:pos="10076"/>
+          <w:tab w:val="left" w:pos="10992"/>
+          <w:tab w:val="left" w:pos="11908"/>
+          <w:tab w:val="left" w:pos="12824"/>
+          <w:tab w:val="left" w:pos="13740"/>
+          <w:tab w:val="left" w:pos="14656"/>
+        </w:tabs>
+        <w:spacing w:after="0" w:line="240" w:lineRule="auto"/>
+        <w:rPr>
+          <w:rFonts w:ascii="Courier New" w:eastAsia="Times New Roman" w:hAnsi="Courier New" w:cs="Courier New"/>
+          <w:color w:val="000000"/>
+          <w:sz w:val="20"/>
+          <w:szCs w:val="20"/>
+          <w:lang w:val="en-US" w:eastAsia="el-GR"/>
+        </w:rPr>
+      </w:pPr>
+      <w:r>
+        <w:rPr>
+          <w:rFonts w:ascii="Courier New" w:eastAsia="Times New Roman" w:hAnsi="Courier New" w:cs="Courier New"/>
+          <w:color w:val="000000"/>
+          <w:sz w:val="20"/>
+          <w:szCs w:val="20"/>
+          <w:lang w:val="en-US" w:eastAsia="el-GR"/>
+        </w:rPr>
+        <w:t xml:space="preserve">  &lt;</w:t>
+      </w:r>
+      <w:r>
+        <w:rPr>
+          <w:rFonts w:ascii="Courier New" w:eastAsia="Times New Roman" w:hAnsi="Courier New" w:cs="Courier New"/>
+          <w:b/>
+          <w:bCs/>
+          <w:color w:val="000080"/>
+          <w:sz w:val="20"/>
+          <w:szCs w:val="20"/>
+          <w:lang w:val="en-US" w:eastAsia="el-GR"/>
+        </w:rPr>
+        <w:t>TextView</w:t>
+      </w:r>
+      <w:r>
+        <w:rPr>
+          <w:rFonts w:ascii="Courier New" w:eastAsia="Times New Roman" w:hAnsi="Courier New" w:cs="Courier New"/>
+          <w:b/>
+          <w:bCs/>
+          <w:color w:val="000080"/>
+          <w:sz w:val="20"/>
+          <w:szCs w:val="20"/>
+          <w:lang w:val="en-US" w:eastAsia="el-GR"/>
+        </w:rPr>
+        <w:br/>
+        <w:t xml:space="preserve">      </w:t>
+      </w:r>
+      <w:r>
+        <w:rPr>
+          <w:rFonts w:ascii="Courier New" w:eastAsia="Times New Roman" w:hAnsi="Courier New" w:cs="Courier New"/>
+          <w:b/>
+          <w:bCs/>
+          <w:color w:val="660E7A"/>
+          <w:sz w:val="20"/>
+          <w:szCs w:val="20"/>
+          <w:lang w:val="en-US" w:eastAsia="el-GR"/>
+        </w:rPr>
+        <w:t>android</w:t>
+      </w:r>
+      <w:r>
+        <w:rPr>
+          <w:rFonts w:ascii="Courier New" w:eastAsia="Times New Roman" w:hAnsi="Courier New" w:cs="Courier New"/>
+          <w:b/>
+          <w:bCs/>
+          <w:color w:val="0000FF"/>
+          <w:sz w:val="20"/>
+          <w:szCs w:val="20"/>
+          <w:lang w:val="en-US" w:eastAsia="el-GR"/>
+        </w:rPr>
+        <w:t>:id=</w:t>
+      </w:r>
+      <w:r>
+        <w:rPr>
+          <w:rFonts w:ascii="Courier New" w:eastAsia="Times New Roman" w:hAnsi="Courier New" w:cs="Courier New"/>
+          <w:b/>
+          <w:bCs/>
+          <w:color w:val="008000"/>
+          <w:sz w:val="20"/>
+          <w:szCs w:val="20"/>
+          <w:lang w:val="en-US" w:eastAsia="el-GR"/>
+        </w:rPr>
+        <w:t>"@+id/textView9"</w:t>
+      </w:r>
+      <w:r>
+        <w:rPr>
+          <w:rFonts w:ascii="Courier New" w:eastAsia="Times New Roman" w:hAnsi="Courier New" w:cs="Courier New"/>
+          <w:b/>
+          <w:bCs/>
+          <w:color w:val="008000"/>
+          <w:sz w:val="20"/>
+          <w:szCs w:val="20"/>
+          <w:lang w:val="en-US" w:eastAsia="el-GR"/>
+        </w:rPr>
+        <w:br/>
+        <w:t xml:space="preserve">      </w:t>
+      </w:r>
+      <w:r>
+        <w:rPr>
+          <w:rFonts w:ascii="Courier New" w:eastAsia="Times New Roman" w:hAnsi="Courier New" w:cs="Courier New"/>
+          <w:b/>
+          <w:bCs/>
+          <w:color w:val="660E7A"/>
+          <w:sz w:val="20"/>
+          <w:szCs w:val="20"/>
+          <w:lang w:val="en-US" w:eastAsia="el-GR"/>
+        </w:rPr>
+        <w:t>android</w:t>
+      </w:r>
+      <w:r>
+        <w:rPr>
+          <w:rFonts w:ascii="Courier New" w:eastAsia="Times New Roman" w:hAnsi="Courier New" w:cs="Courier New"/>
+          <w:b/>
+          <w:bCs/>
+          <w:color w:val="0000FF"/>
+          <w:sz w:val="20"/>
+          <w:szCs w:val="20"/>
+          <w:lang w:val="en-US" w:eastAsia="el-GR"/>
+        </w:rPr>
+        <w:t>:layout_width=</w:t>
+      </w:r>
+      <w:r>
+        <w:rPr>
+          <w:rFonts w:ascii="Courier New" w:eastAsia="Times New Roman" w:hAnsi="Courier New" w:cs="Courier New"/>
+          <w:b/>
+          <w:bCs/>
+          <w:color w:val="008000"/>
+          <w:sz w:val="20"/>
+          <w:szCs w:val="20"/>
+          <w:lang w:val="en-US" w:eastAsia="el-GR"/>
+        </w:rPr>
+        <w:t>"wrap_content"</w:t>
+      </w:r>
+      <w:r>
+        <w:rPr>
+          <w:rFonts w:ascii="Courier New" w:eastAsia="Times New Roman" w:hAnsi="Courier New" w:cs="Courier New"/>
+          <w:b/>
+          <w:bCs/>
+          <w:color w:val="008000"/>
+          <w:sz w:val="20"/>
+          <w:szCs w:val="20"/>
+          <w:lang w:val="en-US" w:eastAsia="el-GR"/>
+        </w:rPr>
+        <w:br/>
+        <w:t xml:space="preserve">      </w:t>
+      </w:r>
+      <w:r>
+        <w:rPr>
+          <w:rFonts w:ascii="Courier New" w:eastAsia="Times New Roman" w:hAnsi="Courier New" w:cs="Courier New"/>
+          <w:b/>
+          <w:bCs/>
+          <w:color w:val="660E7A"/>
+          <w:sz w:val="20"/>
+          <w:szCs w:val="20"/>
+          <w:lang w:val="en-US" w:eastAsia="el-GR"/>
+        </w:rPr>
+        <w:t>android</w:t>
+      </w:r>
+      <w:r>
+        <w:rPr>
+          <w:rFonts w:ascii="Courier New" w:eastAsia="Times New Roman" w:hAnsi="Courier New" w:cs="Courier New"/>
+          <w:b/>
+          <w:bCs/>
+          <w:color w:val="0000FF"/>
+          <w:sz w:val="20"/>
+          <w:szCs w:val="20"/>
+          <w:lang w:val="en-US" w:eastAsia="el-GR"/>
+        </w:rPr>
+        <w:t>:layout_height=</w:t>
+      </w:r>
+      <w:r>
+        <w:rPr>
+          <w:rFonts w:ascii="Courier New" w:eastAsia="Times New Roman" w:hAnsi="Courier New" w:cs="Courier New"/>
+          <w:b/>
+          <w:bCs/>
+          <w:color w:val="008000"/>
+          <w:sz w:val="20"/>
+          <w:szCs w:val="20"/>
+          <w:lang w:val="en-US" w:eastAsia="el-GR"/>
+        </w:rPr>
+        <w:t>"wrap_content"</w:t>
+      </w:r>
+      <w:r>
+        <w:rPr>
+          <w:rFonts w:ascii="Courier New" w:eastAsia="Times New Roman" w:hAnsi="Courier New" w:cs="Courier New"/>
+          <w:b/>
+          <w:bCs/>
+          <w:color w:val="008000"/>
+          <w:sz w:val="20"/>
+          <w:szCs w:val="20"/>
+          <w:lang w:val="en-US" w:eastAsia="el-GR"/>
+        </w:rPr>
+        <w:br/>
+        <w:t xml:space="preserve">      </w:t>
+      </w:r>
+      <w:r>
+        <w:rPr>
+          <w:rFonts w:ascii="Courier New" w:eastAsia="Times New Roman" w:hAnsi="Courier New" w:cs="Courier New"/>
+          <w:b/>
+          <w:bCs/>
+          <w:color w:val="660E7A"/>
+          <w:sz w:val="20"/>
+          <w:szCs w:val="20"/>
+          <w:lang w:val="en-US" w:eastAsia="el-GR"/>
+        </w:rPr>
+        <w:t>android</w:t>
+      </w:r>
+      <w:r>
+        <w:rPr>
+          <w:rFonts w:ascii="Courier New" w:eastAsia="Times New Roman" w:hAnsi="Courier New" w:cs="Courier New"/>
+          <w:b/>
+          <w:bCs/>
+          <w:color w:val="0000FF"/>
+          <w:sz w:val="20"/>
+          <w:szCs w:val="20"/>
+          <w:lang w:val="en-US" w:eastAsia="el-GR"/>
+        </w:rPr>
+        <w:t>:layout_alignParentLeft=</w:t>
+      </w:r>
+      <w:r>
+        <w:rPr>
+          <w:rFonts w:ascii="Courier New" w:eastAsia="Times New Roman" w:hAnsi="Courier New" w:cs="Courier New"/>
+          <w:b/>
+          <w:bCs/>
+          <w:color w:val="008000"/>
+          <w:sz w:val="20"/>
+          <w:szCs w:val="20"/>
+          <w:lang w:val="en-US" w:eastAsia="el-GR"/>
+        </w:rPr>
+        <w:t>"true"</w:t>
+      </w:r>
+      <w:r>
+        <w:rPr>
+          <w:rFonts w:ascii="Courier New" w:eastAsia="Times New Roman" w:hAnsi="Courier New" w:cs="Courier New"/>
+          <w:b/>
+          <w:bCs/>
+          <w:color w:val="008000"/>
+          <w:sz w:val="20"/>
+          <w:szCs w:val="20"/>
+          <w:lang w:val="en-US" w:eastAsia="el-GR"/>
+        </w:rPr>
+        <w:br/>
+        <w:t xml:space="preserve">      </w:t>
+      </w:r>
+      <w:r>
+        <w:rPr>
+          <w:rFonts w:ascii="Courier New" w:eastAsia="Times New Roman" w:hAnsi="Courier New" w:cs="Courier New"/>
+          <w:b/>
+          <w:bCs/>
+          <w:color w:val="660E7A"/>
+          <w:sz w:val="20"/>
+          <w:szCs w:val="20"/>
+          <w:lang w:val="en-US" w:eastAsia="el-GR"/>
+        </w:rPr>
+        <w:t>android</w:t>
+      </w:r>
+      <w:r>
+        <w:rPr>
+          <w:rFonts w:ascii="Courier New" w:eastAsia="Times New Roman" w:hAnsi="Courier New" w:cs="Courier New"/>
+          <w:b/>
+          <w:bCs/>
+          <w:color w:val="0000FF"/>
+          <w:sz w:val="20"/>
+          <w:szCs w:val="20"/>
+          <w:lang w:val="en-US" w:eastAsia="el-GR"/>
+        </w:rPr>
+        <w:t>:layout_alignParentStart=</w:t>
+      </w:r>
+      <w:r>
+        <w:rPr>
+          <w:rFonts w:ascii="Courier New" w:eastAsia="Times New Roman" w:hAnsi="Courier New" w:cs="Courier New"/>
+          <w:b/>
+          <w:bCs/>
+          <w:color w:val="008000"/>
+          <w:sz w:val="20"/>
+          <w:szCs w:val="20"/>
+          <w:lang w:val="en-US" w:eastAsia="el-GR"/>
+        </w:rPr>
+        <w:t>"true"</w:t>
+      </w:r>
+      <w:r>
+        <w:rPr>
+          <w:rFonts w:ascii="Courier New" w:eastAsia="Times New Roman" w:hAnsi="Courier New" w:cs="Courier New"/>
+          <w:b/>
+          <w:bCs/>
+          <w:color w:val="008000"/>
+          <w:sz w:val="20"/>
+          <w:szCs w:val="20"/>
+          <w:lang w:val="en-US" w:eastAsia="el-GR"/>
+        </w:rPr>
+        <w:br/>
+        <w:t xml:space="preserve">      </w:t>
+      </w:r>
+      <w:r>
+        <w:rPr>
+          <w:rFonts w:ascii="Courier New" w:eastAsia="Times New Roman" w:hAnsi="Courier New" w:cs="Courier New"/>
+          <w:b/>
+          <w:bCs/>
+          <w:color w:val="660E7A"/>
+          <w:sz w:val="20"/>
+          <w:szCs w:val="20"/>
+          <w:lang w:val="en-US" w:eastAsia="el-GR"/>
+        </w:rPr>
+        <w:t>android</w:t>
+      </w:r>
+      <w:r>
+        <w:rPr>
+          <w:rFonts w:ascii="Courier New" w:eastAsia="Times New Roman" w:hAnsi="Courier New" w:cs="Courier New"/>
+          <w:b/>
+          <w:bCs/>
+          <w:color w:val="0000FF"/>
+          <w:sz w:val="20"/>
+          <w:szCs w:val="20"/>
+          <w:lang w:val="en-US" w:eastAsia="el-GR"/>
+        </w:rPr>
+        <w:t>:background=</w:t>
+      </w:r>
+      <w:r>
+        <w:rPr>
+          <w:rFonts w:ascii="Courier New" w:eastAsia="Times New Roman" w:hAnsi="Courier New" w:cs="Courier New"/>
+          <w:b/>
+          <w:bCs/>
+          <w:color w:val="008000"/>
+          <w:sz w:val="20"/>
+          <w:szCs w:val="20"/>
+          <w:lang w:val="en-US" w:eastAsia="el-GR"/>
+        </w:rPr>
+        <w:t>"@color/colorPrimary"</w:t>
+      </w:r>
+      <w:r>
+        <w:rPr>
+          <w:rFonts w:ascii="Courier New" w:eastAsia="Times New Roman" w:hAnsi="Courier New" w:cs="Courier New"/>
+          <w:b/>
+          <w:bCs/>
+          <w:color w:val="008000"/>
+          <w:sz w:val="20"/>
+          <w:szCs w:val="20"/>
+          <w:lang w:val="en-US" w:eastAsia="el-GR"/>
+        </w:rPr>
+        <w:br/>
+        <w:t xml:space="preserve">      </w:t>
+      </w:r>
+      <w:r>
+        <w:rPr>
+          <w:rFonts w:ascii="Courier New" w:eastAsia="Times New Roman" w:hAnsi="Courier New" w:cs="Courier New"/>
+          <w:b/>
+          <w:bCs/>
+          <w:color w:val="660E7A"/>
+          <w:sz w:val="20"/>
+          <w:szCs w:val="20"/>
+          <w:lang w:val="en-US" w:eastAsia="el-GR"/>
+        </w:rPr>
+        <w:t>android</w:t>
+      </w:r>
+      <w:r>
+        <w:rPr>
+          <w:rFonts w:ascii="Courier New" w:eastAsia="Times New Roman" w:hAnsi="Courier New" w:cs="Courier New"/>
+          <w:b/>
+          <w:bCs/>
+          <w:color w:val="0000FF"/>
+          <w:sz w:val="20"/>
+          <w:szCs w:val="20"/>
+          <w:lang w:val="en-US" w:eastAsia="el-GR"/>
+        </w:rPr>
+        <w:t>:backgroundTint=</w:t>
+      </w:r>
+      <w:r>
+        <w:rPr>
+          <w:rFonts w:ascii="Courier New" w:eastAsia="Times New Roman" w:hAnsi="Courier New" w:cs="Courier New"/>
+          <w:b/>
+          <w:bCs/>
+          <w:color w:val="008000"/>
+          <w:sz w:val="20"/>
+          <w:szCs w:val="20"/>
+          <w:lang w:val="en-US" w:eastAsia="el-GR"/>
+        </w:rPr>
+        <w:t>"@color/colorAccent"</w:t>
+      </w:r>
+      <w:r>
+        <w:rPr>
+          <w:rFonts w:ascii="Courier New" w:eastAsia="Times New Roman" w:hAnsi="Courier New" w:cs="Courier New"/>
+          <w:b/>
+          <w:bCs/>
+          <w:color w:val="008000"/>
+          <w:sz w:val="20"/>
+          <w:szCs w:val="20"/>
+          <w:lang w:val="en-US" w:eastAsia="el-GR"/>
+        </w:rPr>
+        <w:br/>
+        <w:t xml:space="preserve">      </w:t>
+      </w:r>
+      <w:r>
+        <w:rPr>
+          <w:rFonts w:ascii="Courier New" w:eastAsia="Times New Roman" w:hAnsi="Courier New" w:cs="Courier New"/>
+          <w:b/>
+          <w:bCs/>
+          <w:color w:val="660E7A"/>
+          <w:sz w:val="20"/>
+          <w:szCs w:val="20"/>
+          <w:lang w:val="en-US" w:eastAsia="el-GR"/>
+        </w:rPr>
+        <w:t>android</w:t>
+      </w:r>
+      <w:r>
+        <w:rPr>
+          <w:rFonts w:ascii="Courier New" w:eastAsia="Times New Roman" w:hAnsi="Courier New" w:cs="Courier New"/>
+          <w:b/>
+          <w:bCs/>
+          <w:color w:val="0000FF"/>
+          <w:sz w:val="20"/>
+          <w:szCs w:val="20"/>
+          <w:lang w:val="en-US" w:eastAsia="el-GR"/>
+        </w:rPr>
+        <w:t>:text=</w:t>
+      </w:r>
+      <w:r>
+        <w:rPr>
+          <w:rFonts w:ascii="Courier New" w:eastAsia="Times New Roman" w:hAnsi="Courier New" w:cs="Courier New"/>
+          <w:b/>
+          <w:bCs/>
+          <w:color w:val="008000"/>
+          <w:sz w:val="20"/>
+          <w:szCs w:val="20"/>
+          <w:lang w:val="en-US" w:eastAsia="el-GR"/>
+        </w:rPr>
+        <w:t>"</w:t>
+      </w:r>
+      <w:proofErr w:type="spellStart"/>
+      <w:r>
+        <w:rPr>
+          <w:rFonts w:ascii="Courier New" w:eastAsia="Times New Roman" w:hAnsi="Courier New" w:cs="Courier New"/>
+          <w:b/>
+          <w:bCs/>
+          <w:color w:val="008000"/>
+          <w:sz w:val="20"/>
+          <w:szCs w:val="20"/>
+          <w:lang w:eastAsia="el-GR"/>
+        </w:rPr>
+        <w:t>Επέλεξε</w:t>
+      </w:r>
+      <w:proofErr w:type="spellEnd"/>
+      <w:r>
+        <w:rPr>
+          <w:rFonts w:ascii="Courier New" w:eastAsia="Times New Roman" w:hAnsi="Courier New" w:cs="Courier New"/>
+          <w:b/>
+          <w:bCs/>
+          <w:color w:val="008000"/>
+          <w:sz w:val="20"/>
+          <w:szCs w:val="20"/>
+          <w:lang w:val="en-US" w:eastAsia="el-GR"/>
+        </w:rPr>
+        <w:t xml:space="preserve"> </w:t>
+      </w:r>
+      <w:r>
+        <w:rPr>
+          <w:rFonts w:ascii="Courier New" w:eastAsia="Times New Roman" w:hAnsi="Courier New" w:cs="Courier New"/>
+          <w:b/>
+          <w:bCs/>
+          <w:color w:val="008000"/>
+          <w:sz w:val="20"/>
+          <w:szCs w:val="20"/>
+          <w:lang w:eastAsia="el-GR"/>
+        </w:rPr>
+        <w:t>κάποιο</w:t>
+      </w:r>
+      <w:r>
+        <w:rPr>
+          <w:rFonts w:ascii="Courier New" w:eastAsia="Times New Roman" w:hAnsi="Courier New" w:cs="Courier New"/>
+          <w:b/>
+          <w:bCs/>
+          <w:color w:val="008000"/>
+          <w:sz w:val="20"/>
+          <w:szCs w:val="20"/>
+          <w:lang w:val="en-US" w:eastAsia="el-GR"/>
+        </w:rPr>
+        <w:t xml:space="preserve"> </w:t>
+      </w:r>
+      <w:r>
+        <w:rPr>
+          <w:rFonts w:ascii="Courier New" w:eastAsia="Times New Roman" w:hAnsi="Courier New" w:cs="Courier New"/>
+          <w:b/>
+          <w:bCs/>
+          <w:color w:val="008000"/>
+          <w:sz w:val="20"/>
+          <w:szCs w:val="20"/>
+          <w:lang w:eastAsia="el-GR"/>
+        </w:rPr>
+        <w:t>πρόσωπο</w:t>
+      </w:r>
+      <w:r>
+        <w:rPr>
+          <w:rFonts w:ascii="Courier New" w:eastAsia="Times New Roman" w:hAnsi="Courier New" w:cs="Courier New"/>
+          <w:b/>
+          <w:bCs/>
+          <w:color w:val="008000"/>
+          <w:sz w:val="20"/>
+          <w:szCs w:val="20"/>
+          <w:lang w:val="en-US" w:eastAsia="el-GR"/>
+        </w:rPr>
+        <w:t>(</w:t>
+      </w:r>
+      <w:r>
+        <w:rPr>
+          <w:rFonts w:ascii="Courier New" w:eastAsia="Times New Roman" w:hAnsi="Courier New" w:cs="Courier New"/>
+          <w:b/>
+          <w:bCs/>
+          <w:color w:val="008000"/>
+          <w:sz w:val="20"/>
+          <w:szCs w:val="20"/>
+          <w:lang w:eastAsia="el-GR"/>
+        </w:rPr>
+        <w:t>γιατρό</w:t>
+      </w:r>
+      <w:r>
+        <w:rPr>
+          <w:rFonts w:ascii="Courier New" w:eastAsia="Times New Roman" w:hAnsi="Courier New" w:cs="Courier New"/>
+          <w:b/>
+          <w:bCs/>
+          <w:color w:val="008000"/>
+          <w:sz w:val="20"/>
+          <w:szCs w:val="20"/>
+          <w:lang w:val="en-US" w:eastAsia="el-GR"/>
+        </w:rPr>
+        <w:t xml:space="preserve">, </w:t>
+      </w:r>
+      <w:r>
+        <w:rPr>
+          <w:rFonts w:ascii="Courier New" w:eastAsia="Times New Roman" w:hAnsi="Courier New" w:cs="Courier New"/>
+          <w:b/>
+          <w:bCs/>
+          <w:color w:val="008000"/>
+          <w:sz w:val="20"/>
+          <w:szCs w:val="20"/>
+          <w:lang w:eastAsia="el-GR"/>
+        </w:rPr>
+        <w:t>φίλο</w:t>
+      </w:r>
+      <w:r>
+        <w:rPr>
+          <w:rFonts w:ascii="Courier New" w:eastAsia="Times New Roman" w:hAnsi="Courier New" w:cs="Courier New"/>
+          <w:b/>
+          <w:bCs/>
+          <w:color w:val="008000"/>
+          <w:sz w:val="20"/>
+          <w:szCs w:val="20"/>
+          <w:lang w:val="en-US" w:eastAsia="el-GR"/>
+        </w:rPr>
+        <w:t xml:space="preserve">, </w:t>
+      </w:r>
+      <w:r>
+        <w:rPr>
+          <w:rFonts w:ascii="Courier New" w:eastAsia="Times New Roman" w:hAnsi="Courier New" w:cs="Courier New"/>
+          <w:b/>
+          <w:bCs/>
+          <w:color w:val="008000"/>
+          <w:sz w:val="20"/>
+          <w:szCs w:val="20"/>
+          <w:lang w:eastAsia="el-GR"/>
+        </w:rPr>
+        <w:t>γονιό</w:t>
+      </w:r>
+      <w:r>
+        <w:rPr>
+          <w:rFonts w:ascii="Courier New" w:eastAsia="Times New Roman" w:hAnsi="Courier New" w:cs="Courier New"/>
+          <w:b/>
+          <w:bCs/>
+          <w:color w:val="008000"/>
+          <w:sz w:val="20"/>
+          <w:szCs w:val="20"/>
+          <w:lang w:val="en-US" w:eastAsia="el-GR"/>
+        </w:rPr>
+        <w:t xml:space="preserve">) </w:t>
+      </w:r>
+      <w:r>
+        <w:rPr>
+          <w:rFonts w:ascii="Courier New" w:eastAsia="Times New Roman" w:hAnsi="Courier New" w:cs="Courier New"/>
+          <w:b/>
+          <w:bCs/>
+          <w:color w:val="008000"/>
+          <w:sz w:val="20"/>
+          <w:szCs w:val="20"/>
+          <w:lang w:eastAsia="el-GR"/>
+        </w:rPr>
+        <w:t>ο</w:t>
+      </w:r>
+      <w:r>
+        <w:rPr>
+          <w:rFonts w:ascii="Courier New" w:eastAsia="Times New Roman" w:hAnsi="Courier New" w:cs="Courier New"/>
+          <w:b/>
+          <w:bCs/>
+          <w:color w:val="008000"/>
+          <w:sz w:val="20"/>
+          <w:szCs w:val="20"/>
+          <w:lang w:val="en-US" w:eastAsia="el-GR"/>
+        </w:rPr>
+        <w:t xml:space="preserve"> </w:t>
+      </w:r>
+      <w:r>
+        <w:rPr>
+          <w:rFonts w:ascii="Courier New" w:eastAsia="Times New Roman" w:hAnsi="Courier New" w:cs="Courier New"/>
+          <w:b/>
+          <w:bCs/>
+          <w:color w:val="008000"/>
+          <w:sz w:val="20"/>
+          <w:szCs w:val="20"/>
+          <w:lang w:eastAsia="el-GR"/>
+        </w:rPr>
+        <w:t>οποίος</w:t>
+      </w:r>
+      <w:r>
+        <w:rPr>
+          <w:rFonts w:ascii="Courier New" w:eastAsia="Times New Roman" w:hAnsi="Courier New" w:cs="Courier New"/>
+          <w:b/>
+          <w:bCs/>
+          <w:color w:val="008000"/>
+          <w:sz w:val="20"/>
+          <w:szCs w:val="20"/>
+          <w:lang w:val="en-US" w:eastAsia="el-GR"/>
+        </w:rPr>
+        <w:t xml:space="preserve"> </w:t>
+      </w:r>
+      <w:r>
+        <w:rPr>
+          <w:rFonts w:ascii="Courier New" w:eastAsia="Times New Roman" w:hAnsi="Courier New" w:cs="Courier New"/>
+          <w:b/>
+          <w:bCs/>
+          <w:color w:val="008000"/>
+          <w:sz w:val="20"/>
+          <w:szCs w:val="20"/>
+          <w:lang w:eastAsia="el-GR"/>
+        </w:rPr>
+        <w:t>θα</w:t>
+      </w:r>
+      <w:r>
+        <w:rPr>
+          <w:rFonts w:ascii="Courier New" w:eastAsia="Times New Roman" w:hAnsi="Courier New" w:cs="Courier New"/>
+          <w:b/>
+          <w:bCs/>
+          <w:color w:val="008000"/>
+          <w:sz w:val="20"/>
+          <w:szCs w:val="20"/>
+          <w:lang w:val="en-US" w:eastAsia="el-GR"/>
+        </w:rPr>
+        <w:t xml:space="preserve"> </w:t>
+      </w:r>
+      <w:proofErr w:type="spellStart"/>
+      <w:r>
+        <w:rPr>
+          <w:rFonts w:ascii="Courier New" w:eastAsia="Times New Roman" w:hAnsi="Courier New" w:cs="Courier New"/>
+          <w:b/>
+          <w:bCs/>
+          <w:color w:val="008000"/>
+          <w:sz w:val="20"/>
+          <w:szCs w:val="20"/>
+          <w:lang w:eastAsia="el-GR"/>
+        </w:rPr>
+        <w:t>ειδοποιηθει</w:t>
+      </w:r>
+      <w:proofErr w:type="spellEnd"/>
+      <w:r>
+        <w:rPr>
+          <w:rFonts w:ascii="Courier New" w:eastAsia="Times New Roman" w:hAnsi="Courier New" w:cs="Courier New"/>
+          <w:b/>
+          <w:bCs/>
+          <w:color w:val="008000"/>
+          <w:sz w:val="20"/>
+          <w:szCs w:val="20"/>
+          <w:lang w:val="en-US" w:eastAsia="el-GR"/>
+        </w:rPr>
+        <w:t xml:space="preserve"> </w:t>
+      </w:r>
+      <w:proofErr w:type="spellStart"/>
+      <w:r>
+        <w:rPr>
+          <w:rFonts w:ascii="Courier New" w:eastAsia="Times New Roman" w:hAnsi="Courier New" w:cs="Courier New"/>
+          <w:b/>
+          <w:bCs/>
+          <w:color w:val="008000"/>
+          <w:sz w:val="20"/>
+          <w:szCs w:val="20"/>
+          <w:lang w:eastAsia="el-GR"/>
+        </w:rPr>
+        <w:t>άμμεσα</w:t>
+      </w:r>
+      <w:proofErr w:type="spellEnd"/>
+      <w:r>
+        <w:rPr>
+          <w:rFonts w:ascii="Courier New" w:eastAsia="Times New Roman" w:hAnsi="Courier New" w:cs="Courier New"/>
+          <w:b/>
+          <w:bCs/>
+          <w:color w:val="008000"/>
+          <w:sz w:val="20"/>
+          <w:szCs w:val="20"/>
+          <w:lang w:val="en-US" w:eastAsia="el-GR"/>
+        </w:rPr>
+        <w:t xml:space="preserve">, </w:t>
+      </w:r>
+      <w:r>
+        <w:rPr>
+          <w:rFonts w:ascii="Courier New" w:eastAsia="Times New Roman" w:hAnsi="Courier New" w:cs="Courier New"/>
+          <w:b/>
+          <w:bCs/>
+          <w:color w:val="008000"/>
+          <w:sz w:val="20"/>
+          <w:szCs w:val="20"/>
+          <w:lang w:eastAsia="el-GR"/>
+        </w:rPr>
+        <w:t>μέσω</w:t>
+      </w:r>
+      <w:r>
+        <w:rPr>
+          <w:rFonts w:ascii="Courier New" w:eastAsia="Times New Roman" w:hAnsi="Courier New" w:cs="Courier New"/>
+          <w:b/>
+          <w:bCs/>
+          <w:color w:val="008000"/>
+          <w:sz w:val="20"/>
+          <w:szCs w:val="20"/>
+          <w:lang w:val="en-US" w:eastAsia="el-GR"/>
+        </w:rPr>
+        <w:t xml:space="preserve"> </w:t>
+      </w:r>
+      <w:r>
+        <w:rPr>
+          <w:rFonts w:ascii="Courier New" w:eastAsia="Times New Roman" w:hAnsi="Courier New" w:cs="Courier New"/>
+          <w:b/>
+          <w:bCs/>
+          <w:color w:val="008000"/>
+          <w:sz w:val="20"/>
+          <w:szCs w:val="20"/>
+          <w:lang w:eastAsia="el-GR"/>
+        </w:rPr>
+        <w:t>της</w:t>
+      </w:r>
+      <w:r>
+        <w:rPr>
+          <w:rFonts w:ascii="Courier New" w:eastAsia="Times New Roman" w:hAnsi="Courier New" w:cs="Courier New"/>
+          <w:b/>
+          <w:bCs/>
+          <w:color w:val="008000"/>
+          <w:sz w:val="20"/>
+          <w:szCs w:val="20"/>
+          <w:lang w:val="en-US" w:eastAsia="el-GR"/>
+        </w:rPr>
+        <w:t xml:space="preserve"> </w:t>
+      </w:r>
+      <w:r>
+        <w:rPr>
+          <w:rFonts w:ascii="Courier New" w:eastAsia="Times New Roman" w:hAnsi="Courier New" w:cs="Courier New"/>
+          <w:b/>
+          <w:bCs/>
+          <w:color w:val="008000"/>
+          <w:sz w:val="20"/>
+          <w:szCs w:val="20"/>
+          <w:lang w:eastAsia="el-GR"/>
+        </w:rPr>
+        <w:t>κινητής</w:t>
+      </w:r>
+      <w:r>
+        <w:rPr>
+          <w:rFonts w:ascii="Courier New" w:eastAsia="Times New Roman" w:hAnsi="Courier New" w:cs="Courier New"/>
+          <w:b/>
+          <w:bCs/>
+          <w:color w:val="008000"/>
+          <w:sz w:val="20"/>
+          <w:szCs w:val="20"/>
+          <w:lang w:val="en-US" w:eastAsia="el-GR"/>
+        </w:rPr>
+        <w:t xml:space="preserve"> </w:t>
+      </w:r>
+      <w:r>
+        <w:rPr>
+          <w:rFonts w:ascii="Courier New" w:eastAsia="Times New Roman" w:hAnsi="Courier New" w:cs="Courier New"/>
+          <w:b/>
+          <w:bCs/>
+          <w:color w:val="008000"/>
+          <w:sz w:val="20"/>
+          <w:szCs w:val="20"/>
+          <w:lang w:eastAsia="el-GR"/>
+        </w:rPr>
+        <w:t>του</w:t>
+      </w:r>
+      <w:r>
+        <w:rPr>
+          <w:rFonts w:ascii="Courier New" w:eastAsia="Times New Roman" w:hAnsi="Courier New" w:cs="Courier New"/>
+          <w:b/>
+          <w:bCs/>
+          <w:color w:val="008000"/>
+          <w:sz w:val="20"/>
+          <w:szCs w:val="20"/>
+          <w:lang w:val="en-US" w:eastAsia="el-GR"/>
+        </w:rPr>
+        <w:t xml:space="preserve"> </w:t>
+      </w:r>
+      <w:r>
+        <w:rPr>
+          <w:rFonts w:ascii="Courier New" w:eastAsia="Times New Roman" w:hAnsi="Courier New" w:cs="Courier New"/>
+          <w:b/>
+          <w:bCs/>
+          <w:color w:val="008000"/>
+          <w:sz w:val="20"/>
+          <w:szCs w:val="20"/>
+          <w:lang w:eastAsia="el-GR"/>
+        </w:rPr>
+        <w:t>συσκευής</w:t>
+      </w:r>
+      <w:r>
+        <w:rPr>
+          <w:rFonts w:ascii="Courier New" w:eastAsia="Times New Roman" w:hAnsi="Courier New" w:cs="Courier New"/>
+          <w:b/>
+          <w:bCs/>
+          <w:color w:val="008000"/>
+          <w:sz w:val="20"/>
+          <w:szCs w:val="20"/>
+          <w:lang w:val="en-US" w:eastAsia="el-GR"/>
+        </w:rPr>
+        <w:t xml:space="preserve">, </w:t>
+      </w:r>
+      <w:r>
+        <w:rPr>
+          <w:rFonts w:ascii="Courier New" w:eastAsia="Times New Roman" w:hAnsi="Courier New" w:cs="Courier New"/>
+          <w:b/>
+          <w:bCs/>
+          <w:color w:val="008000"/>
+          <w:sz w:val="20"/>
+          <w:szCs w:val="20"/>
+          <w:lang w:eastAsia="el-GR"/>
+        </w:rPr>
+        <w:t>για</w:t>
+      </w:r>
+      <w:r>
+        <w:rPr>
+          <w:rFonts w:ascii="Courier New" w:eastAsia="Times New Roman" w:hAnsi="Courier New" w:cs="Courier New"/>
+          <w:b/>
+          <w:bCs/>
+          <w:color w:val="008000"/>
+          <w:sz w:val="20"/>
+          <w:szCs w:val="20"/>
+          <w:lang w:val="en-US" w:eastAsia="el-GR"/>
+        </w:rPr>
+        <w:t xml:space="preserve"> </w:t>
+      </w:r>
+      <w:r>
+        <w:rPr>
+          <w:rFonts w:ascii="Courier New" w:eastAsia="Times New Roman" w:hAnsi="Courier New" w:cs="Courier New"/>
+          <w:b/>
+          <w:bCs/>
+          <w:color w:val="008000"/>
+          <w:sz w:val="20"/>
+          <w:szCs w:val="20"/>
+          <w:lang w:eastAsia="el-GR"/>
+        </w:rPr>
+        <w:t>την</w:t>
+      </w:r>
+      <w:r>
+        <w:rPr>
+          <w:rFonts w:ascii="Courier New" w:eastAsia="Times New Roman" w:hAnsi="Courier New" w:cs="Courier New"/>
+          <w:b/>
+          <w:bCs/>
+          <w:color w:val="008000"/>
+          <w:sz w:val="20"/>
+          <w:szCs w:val="20"/>
+          <w:lang w:val="en-US" w:eastAsia="el-GR"/>
+        </w:rPr>
+        <w:t xml:space="preserve"> </w:t>
+      </w:r>
+      <w:r>
+        <w:rPr>
+          <w:rFonts w:ascii="Courier New" w:eastAsia="Times New Roman" w:hAnsi="Courier New" w:cs="Courier New"/>
+          <w:b/>
+          <w:bCs/>
+          <w:color w:val="008000"/>
+          <w:sz w:val="20"/>
+          <w:szCs w:val="20"/>
+          <w:lang w:eastAsia="el-GR"/>
+        </w:rPr>
+        <w:t>τοποθεσία</w:t>
+      </w:r>
+      <w:r>
+        <w:rPr>
+          <w:rFonts w:ascii="Courier New" w:eastAsia="Times New Roman" w:hAnsi="Courier New" w:cs="Courier New"/>
+          <w:b/>
+          <w:bCs/>
+          <w:color w:val="008000"/>
+          <w:sz w:val="20"/>
+          <w:szCs w:val="20"/>
+          <w:lang w:val="en-US" w:eastAsia="el-GR"/>
+        </w:rPr>
+        <w:t xml:space="preserve"> </w:t>
+      </w:r>
+      <w:r>
+        <w:rPr>
+          <w:rFonts w:ascii="Courier New" w:eastAsia="Times New Roman" w:hAnsi="Courier New" w:cs="Courier New"/>
+          <w:b/>
+          <w:bCs/>
+          <w:color w:val="008000"/>
+          <w:sz w:val="20"/>
+          <w:szCs w:val="20"/>
+          <w:lang w:eastAsia="el-GR"/>
+        </w:rPr>
+        <w:t>που</w:t>
+      </w:r>
+      <w:r>
+        <w:rPr>
+          <w:rFonts w:ascii="Courier New" w:eastAsia="Times New Roman" w:hAnsi="Courier New" w:cs="Courier New"/>
+          <w:b/>
+          <w:bCs/>
+          <w:color w:val="008000"/>
+          <w:sz w:val="20"/>
+          <w:szCs w:val="20"/>
+          <w:lang w:val="en-US" w:eastAsia="el-GR"/>
+        </w:rPr>
+        <w:t xml:space="preserve"> </w:t>
+      </w:r>
+      <w:r>
+        <w:rPr>
+          <w:rFonts w:ascii="Courier New" w:eastAsia="Times New Roman" w:hAnsi="Courier New" w:cs="Courier New"/>
+          <w:b/>
+          <w:bCs/>
+          <w:color w:val="008000"/>
+          <w:sz w:val="20"/>
+          <w:szCs w:val="20"/>
+          <w:lang w:eastAsia="el-GR"/>
+        </w:rPr>
+        <w:t>βρίσκεσαι</w:t>
+      </w:r>
+      <w:r>
+        <w:rPr>
+          <w:rFonts w:ascii="Courier New" w:eastAsia="Times New Roman" w:hAnsi="Courier New" w:cs="Courier New"/>
+          <w:b/>
+          <w:bCs/>
+          <w:color w:val="008000"/>
+          <w:sz w:val="20"/>
+          <w:szCs w:val="20"/>
+          <w:lang w:val="en-US" w:eastAsia="el-GR"/>
+        </w:rPr>
+        <w:t xml:space="preserve"> </w:t>
+      </w:r>
+      <w:r>
+        <w:rPr>
+          <w:rFonts w:ascii="Courier New" w:eastAsia="Times New Roman" w:hAnsi="Courier New" w:cs="Courier New"/>
+          <w:b/>
+          <w:bCs/>
+          <w:color w:val="008000"/>
+          <w:sz w:val="20"/>
+          <w:szCs w:val="20"/>
+          <w:lang w:eastAsia="el-GR"/>
+        </w:rPr>
+        <w:t>σε</w:t>
+      </w:r>
+      <w:r>
+        <w:rPr>
+          <w:rFonts w:ascii="Courier New" w:eastAsia="Times New Roman" w:hAnsi="Courier New" w:cs="Courier New"/>
+          <w:b/>
+          <w:bCs/>
+          <w:color w:val="008000"/>
+          <w:sz w:val="20"/>
+          <w:szCs w:val="20"/>
+          <w:lang w:val="en-US" w:eastAsia="el-GR"/>
+        </w:rPr>
+        <w:t xml:space="preserve"> </w:t>
+      </w:r>
+      <w:r>
+        <w:rPr>
+          <w:rFonts w:ascii="Courier New" w:eastAsia="Times New Roman" w:hAnsi="Courier New" w:cs="Courier New"/>
+          <w:b/>
+          <w:bCs/>
+          <w:color w:val="008000"/>
+          <w:sz w:val="20"/>
+          <w:szCs w:val="20"/>
+          <w:lang w:eastAsia="el-GR"/>
+        </w:rPr>
+        <w:t>περίπτωση</w:t>
+      </w:r>
+      <w:r>
+        <w:rPr>
+          <w:rFonts w:ascii="Courier New" w:eastAsia="Times New Roman" w:hAnsi="Courier New" w:cs="Courier New"/>
+          <w:b/>
+          <w:bCs/>
+          <w:color w:val="008000"/>
+          <w:sz w:val="20"/>
+          <w:szCs w:val="20"/>
+          <w:lang w:val="en-US" w:eastAsia="el-GR"/>
+        </w:rPr>
+        <w:t xml:space="preserve"> </w:t>
+      </w:r>
+      <w:r>
+        <w:rPr>
+          <w:rFonts w:ascii="Courier New" w:eastAsia="Times New Roman" w:hAnsi="Courier New" w:cs="Courier New"/>
+          <w:b/>
+          <w:bCs/>
+          <w:color w:val="008000"/>
+          <w:sz w:val="20"/>
+          <w:szCs w:val="20"/>
+          <w:lang w:eastAsia="el-GR"/>
+        </w:rPr>
+        <w:t>έκτακτης</w:t>
+      </w:r>
+      <w:r>
+        <w:rPr>
+          <w:rFonts w:ascii="Courier New" w:eastAsia="Times New Roman" w:hAnsi="Courier New" w:cs="Courier New"/>
+          <w:b/>
+          <w:bCs/>
+          <w:color w:val="008000"/>
+          <w:sz w:val="20"/>
+          <w:szCs w:val="20"/>
+          <w:lang w:val="en-US" w:eastAsia="el-GR"/>
+        </w:rPr>
+        <w:t xml:space="preserve"> </w:t>
+      </w:r>
+      <w:r>
+        <w:rPr>
+          <w:rFonts w:ascii="Courier New" w:eastAsia="Times New Roman" w:hAnsi="Courier New" w:cs="Courier New"/>
+          <w:b/>
+          <w:bCs/>
+          <w:color w:val="008000"/>
+          <w:sz w:val="20"/>
+          <w:szCs w:val="20"/>
+          <w:lang w:eastAsia="el-GR"/>
+        </w:rPr>
+        <w:t>ανάγκης</w:t>
+      </w:r>
+      <w:r>
+        <w:rPr>
+          <w:rFonts w:ascii="Courier New" w:eastAsia="Times New Roman" w:hAnsi="Courier New" w:cs="Courier New"/>
+          <w:b/>
+          <w:bCs/>
+          <w:color w:val="008000"/>
+          <w:sz w:val="20"/>
+          <w:szCs w:val="20"/>
+          <w:lang w:val="en-US" w:eastAsia="el-GR"/>
+        </w:rPr>
+        <w:t>(</w:t>
+      </w:r>
+      <w:r>
+        <w:rPr>
+          <w:rFonts w:ascii="Courier New" w:eastAsia="Times New Roman" w:hAnsi="Courier New" w:cs="Courier New"/>
+          <w:b/>
+          <w:bCs/>
+          <w:color w:val="008000"/>
+          <w:sz w:val="20"/>
+          <w:szCs w:val="20"/>
+          <w:lang w:eastAsia="el-GR"/>
+        </w:rPr>
+        <w:t>πατώντας</w:t>
+      </w:r>
+      <w:r>
+        <w:rPr>
+          <w:rFonts w:ascii="Courier New" w:eastAsia="Times New Roman" w:hAnsi="Courier New" w:cs="Courier New"/>
+          <w:b/>
+          <w:bCs/>
+          <w:color w:val="008000"/>
+          <w:sz w:val="20"/>
+          <w:szCs w:val="20"/>
+          <w:lang w:val="en-US" w:eastAsia="el-GR"/>
+        </w:rPr>
+        <w:t xml:space="preserve"> </w:t>
+      </w:r>
+      <w:r>
+        <w:rPr>
+          <w:rFonts w:ascii="Courier New" w:eastAsia="Times New Roman" w:hAnsi="Courier New" w:cs="Courier New"/>
+          <w:b/>
+          <w:bCs/>
+          <w:color w:val="008000"/>
+          <w:sz w:val="20"/>
+          <w:szCs w:val="20"/>
+          <w:lang w:eastAsia="el-GR"/>
+        </w:rPr>
+        <w:t>το</w:t>
+      </w:r>
+      <w:r>
+        <w:rPr>
+          <w:rFonts w:ascii="Courier New" w:eastAsia="Times New Roman" w:hAnsi="Courier New" w:cs="Courier New"/>
+          <w:b/>
+          <w:bCs/>
+          <w:color w:val="008000"/>
+          <w:sz w:val="20"/>
+          <w:szCs w:val="20"/>
+          <w:lang w:val="en-US" w:eastAsia="el-GR"/>
+        </w:rPr>
+        <w:t xml:space="preserve"> </w:t>
+      </w:r>
+      <w:r>
+        <w:rPr>
+          <w:rFonts w:ascii="Courier New" w:eastAsia="Times New Roman" w:hAnsi="Courier New" w:cs="Courier New"/>
+          <w:b/>
+          <w:bCs/>
+          <w:color w:val="008000"/>
+          <w:sz w:val="20"/>
+          <w:szCs w:val="20"/>
+          <w:lang w:eastAsia="el-GR"/>
+        </w:rPr>
+        <w:t>κουμπί</w:t>
+      </w:r>
+      <w:r>
+        <w:rPr>
+          <w:rFonts w:ascii="Courier New" w:eastAsia="Times New Roman" w:hAnsi="Courier New" w:cs="Courier New"/>
+          <w:b/>
+          <w:bCs/>
+          <w:color w:val="008000"/>
+          <w:sz w:val="20"/>
+          <w:szCs w:val="20"/>
+          <w:lang w:val="en-US" w:eastAsia="el-GR"/>
+        </w:rPr>
+        <w:t xml:space="preserve"> SOS </w:t>
+      </w:r>
+      <w:r>
+        <w:rPr>
+          <w:rFonts w:ascii="Courier New" w:eastAsia="Times New Roman" w:hAnsi="Courier New" w:cs="Courier New"/>
+          <w:b/>
+          <w:bCs/>
+          <w:color w:val="008000"/>
+          <w:sz w:val="20"/>
+          <w:szCs w:val="20"/>
+          <w:lang w:eastAsia="el-GR"/>
+        </w:rPr>
+        <w:t>που</w:t>
+      </w:r>
+      <w:r>
+        <w:rPr>
+          <w:rFonts w:ascii="Courier New" w:eastAsia="Times New Roman" w:hAnsi="Courier New" w:cs="Courier New"/>
+          <w:b/>
+          <w:bCs/>
+          <w:color w:val="008000"/>
+          <w:sz w:val="20"/>
+          <w:szCs w:val="20"/>
+          <w:lang w:val="en-US" w:eastAsia="el-GR"/>
+        </w:rPr>
+        <w:t xml:space="preserve"> </w:t>
+      </w:r>
+      <w:r>
+        <w:rPr>
+          <w:rFonts w:ascii="Courier New" w:eastAsia="Times New Roman" w:hAnsi="Courier New" w:cs="Courier New"/>
+          <w:b/>
+          <w:bCs/>
+          <w:color w:val="008000"/>
+          <w:sz w:val="20"/>
+          <w:szCs w:val="20"/>
+          <w:lang w:eastAsia="el-GR"/>
+        </w:rPr>
+        <w:t>βρίσκεται</w:t>
+      </w:r>
+      <w:r>
+        <w:rPr>
+          <w:rFonts w:ascii="Courier New" w:eastAsia="Times New Roman" w:hAnsi="Courier New" w:cs="Courier New"/>
+          <w:b/>
+          <w:bCs/>
+          <w:color w:val="008000"/>
+          <w:sz w:val="20"/>
+          <w:szCs w:val="20"/>
+          <w:lang w:val="en-US" w:eastAsia="el-GR"/>
+        </w:rPr>
+        <w:t xml:space="preserve"> </w:t>
+      </w:r>
+      <w:r>
+        <w:rPr>
+          <w:rFonts w:ascii="Courier New" w:eastAsia="Times New Roman" w:hAnsi="Courier New" w:cs="Courier New"/>
+          <w:b/>
+          <w:bCs/>
+          <w:color w:val="008000"/>
+          <w:sz w:val="20"/>
+          <w:szCs w:val="20"/>
+          <w:lang w:eastAsia="el-GR"/>
+        </w:rPr>
+        <w:t>στο</w:t>
+      </w:r>
+      <w:r>
+        <w:rPr>
+          <w:rFonts w:ascii="Courier New" w:eastAsia="Times New Roman" w:hAnsi="Courier New" w:cs="Courier New"/>
+          <w:b/>
+          <w:bCs/>
+          <w:color w:val="008000"/>
+          <w:sz w:val="20"/>
+          <w:szCs w:val="20"/>
+          <w:lang w:val="en-US" w:eastAsia="el-GR"/>
+        </w:rPr>
+        <w:t xml:space="preserve"> MENU)"</w:t>
+      </w:r>
+      <w:r>
+        <w:rPr>
+          <w:rFonts w:ascii="Courier New" w:eastAsia="Times New Roman" w:hAnsi="Courier New" w:cs="Courier New"/>
+          <w:b/>
+          <w:bCs/>
+          <w:color w:val="008000"/>
+          <w:sz w:val="20"/>
+          <w:szCs w:val="20"/>
+          <w:lang w:val="en-US" w:eastAsia="el-GR"/>
+        </w:rPr>
+        <w:br/>
+        <w:t xml:space="preserve">      </w:t>
+      </w:r>
+      <w:r>
+        <w:rPr>
+          <w:rFonts w:ascii="Courier New" w:eastAsia="Times New Roman" w:hAnsi="Courier New" w:cs="Courier New"/>
+          <w:b/>
+          <w:bCs/>
+          <w:color w:val="660E7A"/>
+          <w:sz w:val="20"/>
+          <w:szCs w:val="20"/>
+          <w:lang w:val="en-US" w:eastAsia="el-GR"/>
+        </w:rPr>
+        <w:t>android</w:t>
+      </w:r>
+      <w:r>
+        <w:rPr>
+          <w:rFonts w:ascii="Courier New" w:eastAsia="Times New Roman" w:hAnsi="Courier New" w:cs="Courier New"/>
+          <w:b/>
+          <w:bCs/>
+          <w:color w:val="0000FF"/>
+          <w:sz w:val="20"/>
+          <w:szCs w:val="20"/>
+          <w:lang w:val="en-US" w:eastAsia="el-GR"/>
+        </w:rPr>
+        <w:t>:textColor=</w:t>
+      </w:r>
+      <w:r>
+        <w:rPr>
+          <w:rFonts w:ascii="Courier New" w:eastAsia="Times New Roman" w:hAnsi="Courier New" w:cs="Courier New"/>
+          <w:b/>
+          <w:bCs/>
+          <w:color w:val="008000"/>
+          <w:sz w:val="20"/>
+          <w:szCs w:val="20"/>
+          <w:lang w:val="en-US" w:eastAsia="el-GR"/>
+        </w:rPr>
+        <w:t>"@color/cast_expanded_controller_background_color"</w:t>
+      </w:r>
+      <w:r>
+        <w:rPr>
+          <w:rFonts w:ascii="Courier New" w:eastAsia="Times New Roman" w:hAnsi="Courier New" w:cs="Courier New"/>
+          <w:b/>
+          <w:bCs/>
+          <w:color w:val="008000"/>
+          <w:sz w:val="20"/>
+          <w:szCs w:val="20"/>
+          <w:lang w:val="en-US" w:eastAsia="el-GR"/>
+        </w:rPr>
+        <w:br/>
+        <w:t xml:space="preserve">      </w:t>
+      </w:r>
+      <w:r>
+        <w:rPr>
+          <w:rFonts w:ascii="Courier New" w:eastAsia="Times New Roman" w:hAnsi="Courier New" w:cs="Courier New"/>
+          <w:color w:val="000000"/>
+          <w:sz w:val="20"/>
+          <w:szCs w:val="20"/>
+          <w:lang w:val="en-US" w:eastAsia="el-GR"/>
+        </w:rPr>
+        <w:t>/&gt;</w:t>
+      </w:r>
+      <w:r>
+        <w:rPr>
+          <w:rFonts w:ascii="Courier New" w:eastAsia="Times New Roman" w:hAnsi="Courier New" w:cs="Courier New"/>
+          <w:color w:val="000000"/>
+          <w:sz w:val="20"/>
+          <w:szCs w:val="20"/>
+          <w:lang w:val="en-US" w:eastAsia="el-GR"/>
+        </w:rPr>
+        <w:br/>
+      </w:r>
+      <w:r>
+        <w:rPr>
+          <w:rFonts w:ascii="Courier New" w:eastAsia="Times New Roman" w:hAnsi="Courier New" w:cs="Courier New"/>
+          <w:color w:val="000000"/>
+          <w:sz w:val="20"/>
+          <w:szCs w:val="20"/>
+          <w:lang w:val="en-US" w:eastAsia="el-GR"/>
+        </w:rPr>
+        <w:br/>
+      </w:r>
+      <w:r>
+        <w:rPr>
+          <w:rFonts w:ascii="Courier New" w:eastAsia="Times New Roman" w:hAnsi="Courier New" w:cs="Courier New"/>
+          <w:color w:val="000000"/>
+          <w:sz w:val="20"/>
+          <w:szCs w:val="20"/>
+          <w:lang w:val="en-US" w:eastAsia="el-GR"/>
+        </w:rPr>
+        <w:lastRenderedPageBreak/>
+        <w:t xml:space="preserve">  &lt;</w:t>
+      </w:r>
+      <w:r>
+        <w:rPr>
+          <w:rFonts w:ascii="Courier New" w:eastAsia="Times New Roman" w:hAnsi="Courier New" w:cs="Courier New"/>
+          <w:b/>
+          <w:bCs/>
+          <w:color w:val="000080"/>
+          <w:sz w:val="20"/>
+          <w:szCs w:val="20"/>
+          <w:lang w:val="en-US" w:eastAsia="el-GR"/>
+        </w:rPr>
+        <w:t>TextView</w:t>
+      </w:r>
+      <w:r>
+        <w:rPr>
+          <w:rFonts w:ascii="Courier New" w:eastAsia="Times New Roman" w:hAnsi="Courier New" w:cs="Courier New"/>
+          <w:b/>
+          <w:bCs/>
+          <w:color w:val="000080"/>
+          <w:sz w:val="20"/>
+          <w:szCs w:val="20"/>
+          <w:lang w:val="en-US" w:eastAsia="el-GR"/>
+        </w:rPr>
+        <w:br/>
+        <w:t xml:space="preserve">      </w:t>
+      </w:r>
+      <w:r>
+        <w:rPr>
+          <w:rFonts w:ascii="Courier New" w:eastAsia="Times New Roman" w:hAnsi="Courier New" w:cs="Courier New"/>
+          <w:b/>
+          <w:bCs/>
+          <w:color w:val="660E7A"/>
+          <w:sz w:val="20"/>
+          <w:szCs w:val="20"/>
+          <w:lang w:val="en-US" w:eastAsia="el-GR"/>
+        </w:rPr>
+        <w:t>android</w:t>
+      </w:r>
+      <w:r>
+        <w:rPr>
+          <w:rFonts w:ascii="Courier New" w:eastAsia="Times New Roman" w:hAnsi="Courier New" w:cs="Courier New"/>
+          <w:b/>
+          <w:bCs/>
+          <w:color w:val="0000FF"/>
+          <w:sz w:val="20"/>
+          <w:szCs w:val="20"/>
+          <w:lang w:val="en-US" w:eastAsia="el-GR"/>
+        </w:rPr>
+        <w:t>:id=</w:t>
+      </w:r>
+      <w:r>
+        <w:rPr>
+          <w:rFonts w:ascii="Courier New" w:eastAsia="Times New Roman" w:hAnsi="Courier New" w:cs="Courier New"/>
+          <w:b/>
+          <w:bCs/>
+          <w:color w:val="008000"/>
+          <w:sz w:val="20"/>
+          <w:szCs w:val="20"/>
+          <w:lang w:val="en-US" w:eastAsia="el-GR"/>
+        </w:rPr>
+        <w:t>"@+id/textView8"</w:t>
+      </w:r>
+      <w:r>
+        <w:rPr>
+          <w:rFonts w:ascii="Courier New" w:eastAsia="Times New Roman" w:hAnsi="Courier New" w:cs="Courier New"/>
+          <w:b/>
+          <w:bCs/>
+          <w:color w:val="008000"/>
+          <w:sz w:val="20"/>
+          <w:szCs w:val="20"/>
+          <w:lang w:val="en-US" w:eastAsia="el-GR"/>
+        </w:rPr>
+        <w:br/>
+        <w:t xml:space="preserve">      </w:t>
+      </w:r>
+      <w:r>
+        <w:rPr>
+          <w:rFonts w:ascii="Courier New" w:eastAsia="Times New Roman" w:hAnsi="Courier New" w:cs="Courier New"/>
+          <w:b/>
+          <w:bCs/>
+          <w:color w:val="660E7A"/>
+          <w:sz w:val="20"/>
+          <w:szCs w:val="20"/>
+          <w:lang w:val="en-US" w:eastAsia="el-GR"/>
+        </w:rPr>
+        <w:t>android</w:t>
+      </w:r>
+      <w:r>
+        <w:rPr>
+          <w:rFonts w:ascii="Courier New" w:eastAsia="Times New Roman" w:hAnsi="Courier New" w:cs="Courier New"/>
+          <w:b/>
+          <w:bCs/>
+          <w:color w:val="0000FF"/>
+          <w:sz w:val="20"/>
+          <w:szCs w:val="20"/>
+          <w:lang w:val="en-US" w:eastAsia="el-GR"/>
+        </w:rPr>
+        <w:t>:layout_width=</w:t>
+      </w:r>
+      <w:r>
+        <w:rPr>
+          <w:rFonts w:ascii="Courier New" w:eastAsia="Times New Roman" w:hAnsi="Courier New" w:cs="Courier New"/>
+          <w:b/>
+          <w:bCs/>
+          <w:color w:val="008000"/>
+          <w:sz w:val="20"/>
+          <w:szCs w:val="20"/>
+          <w:lang w:val="en-US" w:eastAsia="el-GR"/>
+        </w:rPr>
+        <w:t>"wrap_content"</w:t>
+      </w:r>
+      <w:r>
+        <w:rPr>
+          <w:rFonts w:ascii="Courier New" w:eastAsia="Times New Roman" w:hAnsi="Courier New" w:cs="Courier New"/>
+          <w:b/>
+          <w:bCs/>
+          <w:color w:val="008000"/>
+          <w:sz w:val="20"/>
+          <w:szCs w:val="20"/>
+          <w:lang w:val="en-US" w:eastAsia="el-GR"/>
+        </w:rPr>
+        <w:br/>
+        <w:t xml:space="preserve">      </w:t>
+      </w:r>
+      <w:r>
+        <w:rPr>
+          <w:rFonts w:ascii="Courier New" w:eastAsia="Times New Roman" w:hAnsi="Courier New" w:cs="Courier New"/>
+          <w:b/>
+          <w:bCs/>
+          <w:color w:val="660E7A"/>
+          <w:sz w:val="20"/>
+          <w:szCs w:val="20"/>
+          <w:lang w:val="en-US" w:eastAsia="el-GR"/>
+        </w:rPr>
+        <w:t>android</w:t>
+      </w:r>
+      <w:r>
+        <w:rPr>
+          <w:rFonts w:ascii="Courier New" w:eastAsia="Times New Roman" w:hAnsi="Courier New" w:cs="Courier New"/>
+          <w:b/>
+          <w:bCs/>
+          <w:color w:val="0000FF"/>
+          <w:sz w:val="20"/>
+          <w:szCs w:val="20"/>
+          <w:lang w:val="en-US" w:eastAsia="el-GR"/>
+        </w:rPr>
+        <w:t>:layout_height=</w:t>
+      </w:r>
+      <w:r>
+        <w:rPr>
+          <w:rFonts w:ascii="Courier New" w:eastAsia="Times New Roman" w:hAnsi="Courier New" w:cs="Courier New"/>
+          <w:b/>
+          <w:bCs/>
+          <w:color w:val="008000"/>
+          <w:sz w:val="20"/>
+          <w:szCs w:val="20"/>
+          <w:lang w:val="en-US" w:eastAsia="el-GR"/>
+        </w:rPr>
+        <w:t>"wrap_content"</w:t>
+      </w:r>
+      <w:r>
+        <w:rPr>
+          <w:rFonts w:ascii="Courier New" w:eastAsia="Times New Roman" w:hAnsi="Courier New" w:cs="Courier New"/>
+          <w:b/>
+          <w:bCs/>
+          <w:color w:val="008000"/>
+          <w:sz w:val="20"/>
+          <w:szCs w:val="20"/>
+          <w:lang w:val="en-US" w:eastAsia="el-GR"/>
+        </w:rPr>
+        <w:br/>
+        <w:t xml:space="preserve">      </w:t>
+      </w:r>
+      <w:r>
+        <w:rPr>
+          <w:rFonts w:ascii="Courier New" w:eastAsia="Times New Roman" w:hAnsi="Courier New" w:cs="Courier New"/>
+          <w:b/>
+          <w:bCs/>
+          <w:color w:val="660E7A"/>
+          <w:sz w:val="20"/>
+          <w:szCs w:val="20"/>
+          <w:lang w:val="en-US" w:eastAsia="el-GR"/>
+        </w:rPr>
+        <w:t>android</w:t>
+      </w:r>
+      <w:r>
+        <w:rPr>
+          <w:rFonts w:ascii="Courier New" w:eastAsia="Times New Roman" w:hAnsi="Courier New" w:cs="Courier New"/>
+          <w:b/>
+          <w:bCs/>
+          <w:color w:val="0000FF"/>
+          <w:sz w:val="20"/>
+          <w:szCs w:val="20"/>
+          <w:lang w:val="en-US" w:eastAsia="el-GR"/>
+        </w:rPr>
+        <w:t>:layout_alignParentLeft=</w:t>
+      </w:r>
+      <w:r>
+        <w:rPr>
+          <w:rFonts w:ascii="Courier New" w:eastAsia="Times New Roman" w:hAnsi="Courier New" w:cs="Courier New"/>
+          <w:b/>
+          <w:bCs/>
+          <w:color w:val="008000"/>
+          <w:sz w:val="20"/>
+          <w:szCs w:val="20"/>
+          <w:lang w:val="en-US" w:eastAsia="el-GR"/>
+        </w:rPr>
+        <w:t>"true"</w:t>
+      </w:r>
+      <w:r>
+        <w:rPr>
+          <w:rFonts w:ascii="Courier New" w:eastAsia="Times New Roman" w:hAnsi="Courier New" w:cs="Courier New"/>
+          <w:b/>
+          <w:bCs/>
+          <w:color w:val="008000"/>
+          <w:sz w:val="20"/>
+          <w:szCs w:val="20"/>
+          <w:lang w:val="en-US" w:eastAsia="el-GR"/>
+        </w:rPr>
+        <w:br/>
+        <w:t xml:space="preserve">      </w:t>
+      </w:r>
+      <w:r>
+        <w:rPr>
+          <w:rFonts w:ascii="Courier New" w:eastAsia="Times New Roman" w:hAnsi="Courier New" w:cs="Courier New"/>
+          <w:b/>
+          <w:bCs/>
+          <w:color w:val="660E7A"/>
+          <w:sz w:val="20"/>
+          <w:szCs w:val="20"/>
+          <w:lang w:val="en-US" w:eastAsia="el-GR"/>
+        </w:rPr>
+        <w:t>android</w:t>
+      </w:r>
+      <w:r>
+        <w:rPr>
+          <w:rFonts w:ascii="Courier New" w:eastAsia="Times New Roman" w:hAnsi="Courier New" w:cs="Courier New"/>
+          <w:b/>
+          <w:bCs/>
+          <w:color w:val="0000FF"/>
+          <w:sz w:val="20"/>
+          <w:szCs w:val="20"/>
+          <w:lang w:val="en-US" w:eastAsia="el-GR"/>
+        </w:rPr>
+        <w:t>:layout_alignParentStart=</w:t>
+      </w:r>
+      <w:r>
+        <w:rPr>
+          <w:rFonts w:ascii="Courier New" w:eastAsia="Times New Roman" w:hAnsi="Courier New" w:cs="Courier New"/>
+          <w:b/>
+          <w:bCs/>
+          <w:color w:val="008000"/>
+          <w:sz w:val="20"/>
+          <w:szCs w:val="20"/>
+          <w:lang w:val="en-US" w:eastAsia="el-GR"/>
+        </w:rPr>
+        <w:t>"true"</w:t>
+      </w:r>
+      <w:r>
+        <w:rPr>
+          <w:rFonts w:ascii="Courier New" w:eastAsia="Times New Roman" w:hAnsi="Courier New" w:cs="Courier New"/>
+          <w:b/>
+          <w:bCs/>
+          <w:color w:val="008000"/>
+          <w:sz w:val="20"/>
+          <w:szCs w:val="20"/>
+          <w:lang w:val="en-US" w:eastAsia="el-GR"/>
+        </w:rPr>
+        <w:br/>
+        <w:t xml:space="preserve">      </w:t>
+      </w:r>
+      <w:r>
+        <w:rPr>
+          <w:rFonts w:ascii="Courier New" w:eastAsia="Times New Roman" w:hAnsi="Courier New" w:cs="Courier New"/>
+          <w:b/>
+          <w:bCs/>
+          <w:color w:val="660E7A"/>
+          <w:sz w:val="20"/>
+          <w:szCs w:val="20"/>
+          <w:lang w:val="en-US" w:eastAsia="el-GR"/>
+        </w:rPr>
+        <w:t>android</w:t>
+      </w:r>
+      <w:r>
+        <w:rPr>
+          <w:rFonts w:ascii="Courier New" w:eastAsia="Times New Roman" w:hAnsi="Courier New" w:cs="Courier New"/>
+          <w:b/>
+          <w:bCs/>
+          <w:color w:val="0000FF"/>
+          <w:sz w:val="20"/>
+          <w:szCs w:val="20"/>
+          <w:lang w:val="en-US" w:eastAsia="el-GR"/>
+        </w:rPr>
+        <w:t>:layout_below=</w:t>
+      </w:r>
+      <w:r>
+        <w:rPr>
+          <w:rFonts w:ascii="Courier New" w:eastAsia="Times New Roman" w:hAnsi="Courier New" w:cs="Courier New"/>
+          <w:b/>
+          <w:bCs/>
+          <w:color w:val="008000"/>
+          <w:sz w:val="20"/>
+          <w:szCs w:val="20"/>
+          <w:lang w:val="en-US" w:eastAsia="el-GR"/>
+        </w:rPr>
+        <w:t>"@+id/textView9"</w:t>
+      </w:r>
+      <w:r>
+        <w:rPr>
+          <w:rFonts w:ascii="Courier New" w:eastAsia="Times New Roman" w:hAnsi="Courier New" w:cs="Courier New"/>
+          <w:b/>
+          <w:bCs/>
+          <w:color w:val="008000"/>
+          <w:sz w:val="20"/>
+          <w:szCs w:val="20"/>
+          <w:lang w:val="en-US" w:eastAsia="el-GR"/>
+        </w:rPr>
+        <w:br/>
+        <w:t xml:space="preserve">      </w:t>
+      </w:r>
+      <w:r>
+        <w:rPr>
+          <w:rFonts w:ascii="Courier New" w:eastAsia="Times New Roman" w:hAnsi="Courier New" w:cs="Courier New"/>
+          <w:b/>
+          <w:bCs/>
+          <w:color w:val="660E7A"/>
+          <w:sz w:val="20"/>
+          <w:szCs w:val="20"/>
+          <w:lang w:val="en-US" w:eastAsia="el-GR"/>
+        </w:rPr>
+        <w:t>android</w:t>
+      </w:r>
+      <w:r>
+        <w:rPr>
+          <w:rFonts w:ascii="Courier New" w:eastAsia="Times New Roman" w:hAnsi="Courier New" w:cs="Courier New"/>
+          <w:b/>
+          <w:bCs/>
+          <w:color w:val="0000FF"/>
+          <w:sz w:val="20"/>
+          <w:szCs w:val="20"/>
+          <w:lang w:val="en-US" w:eastAsia="el-GR"/>
+        </w:rPr>
+        <w:t>:text=</w:t>
+      </w:r>
+      <w:r>
+        <w:rPr>
+          <w:rFonts w:ascii="Courier New" w:eastAsia="Times New Roman" w:hAnsi="Courier New" w:cs="Courier New"/>
+          <w:b/>
+          <w:bCs/>
+          <w:color w:val="008000"/>
+          <w:sz w:val="20"/>
+          <w:szCs w:val="20"/>
+          <w:lang w:val="en-US" w:eastAsia="el-GR"/>
+        </w:rPr>
+        <w:t>"</w:t>
+      </w:r>
+      <w:r>
+        <w:rPr>
+          <w:rFonts w:ascii="Courier New" w:eastAsia="Times New Roman" w:hAnsi="Courier New" w:cs="Courier New"/>
+          <w:b/>
+          <w:bCs/>
+          <w:color w:val="008000"/>
+          <w:sz w:val="20"/>
+          <w:szCs w:val="20"/>
+          <w:lang w:eastAsia="el-GR"/>
+        </w:rPr>
+        <w:t>Αριθμός</w:t>
+      </w:r>
+      <w:r>
+        <w:rPr>
+          <w:rFonts w:ascii="Courier New" w:eastAsia="Times New Roman" w:hAnsi="Courier New" w:cs="Courier New"/>
+          <w:b/>
+          <w:bCs/>
+          <w:color w:val="008000"/>
+          <w:sz w:val="20"/>
+          <w:szCs w:val="20"/>
+          <w:lang w:val="en-US" w:eastAsia="el-GR"/>
+        </w:rPr>
+        <w:t xml:space="preserve"> </w:t>
+      </w:r>
+      <w:r>
+        <w:rPr>
+          <w:rFonts w:ascii="Courier New" w:eastAsia="Times New Roman" w:hAnsi="Courier New" w:cs="Courier New"/>
+          <w:b/>
+          <w:bCs/>
+          <w:color w:val="008000"/>
+          <w:sz w:val="20"/>
+          <w:szCs w:val="20"/>
+          <w:lang w:eastAsia="el-GR"/>
+        </w:rPr>
+        <w:t>Προσώπου</w:t>
+      </w:r>
+      <w:r>
+        <w:rPr>
+          <w:rFonts w:ascii="Courier New" w:eastAsia="Times New Roman" w:hAnsi="Courier New" w:cs="Courier New"/>
+          <w:b/>
+          <w:bCs/>
+          <w:color w:val="008000"/>
+          <w:sz w:val="20"/>
+          <w:szCs w:val="20"/>
+          <w:lang w:val="en-US" w:eastAsia="el-GR"/>
+        </w:rPr>
+        <w:t xml:space="preserve"> </w:t>
+      </w:r>
+      <w:r>
+        <w:rPr>
+          <w:rFonts w:ascii="Courier New" w:eastAsia="Times New Roman" w:hAnsi="Courier New" w:cs="Courier New"/>
+          <w:b/>
+          <w:bCs/>
+          <w:color w:val="008000"/>
+          <w:sz w:val="20"/>
+          <w:szCs w:val="20"/>
+          <w:lang w:eastAsia="el-GR"/>
+        </w:rPr>
+        <w:t>Έκτακτης</w:t>
+      </w:r>
+      <w:r>
+        <w:rPr>
+          <w:rFonts w:ascii="Courier New" w:eastAsia="Times New Roman" w:hAnsi="Courier New" w:cs="Courier New"/>
+          <w:b/>
+          <w:bCs/>
+          <w:color w:val="008000"/>
+          <w:sz w:val="20"/>
+          <w:szCs w:val="20"/>
+          <w:lang w:val="en-US" w:eastAsia="el-GR"/>
+        </w:rPr>
+        <w:t xml:space="preserve"> </w:t>
+      </w:r>
+      <w:r>
+        <w:rPr>
+          <w:rFonts w:ascii="Courier New" w:eastAsia="Times New Roman" w:hAnsi="Courier New" w:cs="Courier New"/>
+          <w:b/>
+          <w:bCs/>
+          <w:color w:val="008000"/>
+          <w:sz w:val="20"/>
+          <w:szCs w:val="20"/>
+          <w:lang w:eastAsia="el-GR"/>
+        </w:rPr>
+        <w:t>Κλήσης</w:t>
+      </w:r>
+      <w:r>
+        <w:rPr>
+          <w:rFonts w:ascii="Courier New" w:eastAsia="Times New Roman" w:hAnsi="Courier New" w:cs="Courier New"/>
+          <w:b/>
+          <w:bCs/>
+          <w:color w:val="008000"/>
+          <w:sz w:val="20"/>
+          <w:szCs w:val="20"/>
+          <w:lang w:val="en-US" w:eastAsia="el-GR"/>
+        </w:rPr>
+        <w:t>"</w:t>
+      </w:r>
+      <w:r>
+        <w:rPr>
+          <w:rFonts w:ascii="Courier New" w:eastAsia="Times New Roman" w:hAnsi="Courier New" w:cs="Courier New"/>
+          <w:b/>
+          <w:bCs/>
+          <w:color w:val="008000"/>
+          <w:sz w:val="20"/>
+          <w:szCs w:val="20"/>
+          <w:lang w:val="en-US" w:eastAsia="el-GR"/>
+        </w:rPr>
+        <w:br/>
+        <w:t xml:space="preserve">      </w:t>
+      </w:r>
+      <w:r>
+        <w:rPr>
+          <w:rFonts w:ascii="Courier New" w:eastAsia="Times New Roman" w:hAnsi="Courier New" w:cs="Courier New"/>
+          <w:b/>
+          <w:bCs/>
+          <w:color w:val="660E7A"/>
+          <w:sz w:val="20"/>
+          <w:szCs w:val="20"/>
+          <w:lang w:val="en-US" w:eastAsia="el-GR"/>
+        </w:rPr>
+        <w:t>tools</w:t>
+      </w:r>
+      <w:r>
+        <w:rPr>
+          <w:rFonts w:ascii="Courier New" w:eastAsia="Times New Roman" w:hAnsi="Courier New" w:cs="Courier New"/>
+          <w:b/>
+          <w:bCs/>
+          <w:color w:val="0000FF"/>
+          <w:sz w:val="20"/>
+          <w:szCs w:val="20"/>
+          <w:lang w:val="en-US" w:eastAsia="el-GR"/>
+        </w:rPr>
+        <w:t>:layout_editor_absoluteX=</w:t>
+      </w:r>
+      <w:r>
+        <w:rPr>
+          <w:rFonts w:ascii="Courier New" w:eastAsia="Times New Roman" w:hAnsi="Courier New" w:cs="Courier New"/>
+          <w:b/>
+          <w:bCs/>
+          <w:color w:val="008000"/>
+          <w:sz w:val="20"/>
+          <w:szCs w:val="20"/>
+          <w:lang w:val="en-US" w:eastAsia="el-GR"/>
+        </w:rPr>
+        <w:t>"0dp"</w:t>
+      </w:r>
+      <w:r>
+        <w:rPr>
+          <w:rFonts w:ascii="Courier New" w:eastAsia="Times New Roman" w:hAnsi="Courier New" w:cs="Courier New"/>
+          <w:b/>
+          <w:bCs/>
+          <w:color w:val="008000"/>
+          <w:sz w:val="20"/>
+          <w:szCs w:val="20"/>
+          <w:lang w:val="en-US" w:eastAsia="el-GR"/>
+        </w:rPr>
+        <w:br/>
+        <w:t xml:space="preserve">      </w:t>
+      </w:r>
+      <w:r>
+        <w:rPr>
+          <w:rFonts w:ascii="Courier New" w:eastAsia="Times New Roman" w:hAnsi="Courier New" w:cs="Courier New"/>
+          <w:b/>
+          <w:bCs/>
+          <w:color w:val="660E7A"/>
+          <w:sz w:val="20"/>
+          <w:szCs w:val="20"/>
+          <w:lang w:val="en-US" w:eastAsia="el-GR"/>
+        </w:rPr>
+        <w:t>tools</w:t>
+      </w:r>
+      <w:r>
+        <w:rPr>
+          <w:rFonts w:ascii="Courier New" w:eastAsia="Times New Roman" w:hAnsi="Courier New" w:cs="Courier New"/>
+          <w:b/>
+          <w:bCs/>
+          <w:color w:val="0000FF"/>
+          <w:sz w:val="20"/>
+          <w:szCs w:val="20"/>
+          <w:lang w:val="en-US" w:eastAsia="el-GR"/>
+        </w:rPr>
+        <w:t>:layout_editor_absoluteY=</w:t>
+      </w:r>
+      <w:r>
+        <w:rPr>
+          <w:rFonts w:ascii="Courier New" w:eastAsia="Times New Roman" w:hAnsi="Courier New" w:cs="Courier New"/>
+          <w:b/>
+          <w:bCs/>
+          <w:color w:val="008000"/>
+          <w:sz w:val="20"/>
+          <w:szCs w:val="20"/>
+          <w:lang w:val="en-US" w:eastAsia="el-GR"/>
+        </w:rPr>
+        <w:t xml:space="preserve">"96dp" </w:t>
+      </w:r>
+      <w:r>
+        <w:rPr>
+          <w:rFonts w:ascii="Courier New" w:eastAsia="Times New Roman" w:hAnsi="Courier New" w:cs="Courier New"/>
+          <w:color w:val="000000"/>
+          <w:sz w:val="20"/>
+          <w:szCs w:val="20"/>
+          <w:lang w:val="en-US" w:eastAsia="el-GR"/>
+        </w:rPr>
+        <w:t>/&gt;</w:t>
+      </w:r>
+      <w:r>
+        <w:rPr>
+          <w:rFonts w:ascii="Courier New" w:eastAsia="Times New Roman" w:hAnsi="Courier New" w:cs="Courier New"/>
+          <w:color w:val="000000"/>
+          <w:sz w:val="20"/>
+          <w:szCs w:val="20"/>
+          <w:lang w:val="en-US" w:eastAsia="el-GR"/>
+        </w:rPr>
+        <w:br/>
+      </w:r>
+      <w:r>
+        <w:rPr>
+          <w:rFonts w:ascii="Courier New" w:eastAsia="Times New Roman" w:hAnsi="Courier New" w:cs="Courier New"/>
+          <w:color w:val="000000"/>
+          <w:sz w:val="20"/>
+          <w:szCs w:val="20"/>
+          <w:lang w:val="en-US" w:eastAsia="el-GR"/>
+        </w:rPr>
+        <w:br/>
+      </w:r>
+      <w:r>
+        <w:rPr>
+          <w:rFonts w:ascii="Courier New" w:eastAsia="Times New Roman" w:hAnsi="Courier New" w:cs="Courier New"/>
+          <w:color w:val="000000"/>
+          <w:sz w:val="20"/>
+          <w:szCs w:val="20"/>
+          <w:lang w:val="en-US" w:eastAsia="el-GR"/>
+        </w:rPr>
+        <w:br/>
+        <w:t xml:space="preserve">  &lt;</w:t>
+      </w:r>
+      <w:r>
+        <w:rPr>
+          <w:rFonts w:ascii="Courier New" w:eastAsia="Times New Roman" w:hAnsi="Courier New" w:cs="Courier New"/>
+          <w:b/>
+          <w:bCs/>
+          <w:color w:val="000080"/>
+          <w:sz w:val="20"/>
+          <w:szCs w:val="20"/>
+          <w:lang w:val="en-US" w:eastAsia="el-GR"/>
+        </w:rPr>
+        <w:t>EditText</w:t>
+      </w:r>
+      <w:r>
+        <w:rPr>
+          <w:rFonts w:ascii="Courier New" w:eastAsia="Times New Roman" w:hAnsi="Courier New" w:cs="Courier New"/>
+          <w:b/>
+          <w:bCs/>
+          <w:color w:val="000080"/>
+          <w:sz w:val="20"/>
+          <w:szCs w:val="20"/>
+          <w:lang w:val="en-US" w:eastAsia="el-GR"/>
+        </w:rPr>
+        <w:br/>
+        <w:t xml:space="preserve">      </w:t>
+      </w:r>
+      <w:r>
+        <w:rPr>
+          <w:rFonts w:ascii="Courier New" w:eastAsia="Times New Roman" w:hAnsi="Courier New" w:cs="Courier New"/>
+          <w:b/>
+          <w:bCs/>
+          <w:color w:val="660E7A"/>
+          <w:sz w:val="20"/>
+          <w:szCs w:val="20"/>
+          <w:lang w:val="en-US" w:eastAsia="el-GR"/>
+        </w:rPr>
+        <w:t>android</w:t>
+      </w:r>
+      <w:r>
+        <w:rPr>
+          <w:rFonts w:ascii="Courier New" w:eastAsia="Times New Roman" w:hAnsi="Courier New" w:cs="Courier New"/>
+          <w:b/>
+          <w:bCs/>
+          <w:color w:val="0000FF"/>
+          <w:sz w:val="20"/>
+          <w:szCs w:val="20"/>
+          <w:lang w:val="en-US" w:eastAsia="el-GR"/>
+        </w:rPr>
+        <w:t>:id=</w:t>
+      </w:r>
+      <w:r>
+        <w:rPr>
+          <w:rFonts w:ascii="Courier New" w:eastAsia="Times New Roman" w:hAnsi="Courier New" w:cs="Courier New"/>
+          <w:b/>
+          <w:bCs/>
+          <w:color w:val="008000"/>
+          <w:sz w:val="20"/>
+          <w:szCs w:val="20"/>
+          <w:lang w:val="en-US" w:eastAsia="el-GR"/>
+        </w:rPr>
+        <w:t>"@+id/editText3"</w:t>
+      </w:r>
+      <w:r>
+        <w:rPr>
+          <w:rFonts w:ascii="Courier New" w:eastAsia="Times New Roman" w:hAnsi="Courier New" w:cs="Courier New"/>
+          <w:b/>
+          <w:bCs/>
+          <w:color w:val="008000"/>
+          <w:sz w:val="20"/>
+          <w:szCs w:val="20"/>
+          <w:lang w:val="en-US" w:eastAsia="el-GR"/>
+        </w:rPr>
+        <w:br/>
+        <w:t xml:space="preserve">      </w:t>
+      </w:r>
+      <w:r>
+        <w:rPr>
+          <w:rFonts w:ascii="Courier New" w:eastAsia="Times New Roman" w:hAnsi="Courier New" w:cs="Courier New"/>
+          <w:b/>
+          <w:bCs/>
+          <w:color w:val="660E7A"/>
+          <w:sz w:val="20"/>
+          <w:szCs w:val="20"/>
+          <w:lang w:val="en-US" w:eastAsia="el-GR"/>
+        </w:rPr>
+        <w:t>android</w:t>
+      </w:r>
+      <w:r>
+        <w:rPr>
+          <w:rFonts w:ascii="Courier New" w:eastAsia="Times New Roman" w:hAnsi="Courier New" w:cs="Courier New"/>
+          <w:b/>
+          <w:bCs/>
+          <w:color w:val="0000FF"/>
+          <w:sz w:val="20"/>
+          <w:szCs w:val="20"/>
+          <w:lang w:val="en-US" w:eastAsia="el-GR"/>
+        </w:rPr>
+        <w:t>:layout_width=</w:t>
+      </w:r>
+      <w:r>
+        <w:rPr>
+          <w:rFonts w:ascii="Courier New" w:eastAsia="Times New Roman" w:hAnsi="Courier New" w:cs="Courier New"/>
+          <w:b/>
+          <w:bCs/>
+          <w:color w:val="008000"/>
+          <w:sz w:val="20"/>
+          <w:szCs w:val="20"/>
+          <w:lang w:val="en-US" w:eastAsia="el-GR"/>
+        </w:rPr>
+        <w:t>"wrap_content"</w:t>
+      </w:r>
+      <w:r>
+        <w:rPr>
+          <w:rFonts w:ascii="Courier New" w:eastAsia="Times New Roman" w:hAnsi="Courier New" w:cs="Courier New"/>
+          <w:b/>
+          <w:bCs/>
+          <w:color w:val="008000"/>
+          <w:sz w:val="20"/>
+          <w:szCs w:val="20"/>
+          <w:lang w:val="en-US" w:eastAsia="el-GR"/>
+        </w:rPr>
+        <w:br/>
+        <w:t xml:space="preserve">      </w:t>
+      </w:r>
+      <w:r>
+        <w:rPr>
+          <w:rFonts w:ascii="Courier New" w:eastAsia="Times New Roman" w:hAnsi="Courier New" w:cs="Courier New"/>
+          <w:b/>
+          <w:bCs/>
+          <w:color w:val="660E7A"/>
+          <w:sz w:val="20"/>
+          <w:szCs w:val="20"/>
+          <w:lang w:val="en-US" w:eastAsia="el-GR"/>
+        </w:rPr>
+        <w:t>android</w:t>
+      </w:r>
+      <w:r>
+        <w:rPr>
+          <w:rFonts w:ascii="Courier New" w:eastAsia="Times New Roman" w:hAnsi="Courier New" w:cs="Courier New"/>
+          <w:b/>
+          <w:bCs/>
+          <w:color w:val="0000FF"/>
+          <w:sz w:val="20"/>
+          <w:szCs w:val="20"/>
+          <w:lang w:val="en-US" w:eastAsia="el-GR"/>
+        </w:rPr>
+        <w:t>:layout_height=</w:t>
+      </w:r>
+      <w:r>
+        <w:rPr>
+          <w:rFonts w:ascii="Courier New" w:eastAsia="Times New Roman" w:hAnsi="Courier New" w:cs="Courier New"/>
+          <w:b/>
+          <w:bCs/>
+          <w:color w:val="008000"/>
+          <w:sz w:val="20"/>
+          <w:szCs w:val="20"/>
+          <w:lang w:val="en-US" w:eastAsia="el-GR"/>
+        </w:rPr>
+        <w:t>"wrap_content"</w:t>
+      </w:r>
+      <w:r>
+        <w:rPr>
+          <w:rFonts w:ascii="Courier New" w:eastAsia="Times New Roman" w:hAnsi="Courier New" w:cs="Courier New"/>
+          <w:b/>
+          <w:bCs/>
+          <w:color w:val="008000"/>
+          <w:sz w:val="20"/>
+          <w:szCs w:val="20"/>
+          <w:lang w:val="en-US" w:eastAsia="el-GR"/>
+        </w:rPr>
+        <w:br/>
+        <w:t xml:space="preserve">      </w:t>
+      </w:r>
+      <w:r>
+        <w:rPr>
+          <w:rFonts w:ascii="Courier New" w:eastAsia="Times New Roman" w:hAnsi="Courier New" w:cs="Courier New"/>
+          <w:b/>
+          <w:bCs/>
+          <w:color w:val="660E7A"/>
+          <w:sz w:val="20"/>
+          <w:szCs w:val="20"/>
+          <w:lang w:val="en-US" w:eastAsia="el-GR"/>
+        </w:rPr>
+        <w:t>android</w:t>
+      </w:r>
+      <w:r>
+        <w:rPr>
+          <w:rFonts w:ascii="Courier New" w:eastAsia="Times New Roman" w:hAnsi="Courier New" w:cs="Courier New"/>
+          <w:b/>
+          <w:bCs/>
+          <w:color w:val="0000FF"/>
+          <w:sz w:val="20"/>
+          <w:szCs w:val="20"/>
+          <w:lang w:val="en-US" w:eastAsia="el-GR"/>
+        </w:rPr>
+        <w:t>:layout_below=</w:t>
+      </w:r>
+      <w:r>
+        <w:rPr>
+          <w:rFonts w:ascii="Courier New" w:eastAsia="Times New Roman" w:hAnsi="Courier New" w:cs="Courier New"/>
+          <w:b/>
+          <w:bCs/>
+          <w:color w:val="008000"/>
+          <w:sz w:val="20"/>
+          <w:szCs w:val="20"/>
+          <w:lang w:val="en-US" w:eastAsia="el-GR"/>
+        </w:rPr>
+        <w:t>"@+id/textView8"</w:t>
+      </w:r>
+      <w:r>
+        <w:rPr>
+          <w:rFonts w:ascii="Courier New" w:eastAsia="Times New Roman" w:hAnsi="Courier New" w:cs="Courier New"/>
+          <w:b/>
+          <w:bCs/>
+          <w:color w:val="008000"/>
+          <w:sz w:val="20"/>
+          <w:szCs w:val="20"/>
+          <w:lang w:val="en-US" w:eastAsia="el-GR"/>
+        </w:rPr>
+        <w:br/>
+        <w:t xml:space="preserve">      </w:t>
+      </w:r>
+      <w:r>
+        <w:rPr>
+          <w:rFonts w:ascii="Courier New" w:eastAsia="Times New Roman" w:hAnsi="Courier New" w:cs="Courier New"/>
+          <w:b/>
+          <w:bCs/>
+          <w:color w:val="660E7A"/>
+          <w:sz w:val="20"/>
+          <w:szCs w:val="20"/>
+          <w:lang w:val="en-US" w:eastAsia="el-GR"/>
+        </w:rPr>
+        <w:t>android</w:t>
+      </w:r>
+      <w:r>
+        <w:rPr>
+          <w:rFonts w:ascii="Courier New" w:eastAsia="Times New Roman" w:hAnsi="Courier New" w:cs="Courier New"/>
+          <w:b/>
+          <w:bCs/>
+          <w:color w:val="0000FF"/>
+          <w:sz w:val="20"/>
+          <w:szCs w:val="20"/>
+          <w:lang w:val="en-US" w:eastAsia="el-GR"/>
+        </w:rPr>
+        <w:t>:ems=</w:t>
+      </w:r>
+      <w:r>
+        <w:rPr>
+          <w:rFonts w:ascii="Courier New" w:eastAsia="Times New Roman" w:hAnsi="Courier New" w:cs="Courier New"/>
+          <w:b/>
+          <w:bCs/>
+          <w:color w:val="008000"/>
+          <w:sz w:val="20"/>
+          <w:szCs w:val="20"/>
+          <w:lang w:val="en-US" w:eastAsia="el-GR"/>
+        </w:rPr>
+        <w:t>"10"</w:t>
+      </w:r>
+      <w:r>
+        <w:rPr>
+          <w:rFonts w:ascii="Courier New" w:eastAsia="Times New Roman" w:hAnsi="Courier New" w:cs="Courier New"/>
+          <w:b/>
+          <w:bCs/>
+          <w:color w:val="008000"/>
+          <w:sz w:val="20"/>
+          <w:szCs w:val="20"/>
+          <w:lang w:val="en-US" w:eastAsia="el-GR"/>
+        </w:rPr>
+        <w:br/>
+        <w:t xml:space="preserve">      </w:t>
+      </w:r>
+      <w:r>
+        <w:rPr>
+          <w:rFonts w:ascii="Courier New" w:eastAsia="Times New Roman" w:hAnsi="Courier New" w:cs="Courier New"/>
+          <w:b/>
+          <w:bCs/>
+          <w:color w:val="660E7A"/>
+          <w:sz w:val="20"/>
+          <w:szCs w:val="20"/>
+          <w:lang w:val="en-US" w:eastAsia="el-GR"/>
+        </w:rPr>
+        <w:t>android</w:t>
+      </w:r>
+      <w:r>
+        <w:rPr>
+          <w:rFonts w:ascii="Courier New" w:eastAsia="Times New Roman" w:hAnsi="Courier New" w:cs="Courier New"/>
+          <w:b/>
+          <w:bCs/>
+          <w:color w:val="0000FF"/>
+          <w:sz w:val="20"/>
+          <w:szCs w:val="20"/>
+          <w:lang w:val="en-US" w:eastAsia="el-GR"/>
+        </w:rPr>
+        <w:t>:inputType=</w:t>
+      </w:r>
+      <w:r>
+        <w:rPr>
+          <w:rFonts w:ascii="Courier New" w:eastAsia="Times New Roman" w:hAnsi="Courier New" w:cs="Courier New"/>
+          <w:b/>
+          <w:bCs/>
+          <w:color w:val="008000"/>
+          <w:sz w:val="20"/>
+          <w:szCs w:val="20"/>
+          <w:lang w:val="en-US" w:eastAsia="el-GR"/>
+        </w:rPr>
+        <w:t>"phone"</w:t>
+      </w:r>
+      <w:r>
+        <w:rPr>
+          <w:rFonts w:ascii="Courier New" w:eastAsia="Times New Roman" w:hAnsi="Courier New" w:cs="Courier New"/>
+          <w:b/>
+          <w:bCs/>
+          <w:color w:val="008000"/>
+          <w:sz w:val="20"/>
+          <w:szCs w:val="20"/>
+          <w:lang w:val="en-US" w:eastAsia="el-GR"/>
+        </w:rPr>
+        <w:br/>
+        <w:t xml:space="preserve">      </w:t>
+      </w:r>
+      <w:r>
+        <w:rPr>
+          <w:rFonts w:ascii="Courier New" w:eastAsia="Times New Roman" w:hAnsi="Courier New" w:cs="Courier New"/>
+          <w:b/>
+          <w:bCs/>
+          <w:color w:val="660E7A"/>
+          <w:sz w:val="20"/>
+          <w:szCs w:val="20"/>
+          <w:lang w:val="en-US" w:eastAsia="el-GR"/>
+        </w:rPr>
+        <w:t>tools</w:t>
+      </w:r>
+      <w:r>
+        <w:rPr>
+          <w:rFonts w:ascii="Courier New" w:eastAsia="Times New Roman" w:hAnsi="Courier New" w:cs="Courier New"/>
+          <w:b/>
+          <w:bCs/>
+          <w:color w:val="0000FF"/>
+          <w:sz w:val="20"/>
+          <w:szCs w:val="20"/>
+          <w:lang w:val="en-US" w:eastAsia="el-GR"/>
+        </w:rPr>
+        <w:t>:layout_editor_absoluteX=</w:t>
+      </w:r>
+      <w:r>
+        <w:rPr>
+          <w:rFonts w:ascii="Courier New" w:eastAsia="Times New Roman" w:hAnsi="Courier New" w:cs="Courier New"/>
+          <w:b/>
+          <w:bCs/>
+          <w:color w:val="008000"/>
+          <w:sz w:val="20"/>
+          <w:szCs w:val="20"/>
+          <w:lang w:val="en-US" w:eastAsia="el-GR"/>
+        </w:rPr>
+        <w:t>"0dp"</w:t>
+      </w:r>
+      <w:r>
+        <w:rPr>
+          <w:rFonts w:ascii="Courier New" w:eastAsia="Times New Roman" w:hAnsi="Courier New" w:cs="Courier New"/>
+          <w:b/>
+          <w:bCs/>
+          <w:color w:val="008000"/>
+          <w:sz w:val="20"/>
+          <w:szCs w:val="20"/>
+          <w:lang w:val="en-US" w:eastAsia="el-GR"/>
+        </w:rPr>
+        <w:br/>
+        <w:t xml:space="preserve">      </w:t>
+      </w:r>
+      <w:r>
+        <w:rPr>
+          <w:rFonts w:ascii="Courier New" w:eastAsia="Times New Roman" w:hAnsi="Courier New" w:cs="Courier New"/>
+          <w:b/>
+          <w:bCs/>
+          <w:color w:val="660E7A"/>
+          <w:sz w:val="20"/>
+          <w:szCs w:val="20"/>
+          <w:lang w:val="en-US" w:eastAsia="el-GR"/>
+        </w:rPr>
+        <w:t>tools</w:t>
+      </w:r>
+      <w:r>
+        <w:rPr>
+          <w:rFonts w:ascii="Courier New" w:eastAsia="Times New Roman" w:hAnsi="Courier New" w:cs="Courier New"/>
+          <w:b/>
+          <w:bCs/>
+          <w:color w:val="0000FF"/>
+          <w:sz w:val="20"/>
+          <w:szCs w:val="20"/>
+          <w:lang w:val="en-US" w:eastAsia="el-GR"/>
+        </w:rPr>
+        <w:t>:layout_editor_absoluteY=</w:t>
+      </w:r>
+      <w:r>
+        <w:rPr>
+          <w:rFonts w:ascii="Courier New" w:eastAsia="Times New Roman" w:hAnsi="Courier New" w:cs="Courier New"/>
+          <w:b/>
+          <w:bCs/>
+          <w:color w:val="008000"/>
+          <w:sz w:val="20"/>
+          <w:szCs w:val="20"/>
+          <w:lang w:val="en-US" w:eastAsia="el-GR"/>
+        </w:rPr>
+        <w:t xml:space="preserve">"115dp" </w:t>
+      </w:r>
+      <w:r>
+        <w:rPr>
+          <w:rFonts w:ascii="Courier New" w:eastAsia="Times New Roman" w:hAnsi="Courier New" w:cs="Courier New"/>
+          <w:color w:val="000000"/>
+          <w:sz w:val="20"/>
+          <w:szCs w:val="20"/>
+          <w:lang w:val="en-US" w:eastAsia="el-GR"/>
+        </w:rPr>
+        <w:t>/&gt;</w:t>
+      </w:r>
+      <w:r>
+        <w:rPr>
+          <w:rFonts w:ascii="Courier New" w:eastAsia="Times New Roman" w:hAnsi="Courier New" w:cs="Courier New"/>
+          <w:color w:val="000000"/>
+          <w:sz w:val="20"/>
+          <w:szCs w:val="20"/>
+          <w:lang w:val="en-US" w:eastAsia="el-GR"/>
+        </w:rPr>
+        <w:br/>
+      </w:r>
+      <w:r>
+        <w:rPr>
+          <w:rFonts w:ascii="Courier New" w:eastAsia="Times New Roman" w:hAnsi="Courier New" w:cs="Courier New"/>
+          <w:color w:val="000000"/>
+          <w:sz w:val="20"/>
+          <w:szCs w:val="20"/>
+          <w:lang w:val="en-US" w:eastAsia="el-GR"/>
+        </w:rPr>
+        <w:br/>
+        <w:t xml:space="preserve">  &lt;</w:t>
+      </w:r>
+      <w:r>
+        <w:rPr>
+          <w:rFonts w:ascii="Courier New" w:eastAsia="Times New Roman" w:hAnsi="Courier New" w:cs="Courier New"/>
+          <w:b/>
+          <w:bCs/>
+          <w:color w:val="000080"/>
+          <w:sz w:val="20"/>
+          <w:szCs w:val="20"/>
+          <w:lang w:val="en-US" w:eastAsia="el-GR"/>
+        </w:rPr>
+        <w:t>EditText</w:t>
+      </w:r>
+      <w:r>
+        <w:rPr>
+          <w:rFonts w:ascii="Courier New" w:eastAsia="Times New Roman" w:hAnsi="Courier New" w:cs="Courier New"/>
+          <w:b/>
+          <w:bCs/>
+          <w:color w:val="000080"/>
+          <w:sz w:val="20"/>
+          <w:szCs w:val="20"/>
+          <w:lang w:val="en-US" w:eastAsia="el-GR"/>
+        </w:rPr>
+        <w:br/>
+        <w:t xml:space="preserve">      </w:t>
+      </w:r>
+      <w:r>
+        <w:rPr>
+          <w:rFonts w:ascii="Courier New" w:eastAsia="Times New Roman" w:hAnsi="Courier New" w:cs="Courier New"/>
+          <w:b/>
+          <w:bCs/>
+          <w:color w:val="660E7A"/>
+          <w:sz w:val="20"/>
+          <w:szCs w:val="20"/>
+          <w:lang w:val="en-US" w:eastAsia="el-GR"/>
+        </w:rPr>
+        <w:t>android</w:t>
+      </w:r>
+      <w:r>
+        <w:rPr>
+          <w:rFonts w:ascii="Courier New" w:eastAsia="Times New Roman" w:hAnsi="Courier New" w:cs="Courier New"/>
+          <w:b/>
+          <w:bCs/>
+          <w:color w:val="0000FF"/>
+          <w:sz w:val="20"/>
+          <w:szCs w:val="20"/>
+          <w:lang w:val="en-US" w:eastAsia="el-GR"/>
+        </w:rPr>
+        <w:t>:id=</w:t>
+      </w:r>
+      <w:r>
+        <w:rPr>
+          <w:rFonts w:ascii="Courier New" w:eastAsia="Times New Roman" w:hAnsi="Courier New" w:cs="Courier New"/>
+          <w:b/>
+          <w:bCs/>
+          <w:color w:val="008000"/>
+          <w:sz w:val="20"/>
+          <w:szCs w:val="20"/>
+          <w:lang w:val="en-US" w:eastAsia="el-GR"/>
+        </w:rPr>
+        <w:t>"@+id/editText4"</w:t>
+      </w:r>
+      <w:r>
+        <w:rPr>
+          <w:rFonts w:ascii="Courier New" w:eastAsia="Times New Roman" w:hAnsi="Courier New" w:cs="Courier New"/>
+          <w:b/>
+          <w:bCs/>
+          <w:color w:val="008000"/>
+          <w:sz w:val="20"/>
+          <w:szCs w:val="20"/>
+          <w:lang w:val="en-US" w:eastAsia="el-GR"/>
+        </w:rPr>
+        <w:br/>
+        <w:t xml:space="preserve">      </w:t>
+      </w:r>
+      <w:r>
+        <w:rPr>
+          <w:rFonts w:ascii="Courier New" w:eastAsia="Times New Roman" w:hAnsi="Courier New" w:cs="Courier New"/>
+          <w:b/>
+          <w:bCs/>
+          <w:color w:val="660E7A"/>
+          <w:sz w:val="20"/>
+          <w:szCs w:val="20"/>
+          <w:lang w:val="en-US" w:eastAsia="el-GR"/>
+        </w:rPr>
+        <w:t>android</w:t>
+      </w:r>
+      <w:r>
+        <w:rPr>
+          <w:rFonts w:ascii="Courier New" w:eastAsia="Times New Roman" w:hAnsi="Courier New" w:cs="Courier New"/>
+          <w:b/>
+          <w:bCs/>
+          <w:color w:val="0000FF"/>
+          <w:sz w:val="20"/>
+          <w:szCs w:val="20"/>
+          <w:lang w:val="en-US" w:eastAsia="el-GR"/>
+        </w:rPr>
+        <w:t>:layout_width=</w:t>
+      </w:r>
+      <w:r>
+        <w:rPr>
+          <w:rFonts w:ascii="Courier New" w:eastAsia="Times New Roman" w:hAnsi="Courier New" w:cs="Courier New"/>
+          <w:b/>
+          <w:bCs/>
+          <w:color w:val="008000"/>
+          <w:sz w:val="20"/>
+          <w:szCs w:val="20"/>
+          <w:lang w:val="en-US" w:eastAsia="el-GR"/>
+        </w:rPr>
+        <w:t>"151dp"</w:t>
+      </w:r>
+      <w:r>
+        <w:rPr>
+          <w:rFonts w:ascii="Courier New" w:eastAsia="Times New Roman" w:hAnsi="Courier New" w:cs="Courier New"/>
+          <w:b/>
+          <w:bCs/>
+          <w:color w:val="008000"/>
+          <w:sz w:val="20"/>
+          <w:szCs w:val="20"/>
+          <w:lang w:val="en-US" w:eastAsia="el-GR"/>
+        </w:rPr>
+        <w:br/>
+        <w:t xml:space="preserve">      </w:t>
+      </w:r>
+      <w:r>
+        <w:rPr>
+          <w:rFonts w:ascii="Courier New" w:eastAsia="Times New Roman" w:hAnsi="Courier New" w:cs="Courier New"/>
+          <w:b/>
+          <w:bCs/>
+          <w:color w:val="660E7A"/>
+          <w:sz w:val="20"/>
+          <w:szCs w:val="20"/>
+          <w:lang w:val="en-US" w:eastAsia="el-GR"/>
+        </w:rPr>
+        <w:t>android</w:t>
+      </w:r>
+      <w:r>
+        <w:rPr>
+          <w:rFonts w:ascii="Courier New" w:eastAsia="Times New Roman" w:hAnsi="Courier New" w:cs="Courier New"/>
+          <w:b/>
+          <w:bCs/>
+          <w:color w:val="0000FF"/>
+          <w:sz w:val="20"/>
+          <w:szCs w:val="20"/>
+          <w:lang w:val="en-US" w:eastAsia="el-GR"/>
+        </w:rPr>
+        <w:t>:layout_height=</w:t>
+      </w:r>
+      <w:r>
+        <w:rPr>
+          <w:rFonts w:ascii="Courier New" w:eastAsia="Times New Roman" w:hAnsi="Courier New" w:cs="Courier New"/>
+          <w:b/>
+          <w:bCs/>
+          <w:color w:val="008000"/>
+          <w:sz w:val="20"/>
+          <w:szCs w:val="20"/>
+          <w:lang w:val="en-US" w:eastAsia="el-GR"/>
+        </w:rPr>
+        <w:t>"130dp"</w:t>
+      </w:r>
+      <w:r>
+        <w:rPr>
+          <w:rFonts w:ascii="Courier New" w:eastAsia="Times New Roman" w:hAnsi="Courier New" w:cs="Courier New"/>
+          <w:b/>
+          <w:bCs/>
+          <w:color w:val="008000"/>
+          <w:sz w:val="20"/>
+          <w:szCs w:val="20"/>
+          <w:lang w:val="en-US" w:eastAsia="el-GR"/>
+        </w:rPr>
+        <w:br/>
+        <w:t xml:space="preserve">      </w:t>
+      </w:r>
+      <w:r>
+        <w:rPr>
+          <w:rFonts w:ascii="Courier New" w:eastAsia="Times New Roman" w:hAnsi="Courier New" w:cs="Courier New"/>
+          <w:b/>
+          <w:bCs/>
+          <w:color w:val="660E7A"/>
+          <w:sz w:val="20"/>
+          <w:szCs w:val="20"/>
+          <w:lang w:val="en-US" w:eastAsia="el-GR"/>
+        </w:rPr>
+        <w:t>android</w:t>
+      </w:r>
+      <w:r>
+        <w:rPr>
+          <w:rFonts w:ascii="Courier New" w:eastAsia="Times New Roman" w:hAnsi="Courier New" w:cs="Courier New"/>
+          <w:b/>
+          <w:bCs/>
+          <w:color w:val="0000FF"/>
+          <w:sz w:val="20"/>
+          <w:szCs w:val="20"/>
+          <w:lang w:val="en-US" w:eastAsia="el-GR"/>
+        </w:rPr>
+        <w:t>:layout_below=</w:t>
+      </w:r>
+      <w:r>
+        <w:rPr>
+          <w:rFonts w:ascii="Courier New" w:eastAsia="Times New Roman" w:hAnsi="Courier New" w:cs="Courier New"/>
+          <w:b/>
+          <w:bCs/>
+          <w:color w:val="008000"/>
+          <w:sz w:val="20"/>
+          <w:szCs w:val="20"/>
+          <w:lang w:val="en-US" w:eastAsia="el-GR"/>
+        </w:rPr>
+        <w:t>"@+id/textView10"</w:t>
+      </w:r>
+      <w:r>
+        <w:rPr>
+          <w:rFonts w:ascii="Courier New" w:eastAsia="Times New Roman" w:hAnsi="Courier New" w:cs="Courier New"/>
+          <w:b/>
+          <w:bCs/>
+          <w:color w:val="008000"/>
+          <w:sz w:val="20"/>
+          <w:szCs w:val="20"/>
+          <w:lang w:val="en-US" w:eastAsia="el-GR"/>
+        </w:rPr>
+        <w:br/>
+        <w:t xml:space="preserve">      </w:t>
+      </w:r>
+      <w:r>
+        <w:rPr>
+          <w:rFonts w:ascii="Courier New" w:eastAsia="Times New Roman" w:hAnsi="Courier New" w:cs="Courier New"/>
+          <w:b/>
+          <w:bCs/>
+          <w:color w:val="660E7A"/>
+          <w:sz w:val="20"/>
+          <w:szCs w:val="20"/>
+          <w:lang w:val="en-US" w:eastAsia="el-GR"/>
+        </w:rPr>
+        <w:t>android</w:t>
+      </w:r>
+      <w:r>
+        <w:rPr>
+          <w:rFonts w:ascii="Courier New" w:eastAsia="Times New Roman" w:hAnsi="Courier New" w:cs="Courier New"/>
+          <w:b/>
+          <w:bCs/>
+          <w:color w:val="0000FF"/>
+          <w:sz w:val="20"/>
+          <w:szCs w:val="20"/>
+          <w:lang w:val="en-US" w:eastAsia="el-GR"/>
+        </w:rPr>
+        <w:t>:ems=</w:t>
+      </w:r>
+      <w:r>
+        <w:rPr>
+          <w:rFonts w:ascii="Courier New" w:eastAsia="Times New Roman" w:hAnsi="Courier New" w:cs="Courier New"/>
+          <w:b/>
+          <w:bCs/>
+          <w:color w:val="008000"/>
+          <w:sz w:val="20"/>
+          <w:szCs w:val="20"/>
+          <w:lang w:val="en-US" w:eastAsia="el-GR"/>
+        </w:rPr>
+        <w:t>"10"</w:t>
+      </w:r>
+      <w:r>
+        <w:rPr>
+          <w:rFonts w:ascii="Courier New" w:eastAsia="Times New Roman" w:hAnsi="Courier New" w:cs="Courier New"/>
+          <w:b/>
+          <w:bCs/>
+          <w:color w:val="008000"/>
+          <w:sz w:val="20"/>
+          <w:szCs w:val="20"/>
+          <w:lang w:val="en-US" w:eastAsia="el-GR"/>
+        </w:rPr>
+        <w:br/>
+        <w:t xml:space="preserve">      </w:t>
+      </w:r>
+      <w:r>
+        <w:rPr>
+          <w:rFonts w:ascii="Courier New" w:eastAsia="Times New Roman" w:hAnsi="Courier New" w:cs="Courier New"/>
+          <w:b/>
+          <w:bCs/>
+          <w:color w:val="660E7A"/>
+          <w:sz w:val="20"/>
+          <w:szCs w:val="20"/>
+          <w:lang w:val="en-US" w:eastAsia="el-GR"/>
+        </w:rPr>
+        <w:t>android</w:t>
+      </w:r>
+      <w:r>
+        <w:rPr>
+          <w:rFonts w:ascii="Courier New" w:eastAsia="Times New Roman" w:hAnsi="Courier New" w:cs="Courier New"/>
+          <w:b/>
+          <w:bCs/>
+          <w:color w:val="0000FF"/>
+          <w:sz w:val="20"/>
+          <w:szCs w:val="20"/>
+          <w:lang w:val="en-US" w:eastAsia="el-GR"/>
+        </w:rPr>
+        <w:t>:inputType=</w:t>
+      </w:r>
+      <w:r>
+        <w:rPr>
+          <w:rFonts w:ascii="Courier New" w:eastAsia="Times New Roman" w:hAnsi="Courier New" w:cs="Courier New"/>
+          <w:b/>
+          <w:bCs/>
+          <w:color w:val="008000"/>
+          <w:sz w:val="20"/>
+          <w:szCs w:val="20"/>
+          <w:lang w:val="en-US" w:eastAsia="el-GR"/>
+        </w:rPr>
+        <w:t>"textPersonName"</w:t>
+      </w:r>
+      <w:r>
+        <w:rPr>
+          <w:rFonts w:ascii="Courier New" w:eastAsia="Times New Roman" w:hAnsi="Courier New" w:cs="Courier New"/>
+          <w:b/>
+          <w:bCs/>
+          <w:color w:val="008000"/>
+          <w:sz w:val="20"/>
+          <w:szCs w:val="20"/>
+          <w:lang w:val="en-US" w:eastAsia="el-GR"/>
+        </w:rPr>
+        <w:br/>
+        <w:t xml:space="preserve">      </w:t>
+      </w:r>
+      <w:r>
+        <w:rPr>
+          <w:rFonts w:ascii="Courier New" w:eastAsia="Times New Roman" w:hAnsi="Courier New" w:cs="Courier New"/>
+          <w:b/>
+          <w:bCs/>
+          <w:color w:val="660E7A"/>
+          <w:sz w:val="20"/>
+          <w:szCs w:val="20"/>
+          <w:lang w:val="en-US" w:eastAsia="el-GR"/>
+        </w:rPr>
+        <w:t>android</w:t>
+      </w:r>
+      <w:r>
+        <w:rPr>
+          <w:rFonts w:ascii="Courier New" w:eastAsia="Times New Roman" w:hAnsi="Courier New" w:cs="Courier New"/>
+          <w:b/>
+          <w:bCs/>
+          <w:color w:val="0000FF"/>
+          <w:sz w:val="20"/>
+          <w:szCs w:val="20"/>
+          <w:lang w:val="en-US" w:eastAsia="el-GR"/>
+        </w:rPr>
+        <w:t>:text=</w:t>
+      </w:r>
+      <w:r>
+        <w:rPr>
+          <w:rFonts w:ascii="Courier New" w:eastAsia="Times New Roman" w:hAnsi="Courier New" w:cs="Courier New"/>
+          <w:b/>
+          <w:bCs/>
+          <w:color w:val="008000"/>
+          <w:sz w:val="20"/>
+          <w:szCs w:val="20"/>
+          <w:lang w:val="en-US" w:eastAsia="el-GR"/>
+        </w:rPr>
+        <w:t>"</w:t>
+      </w:r>
+      <w:r>
+        <w:rPr>
+          <w:rFonts w:ascii="Courier New" w:eastAsia="Times New Roman" w:hAnsi="Courier New" w:cs="Courier New"/>
+          <w:b/>
+          <w:bCs/>
+          <w:color w:val="008000"/>
+          <w:sz w:val="20"/>
+          <w:szCs w:val="20"/>
+          <w:lang w:eastAsia="el-GR"/>
+        </w:rPr>
+        <w:t>Ιστορικό</w:t>
+      </w:r>
+      <w:r>
+        <w:rPr>
+          <w:rFonts w:ascii="Courier New" w:eastAsia="Times New Roman" w:hAnsi="Courier New" w:cs="Courier New"/>
+          <w:b/>
+          <w:bCs/>
+          <w:color w:val="008000"/>
+          <w:sz w:val="20"/>
+          <w:szCs w:val="20"/>
+          <w:lang w:val="en-US" w:eastAsia="el-GR"/>
+        </w:rPr>
+        <w:t xml:space="preserve"> "</w:t>
+      </w:r>
+      <w:r>
+        <w:rPr>
+          <w:rFonts w:ascii="Courier New" w:eastAsia="Times New Roman" w:hAnsi="Courier New" w:cs="Courier New"/>
+          <w:b/>
+          <w:bCs/>
+          <w:color w:val="008000"/>
+          <w:sz w:val="20"/>
+          <w:szCs w:val="20"/>
+          <w:lang w:val="en-US" w:eastAsia="el-GR"/>
+        </w:rPr>
+        <w:br/>
+        <w:t xml:space="preserve">      </w:t>
+      </w:r>
+      <w:r>
+        <w:rPr>
+          <w:rFonts w:ascii="Courier New" w:eastAsia="Times New Roman" w:hAnsi="Courier New" w:cs="Courier New"/>
+          <w:b/>
+          <w:bCs/>
+          <w:color w:val="660E7A"/>
+          <w:sz w:val="20"/>
+          <w:szCs w:val="20"/>
+          <w:lang w:val="en-US" w:eastAsia="el-GR"/>
+        </w:rPr>
+        <w:t>tools</w:t>
+      </w:r>
+      <w:r>
+        <w:rPr>
+          <w:rFonts w:ascii="Courier New" w:eastAsia="Times New Roman" w:hAnsi="Courier New" w:cs="Courier New"/>
+          <w:b/>
+          <w:bCs/>
+          <w:color w:val="0000FF"/>
+          <w:sz w:val="20"/>
+          <w:szCs w:val="20"/>
+          <w:lang w:val="en-US" w:eastAsia="el-GR"/>
+        </w:rPr>
+        <w:t>:layout_editor_absoluteX=</w:t>
+      </w:r>
+      <w:r>
+        <w:rPr>
+          <w:rFonts w:ascii="Courier New" w:eastAsia="Times New Roman" w:hAnsi="Courier New" w:cs="Courier New"/>
+          <w:b/>
+          <w:bCs/>
+          <w:color w:val="008000"/>
+          <w:sz w:val="20"/>
+          <w:szCs w:val="20"/>
+          <w:lang w:val="en-US" w:eastAsia="el-GR"/>
+        </w:rPr>
+        <w:t>"0dp"</w:t>
+      </w:r>
+      <w:r>
+        <w:rPr>
+          <w:rFonts w:ascii="Courier New" w:eastAsia="Times New Roman" w:hAnsi="Courier New" w:cs="Courier New"/>
+          <w:b/>
+          <w:bCs/>
+          <w:color w:val="008000"/>
+          <w:sz w:val="20"/>
+          <w:szCs w:val="20"/>
+          <w:lang w:val="en-US" w:eastAsia="el-GR"/>
+        </w:rPr>
+        <w:br/>
+        <w:t xml:space="preserve">      </w:t>
+      </w:r>
+      <w:r>
+        <w:rPr>
+          <w:rFonts w:ascii="Courier New" w:eastAsia="Times New Roman" w:hAnsi="Courier New" w:cs="Courier New"/>
+          <w:b/>
+          <w:bCs/>
+          <w:color w:val="660E7A"/>
+          <w:sz w:val="20"/>
+          <w:szCs w:val="20"/>
+          <w:lang w:val="en-US" w:eastAsia="el-GR"/>
+        </w:rPr>
+        <w:t>tools</w:t>
+      </w:r>
+      <w:r>
+        <w:rPr>
+          <w:rFonts w:ascii="Courier New" w:eastAsia="Times New Roman" w:hAnsi="Courier New" w:cs="Courier New"/>
+          <w:b/>
+          <w:bCs/>
+          <w:color w:val="0000FF"/>
+          <w:sz w:val="20"/>
+          <w:szCs w:val="20"/>
+          <w:lang w:val="en-US" w:eastAsia="el-GR"/>
+        </w:rPr>
+        <w:t>:layout_editor_absoluteY=</w:t>
+      </w:r>
+      <w:r>
+        <w:rPr>
+          <w:rFonts w:ascii="Courier New" w:eastAsia="Times New Roman" w:hAnsi="Courier New" w:cs="Courier New"/>
+          <w:b/>
+          <w:bCs/>
+          <w:color w:val="008000"/>
+          <w:sz w:val="20"/>
+          <w:szCs w:val="20"/>
+          <w:lang w:val="en-US" w:eastAsia="el-GR"/>
+        </w:rPr>
+        <w:t xml:space="preserve">"270dp" </w:t>
+      </w:r>
+      <w:r>
+        <w:rPr>
+          <w:rFonts w:ascii="Courier New" w:eastAsia="Times New Roman" w:hAnsi="Courier New" w:cs="Courier New"/>
+          <w:color w:val="000000"/>
+          <w:sz w:val="20"/>
+          <w:szCs w:val="20"/>
+          <w:lang w:val="en-US" w:eastAsia="el-GR"/>
+        </w:rPr>
+        <w:t>/&gt;</w:t>
+      </w:r>
+      <w:r>
+        <w:rPr>
+          <w:rFonts w:ascii="Courier New" w:eastAsia="Times New Roman" w:hAnsi="Courier New" w:cs="Courier New"/>
+          <w:color w:val="000000"/>
+          <w:sz w:val="20"/>
+          <w:szCs w:val="20"/>
+          <w:lang w:val="en-US" w:eastAsia="el-GR"/>
+        </w:rPr>
+        <w:br/>
+      </w:r>
+      <w:r>
+        <w:rPr>
+          <w:rFonts w:ascii="Courier New" w:eastAsia="Times New Roman" w:hAnsi="Courier New" w:cs="Courier New"/>
+          <w:color w:val="000000"/>
+          <w:sz w:val="20"/>
+          <w:szCs w:val="20"/>
+          <w:lang w:val="en-US" w:eastAsia="el-GR"/>
+        </w:rPr>
+        <w:br/>
+        <w:t xml:space="preserve">  &lt;</w:t>
+      </w:r>
+      <w:r>
+        <w:rPr>
+          <w:rFonts w:ascii="Courier New" w:eastAsia="Times New Roman" w:hAnsi="Courier New" w:cs="Courier New"/>
+          <w:b/>
+          <w:bCs/>
+          <w:color w:val="000080"/>
+          <w:sz w:val="20"/>
+          <w:szCs w:val="20"/>
+          <w:lang w:val="en-US" w:eastAsia="el-GR"/>
+        </w:rPr>
+        <w:t>TextView</w:t>
+      </w:r>
+      <w:r>
+        <w:rPr>
+          <w:rFonts w:ascii="Courier New" w:eastAsia="Times New Roman" w:hAnsi="Courier New" w:cs="Courier New"/>
+          <w:b/>
+          <w:bCs/>
+          <w:color w:val="000080"/>
+          <w:sz w:val="20"/>
+          <w:szCs w:val="20"/>
+          <w:lang w:val="en-US" w:eastAsia="el-GR"/>
+        </w:rPr>
+        <w:br/>
+        <w:t xml:space="preserve">      </w:t>
+      </w:r>
+      <w:r>
+        <w:rPr>
+          <w:rFonts w:ascii="Courier New" w:eastAsia="Times New Roman" w:hAnsi="Courier New" w:cs="Courier New"/>
+          <w:b/>
+          <w:bCs/>
+          <w:color w:val="660E7A"/>
+          <w:sz w:val="20"/>
+          <w:szCs w:val="20"/>
+          <w:lang w:val="en-US" w:eastAsia="el-GR"/>
+        </w:rPr>
+        <w:t>android</w:t>
+      </w:r>
+      <w:r>
+        <w:rPr>
+          <w:rFonts w:ascii="Courier New" w:eastAsia="Times New Roman" w:hAnsi="Courier New" w:cs="Courier New"/>
+          <w:b/>
+          <w:bCs/>
+          <w:color w:val="0000FF"/>
+          <w:sz w:val="20"/>
+          <w:szCs w:val="20"/>
+          <w:lang w:val="en-US" w:eastAsia="el-GR"/>
+        </w:rPr>
+        <w:t>:id=</w:t>
+      </w:r>
+      <w:r>
+        <w:rPr>
+          <w:rFonts w:ascii="Courier New" w:eastAsia="Times New Roman" w:hAnsi="Courier New" w:cs="Courier New"/>
+          <w:b/>
+          <w:bCs/>
+          <w:color w:val="008000"/>
+          <w:sz w:val="20"/>
+          <w:szCs w:val="20"/>
+          <w:lang w:val="en-US" w:eastAsia="el-GR"/>
+        </w:rPr>
+        <w:t>"@+id/textView10"</w:t>
+      </w:r>
+      <w:r>
+        <w:rPr>
+          <w:rFonts w:ascii="Courier New" w:eastAsia="Times New Roman" w:hAnsi="Courier New" w:cs="Courier New"/>
+          <w:b/>
+          <w:bCs/>
+          <w:color w:val="008000"/>
+          <w:sz w:val="20"/>
+          <w:szCs w:val="20"/>
+          <w:lang w:val="en-US" w:eastAsia="el-GR"/>
+        </w:rPr>
+        <w:br/>
+        <w:t xml:space="preserve">      </w:t>
+      </w:r>
+      <w:r>
+        <w:rPr>
+          <w:rFonts w:ascii="Courier New" w:eastAsia="Times New Roman" w:hAnsi="Courier New" w:cs="Courier New"/>
+          <w:b/>
+          <w:bCs/>
+          <w:color w:val="660E7A"/>
+          <w:sz w:val="20"/>
+          <w:szCs w:val="20"/>
+          <w:lang w:val="en-US" w:eastAsia="el-GR"/>
+        </w:rPr>
+        <w:t>android</w:t>
+      </w:r>
+      <w:r>
+        <w:rPr>
+          <w:rFonts w:ascii="Courier New" w:eastAsia="Times New Roman" w:hAnsi="Courier New" w:cs="Courier New"/>
+          <w:b/>
+          <w:bCs/>
+          <w:color w:val="0000FF"/>
+          <w:sz w:val="20"/>
+          <w:szCs w:val="20"/>
+          <w:lang w:val="en-US" w:eastAsia="el-GR"/>
+        </w:rPr>
+        <w:t>:layout_width=</w:t>
+      </w:r>
+      <w:r>
+        <w:rPr>
+          <w:rFonts w:ascii="Courier New" w:eastAsia="Times New Roman" w:hAnsi="Courier New" w:cs="Courier New"/>
+          <w:b/>
+          <w:bCs/>
+          <w:color w:val="008000"/>
+          <w:sz w:val="20"/>
+          <w:szCs w:val="20"/>
+          <w:lang w:val="en-US" w:eastAsia="el-GR"/>
+        </w:rPr>
+        <w:t>"wrap_content"</w:t>
+      </w:r>
+      <w:r>
+        <w:rPr>
+          <w:rFonts w:ascii="Courier New" w:eastAsia="Times New Roman" w:hAnsi="Courier New" w:cs="Courier New"/>
+          <w:b/>
+          <w:bCs/>
+          <w:color w:val="008000"/>
+          <w:sz w:val="20"/>
+          <w:szCs w:val="20"/>
+          <w:lang w:val="en-US" w:eastAsia="el-GR"/>
+        </w:rPr>
+        <w:br/>
+        <w:t xml:space="preserve">      </w:t>
+      </w:r>
+      <w:r>
+        <w:rPr>
+          <w:rFonts w:ascii="Courier New" w:eastAsia="Times New Roman" w:hAnsi="Courier New" w:cs="Courier New"/>
+          <w:b/>
+          <w:bCs/>
+          <w:color w:val="660E7A"/>
+          <w:sz w:val="20"/>
+          <w:szCs w:val="20"/>
+          <w:lang w:val="en-US" w:eastAsia="el-GR"/>
+        </w:rPr>
+        <w:t>android</w:t>
+      </w:r>
+      <w:r>
+        <w:rPr>
+          <w:rFonts w:ascii="Courier New" w:eastAsia="Times New Roman" w:hAnsi="Courier New" w:cs="Courier New"/>
+          <w:b/>
+          <w:bCs/>
+          <w:color w:val="0000FF"/>
+          <w:sz w:val="20"/>
+          <w:szCs w:val="20"/>
+          <w:lang w:val="en-US" w:eastAsia="el-GR"/>
+        </w:rPr>
+        <w:t>:layout_height=</w:t>
+      </w:r>
+      <w:r>
+        <w:rPr>
+          <w:rFonts w:ascii="Courier New" w:eastAsia="Times New Roman" w:hAnsi="Courier New" w:cs="Courier New"/>
+          <w:b/>
+          <w:bCs/>
+          <w:color w:val="008000"/>
+          <w:sz w:val="20"/>
+          <w:szCs w:val="20"/>
+          <w:lang w:val="en-US" w:eastAsia="el-GR"/>
+        </w:rPr>
+        <w:t>"wrap_content"</w:t>
+      </w:r>
+      <w:r>
+        <w:rPr>
+          <w:rFonts w:ascii="Courier New" w:eastAsia="Times New Roman" w:hAnsi="Courier New" w:cs="Courier New"/>
+          <w:b/>
+          <w:bCs/>
+          <w:color w:val="008000"/>
+          <w:sz w:val="20"/>
+          <w:szCs w:val="20"/>
+          <w:lang w:val="en-US" w:eastAsia="el-GR"/>
+        </w:rPr>
+        <w:br/>
+        <w:t xml:space="preserve">      </w:t>
+      </w:r>
+      <w:r>
+        <w:rPr>
+          <w:rFonts w:ascii="Courier New" w:eastAsia="Times New Roman" w:hAnsi="Courier New" w:cs="Courier New"/>
+          <w:b/>
+          <w:bCs/>
+          <w:color w:val="660E7A"/>
+          <w:sz w:val="20"/>
+          <w:szCs w:val="20"/>
+          <w:lang w:val="en-US" w:eastAsia="el-GR"/>
+        </w:rPr>
+        <w:t>android</w:t>
+      </w:r>
+      <w:r>
+        <w:rPr>
+          <w:rFonts w:ascii="Courier New" w:eastAsia="Times New Roman" w:hAnsi="Courier New" w:cs="Courier New"/>
+          <w:b/>
+          <w:bCs/>
+          <w:color w:val="0000FF"/>
+          <w:sz w:val="20"/>
+          <w:szCs w:val="20"/>
+          <w:lang w:val="en-US" w:eastAsia="el-GR"/>
+        </w:rPr>
+        <w:t>:layout_below=</w:t>
+      </w:r>
+      <w:r>
+        <w:rPr>
+          <w:rFonts w:ascii="Courier New" w:eastAsia="Times New Roman" w:hAnsi="Courier New" w:cs="Courier New"/>
+          <w:b/>
+          <w:bCs/>
+          <w:color w:val="008000"/>
+          <w:sz w:val="20"/>
+          <w:szCs w:val="20"/>
+          <w:lang w:val="en-US" w:eastAsia="el-GR"/>
+        </w:rPr>
+        <w:t>"@+id/textView3"</w:t>
+      </w:r>
+      <w:r>
+        <w:rPr>
+          <w:rFonts w:ascii="Courier New" w:eastAsia="Times New Roman" w:hAnsi="Courier New" w:cs="Courier New"/>
+          <w:b/>
+          <w:bCs/>
+          <w:color w:val="008000"/>
+          <w:sz w:val="20"/>
+          <w:szCs w:val="20"/>
+          <w:lang w:val="en-US" w:eastAsia="el-GR"/>
+        </w:rPr>
+        <w:br/>
+        <w:t xml:space="preserve">      </w:t>
+      </w:r>
+      <w:r>
+        <w:rPr>
+          <w:rFonts w:ascii="Courier New" w:eastAsia="Times New Roman" w:hAnsi="Courier New" w:cs="Courier New"/>
+          <w:b/>
+          <w:bCs/>
+          <w:color w:val="660E7A"/>
+          <w:sz w:val="20"/>
+          <w:szCs w:val="20"/>
+          <w:lang w:val="en-US" w:eastAsia="el-GR"/>
+        </w:rPr>
+        <w:t>android</w:t>
+      </w:r>
+      <w:r>
+        <w:rPr>
+          <w:rFonts w:ascii="Courier New" w:eastAsia="Times New Roman" w:hAnsi="Courier New" w:cs="Courier New"/>
+          <w:b/>
+          <w:bCs/>
+          <w:color w:val="0000FF"/>
+          <w:sz w:val="20"/>
+          <w:szCs w:val="20"/>
+          <w:lang w:val="en-US" w:eastAsia="el-GR"/>
+        </w:rPr>
+        <w:t>:text=</w:t>
+      </w:r>
+      <w:r>
+        <w:rPr>
+          <w:rFonts w:ascii="Courier New" w:eastAsia="Times New Roman" w:hAnsi="Courier New" w:cs="Courier New"/>
+          <w:b/>
+          <w:bCs/>
+          <w:color w:val="008000"/>
+          <w:sz w:val="20"/>
+          <w:szCs w:val="20"/>
+          <w:lang w:val="en-US" w:eastAsia="el-GR"/>
+        </w:rPr>
+        <w:t>"</w:t>
+      </w:r>
+      <w:r>
+        <w:rPr>
+          <w:rFonts w:ascii="Courier New" w:eastAsia="Times New Roman" w:hAnsi="Courier New" w:cs="Courier New"/>
+          <w:b/>
+          <w:bCs/>
+          <w:color w:val="008000"/>
+          <w:sz w:val="20"/>
+          <w:szCs w:val="20"/>
+          <w:lang w:eastAsia="el-GR"/>
+        </w:rPr>
+        <w:t>Δώσε</w:t>
+      </w:r>
+      <w:r>
+        <w:rPr>
+          <w:rFonts w:ascii="Courier New" w:eastAsia="Times New Roman" w:hAnsi="Courier New" w:cs="Courier New"/>
+          <w:b/>
+          <w:bCs/>
+          <w:color w:val="008000"/>
+          <w:sz w:val="20"/>
+          <w:szCs w:val="20"/>
+          <w:lang w:val="en-US" w:eastAsia="el-GR"/>
+        </w:rPr>
+        <w:t xml:space="preserve"> </w:t>
+      </w:r>
+      <w:r>
+        <w:rPr>
+          <w:rFonts w:ascii="Courier New" w:eastAsia="Times New Roman" w:hAnsi="Courier New" w:cs="Courier New"/>
+          <w:b/>
+          <w:bCs/>
+          <w:color w:val="008000"/>
+          <w:sz w:val="20"/>
+          <w:szCs w:val="20"/>
+          <w:lang w:eastAsia="el-GR"/>
+        </w:rPr>
+        <w:t>πληροφορίες</w:t>
+      </w:r>
+      <w:r>
+        <w:rPr>
+          <w:rFonts w:ascii="Courier New" w:eastAsia="Times New Roman" w:hAnsi="Courier New" w:cs="Courier New"/>
+          <w:b/>
+          <w:bCs/>
+          <w:color w:val="008000"/>
+          <w:sz w:val="20"/>
+          <w:szCs w:val="20"/>
+          <w:lang w:val="en-US" w:eastAsia="el-GR"/>
+        </w:rPr>
+        <w:t xml:space="preserve"> </w:t>
+      </w:r>
+      <w:r>
+        <w:rPr>
+          <w:rFonts w:ascii="Courier New" w:eastAsia="Times New Roman" w:hAnsi="Courier New" w:cs="Courier New"/>
+          <w:b/>
+          <w:bCs/>
+          <w:color w:val="008000"/>
+          <w:sz w:val="20"/>
+          <w:szCs w:val="20"/>
+          <w:lang w:eastAsia="el-GR"/>
+        </w:rPr>
+        <w:t>σχετικά</w:t>
+      </w:r>
+      <w:r>
+        <w:rPr>
+          <w:rFonts w:ascii="Courier New" w:eastAsia="Times New Roman" w:hAnsi="Courier New" w:cs="Courier New"/>
+          <w:b/>
+          <w:bCs/>
+          <w:color w:val="008000"/>
+          <w:sz w:val="20"/>
+          <w:szCs w:val="20"/>
+          <w:lang w:val="en-US" w:eastAsia="el-GR"/>
+        </w:rPr>
+        <w:t xml:space="preserve"> </w:t>
+      </w:r>
+      <w:r>
+        <w:rPr>
+          <w:rFonts w:ascii="Courier New" w:eastAsia="Times New Roman" w:hAnsi="Courier New" w:cs="Courier New"/>
+          <w:b/>
+          <w:bCs/>
+          <w:color w:val="008000"/>
+          <w:sz w:val="20"/>
+          <w:szCs w:val="20"/>
+          <w:lang w:eastAsia="el-GR"/>
+        </w:rPr>
+        <w:t>με</w:t>
+      </w:r>
+      <w:r>
+        <w:rPr>
+          <w:rFonts w:ascii="Courier New" w:eastAsia="Times New Roman" w:hAnsi="Courier New" w:cs="Courier New"/>
+          <w:b/>
+          <w:bCs/>
+          <w:color w:val="008000"/>
+          <w:sz w:val="20"/>
+          <w:szCs w:val="20"/>
+          <w:lang w:val="en-US" w:eastAsia="el-GR"/>
+        </w:rPr>
+        <w:t xml:space="preserve"> </w:t>
+      </w:r>
+      <w:r>
+        <w:rPr>
+          <w:rFonts w:ascii="Courier New" w:eastAsia="Times New Roman" w:hAnsi="Courier New" w:cs="Courier New"/>
+          <w:b/>
+          <w:bCs/>
+          <w:color w:val="008000"/>
+          <w:sz w:val="20"/>
+          <w:szCs w:val="20"/>
+          <w:lang w:eastAsia="el-GR"/>
+        </w:rPr>
+        <w:t>την</w:t>
+      </w:r>
+      <w:r>
+        <w:rPr>
+          <w:rFonts w:ascii="Courier New" w:eastAsia="Times New Roman" w:hAnsi="Courier New" w:cs="Courier New"/>
+          <w:b/>
+          <w:bCs/>
+          <w:color w:val="008000"/>
+          <w:sz w:val="20"/>
+          <w:szCs w:val="20"/>
+          <w:lang w:val="en-US" w:eastAsia="el-GR"/>
+        </w:rPr>
+        <w:t xml:space="preserve"> </w:t>
+      </w:r>
+      <w:r>
+        <w:rPr>
+          <w:rFonts w:ascii="Courier New" w:eastAsia="Times New Roman" w:hAnsi="Courier New" w:cs="Courier New"/>
+          <w:b/>
+          <w:bCs/>
+          <w:color w:val="008000"/>
+          <w:sz w:val="20"/>
+          <w:szCs w:val="20"/>
+          <w:lang w:eastAsia="el-GR"/>
+        </w:rPr>
+        <w:t>υγεία</w:t>
+      </w:r>
+      <w:r>
+        <w:rPr>
+          <w:rFonts w:ascii="Courier New" w:eastAsia="Times New Roman" w:hAnsi="Courier New" w:cs="Courier New"/>
+          <w:b/>
+          <w:bCs/>
+          <w:color w:val="008000"/>
+          <w:sz w:val="20"/>
+          <w:szCs w:val="20"/>
+          <w:lang w:val="en-US" w:eastAsia="el-GR"/>
+        </w:rPr>
+        <w:t xml:space="preserve"> </w:t>
+      </w:r>
+      <w:r>
+        <w:rPr>
+          <w:rFonts w:ascii="Courier New" w:eastAsia="Times New Roman" w:hAnsi="Courier New" w:cs="Courier New"/>
+          <w:b/>
+          <w:bCs/>
+          <w:color w:val="008000"/>
+          <w:sz w:val="20"/>
+          <w:szCs w:val="20"/>
+          <w:lang w:eastAsia="el-GR"/>
+        </w:rPr>
+        <w:t>σου</w:t>
+      </w:r>
+      <w:r>
+        <w:rPr>
+          <w:rFonts w:ascii="Courier New" w:eastAsia="Times New Roman" w:hAnsi="Courier New" w:cs="Courier New"/>
+          <w:b/>
+          <w:bCs/>
+          <w:color w:val="008000"/>
+          <w:sz w:val="20"/>
+          <w:szCs w:val="20"/>
+          <w:lang w:val="en-US" w:eastAsia="el-GR"/>
+        </w:rPr>
+        <w:t xml:space="preserve"> </w:t>
+      </w:r>
+      <w:r>
+        <w:rPr>
+          <w:rFonts w:ascii="Courier New" w:eastAsia="Times New Roman" w:hAnsi="Courier New" w:cs="Courier New"/>
+          <w:b/>
+          <w:bCs/>
+          <w:color w:val="008000"/>
+          <w:sz w:val="20"/>
+          <w:szCs w:val="20"/>
+          <w:lang w:eastAsia="el-GR"/>
+        </w:rPr>
+        <w:t>και</w:t>
+      </w:r>
+      <w:r>
+        <w:rPr>
+          <w:rFonts w:ascii="Courier New" w:eastAsia="Times New Roman" w:hAnsi="Courier New" w:cs="Courier New"/>
+          <w:b/>
+          <w:bCs/>
+          <w:color w:val="008000"/>
+          <w:sz w:val="20"/>
+          <w:szCs w:val="20"/>
+          <w:lang w:val="en-US" w:eastAsia="el-GR"/>
+        </w:rPr>
+        <w:t xml:space="preserve"> </w:t>
+      </w:r>
+      <w:r>
+        <w:rPr>
+          <w:rFonts w:ascii="Courier New" w:eastAsia="Times New Roman" w:hAnsi="Courier New" w:cs="Courier New"/>
+          <w:b/>
+          <w:bCs/>
+          <w:color w:val="008000"/>
+          <w:sz w:val="20"/>
+          <w:szCs w:val="20"/>
+          <w:lang w:eastAsia="el-GR"/>
+        </w:rPr>
+        <w:t>το</w:t>
+      </w:r>
+      <w:r>
+        <w:rPr>
+          <w:rFonts w:ascii="Courier New" w:eastAsia="Times New Roman" w:hAnsi="Courier New" w:cs="Courier New"/>
+          <w:b/>
+          <w:bCs/>
+          <w:color w:val="008000"/>
+          <w:sz w:val="20"/>
+          <w:szCs w:val="20"/>
+          <w:lang w:val="en-US" w:eastAsia="el-GR"/>
+        </w:rPr>
+        <w:t xml:space="preserve"> </w:t>
+      </w:r>
+      <w:r>
+        <w:rPr>
+          <w:rFonts w:ascii="Courier New" w:eastAsia="Times New Roman" w:hAnsi="Courier New" w:cs="Courier New"/>
+          <w:b/>
+          <w:bCs/>
+          <w:color w:val="008000"/>
+          <w:sz w:val="20"/>
+          <w:szCs w:val="20"/>
+          <w:lang w:eastAsia="el-GR"/>
+        </w:rPr>
+        <w:t>ιστορικό</w:t>
+      </w:r>
+      <w:r>
+        <w:rPr>
+          <w:rFonts w:ascii="Courier New" w:eastAsia="Times New Roman" w:hAnsi="Courier New" w:cs="Courier New"/>
+          <w:b/>
+          <w:bCs/>
+          <w:color w:val="008000"/>
+          <w:sz w:val="20"/>
+          <w:szCs w:val="20"/>
+          <w:lang w:val="en-US" w:eastAsia="el-GR"/>
+        </w:rPr>
+        <w:t xml:space="preserve"> </w:t>
+      </w:r>
+      <w:r>
+        <w:rPr>
+          <w:rFonts w:ascii="Courier New" w:eastAsia="Times New Roman" w:hAnsi="Courier New" w:cs="Courier New"/>
+          <w:b/>
+          <w:bCs/>
+          <w:color w:val="008000"/>
+          <w:sz w:val="20"/>
+          <w:szCs w:val="20"/>
+          <w:lang w:eastAsia="el-GR"/>
+        </w:rPr>
+        <w:t>σου</w:t>
+      </w:r>
+      <w:r>
+        <w:rPr>
+          <w:rFonts w:ascii="Courier New" w:eastAsia="Times New Roman" w:hAnsi="Courier New" w:cs="Courier New"/>
+          <w:b/>
+          <w:bCs/>
+          <w:color w:val="008000"/>
+          <w:sz w:val="20"/>
+          <w:szCs w:val="20"/>
+          <w:lang w:val="en-US" w:eastAsia="el-GR"/>
+        </w:rPr>
+        <w:t>.</w:t>
+      </w:r>
+      <w:r>
+        <w:rPr>
+          <w:rFonts w:ascii="Courier New" w:eastAsia="Times New Roman" w:hAnsi="Courier New" w:cs="Courier New"/>
+          <w:b/>
+          <w:bCs/>
+          <w:color w:val="008000"/>
+          <w:sz w:val="20"/>
+          <w:szCs w:val="20"/>
+          <w:lang w:val="en-US" w:eastAsia="el-GR"/>
+        </w:rPr>
+        <w:br/>
+        <w:t>(</w:t>
+      </w:r>
+      <w:r>
+        <w:rPr>
+          <w:rFonts w:ascii="Courier New" w:eastAsia="Times New Roman" w:hAnsi="Courier New" w:cs="Courier New"/>
+          <w:b/>
+          <w:bCs/>
+          <w:color w:val="008000"/>
+          <w:sz w:val="20"/>
+          <w:szCs w:val="20"/>
+          <w:lang w:eastAsia="el-GR"/>
+        </w:rPr>
+        <w:t>αλλεργίες</w:t>
+      </w:r>
+      <w:r>
+        <w:rPr>
+          <w:rFonts w:ascii="Courier New" w:eastAsia="Times New Roman" w:hAnsi="Courier New" w:cs="Courier New"/>
+          <w:b/>
+          <w:bCs/>
+          <w:color w:val="008000"/>
+          <w:sz w:val="20"/>
+          <w:szCs w:val="20"/>
+          <w:lang w:val="en-US" w:eastAsia="el-GR"/>
+        </w:rPr>
+        <w:t xml:space="preserve">, </w:t>
+      </w:r>
+      <w:r>
+        <w:rPr>
+          <w:rFonts w:ascii="Courier New" w:eastAsia="Times New Roman" w:hAnsi="Courier New" w:cs="Courier New"/>
+          <w:b/>
+          <w:bCs/>
+          <w:color w:val="008000"/>
+          <w:sz w:val="20"/>
+          <w:szCs w:val="20"/>
+          <w:lang w:eastAsia="el-GR"/>
+        </w:rPr>
+        <w:t>χρόνιες</w:t>
+      </w:r>
+      <w:r>
+        <w:rPr>
+          <w:rFonts w:ascii="Courier New" w:eastAsia="Times New Roman" w:hAnsi="Courier New" w:cs="Courier New"/>
+          <w:b/>
+          <w:bCs/>
+          <w:color w:val="008000"/>
+          <w:sz w:val="20"/>
+          <w:szCs w:val="20"/>
+          <w:lang w:val="en-US" w:eastAsia="el-GR"/>
+        </w:rPr>
+        <w:t xml:space="preserve"> </w:t>
+      </w:r>
+      <w:r>
+        <w:rPr>
+          <w:rFonts w:ascii="Courier New" w:eastAsia="Times New Roman" w:hAnsi="Courier New" w:cs="Courier New"/>
+          <w:b/>
+          <w:bCs/>
+          <w:color w:val="008000"/>
+          <w:sz w:val="20"/>
+          <w:szCs w:val="20"/>
+          <w:lang w:eastAsia="el-GR"/>
+        </w:rPr>
+        <w:t>παθήσεις</w:t>
+      </w:r>
+      <w:r>
+        <w:rPr>
+          <w:rFonts w:ascii="Courier New" w:eastAsia="Times New Roman" w:hAnsi="Courier New" w:cs="Courier New"/>
+          <w:b/>
+          <w:bCs/>
+          <w:color w:val="008000"/>
+          <w:sz w:val="20"/>
+          <w:szCs w:val="20"/>
+          <w:lang w:val="en-US" w:eastAsia="el-GR"/>
+        </w:rPr>
+        <w:t xml:space="preserve"> </w:t>
+      </w:r>
+      <w:r>
+        <w:rPr>
+          <w:rFonts w:ascii="Courier New" w:eastAsia="Times New Roman" w:hAnsi="Courier New" w:cs="Courier New"/>
+          <w:b/>
+          <w:bCs/>
+          <w:color w:val="008000"/>
+          <w:sz w:val="20"/>
+          <w:szCs w:val="20"/>
+          <w:lang w:eastAsia="el-GR"/>
+        </w:rPr>
+        <w:t>κτλ</w:t>
+      </w:r>
+      <w:r>
+        <w:rPr>
+          <w:rFonts w:ascii="Courier New" w:eastAsia="Times New Roman" w:hAnsi="Courier New" w:cs="Courier New"/>
+          <w:b/>
+          <w:bCs/>
+          <w:color w:val="008000"/>
+          <w:sz w:val="20"/>
+          <w:szCs w:val="20"/>
+          <w:lang w:val="en-US" w:eastAsia="el-GR"/>
+        </w:rPr>
+        <w:t>)"</w:t>
+      </w:r>
+      <w:r>
+        <w:rPr>
+          <w:rFonts w:ascii="Courier New" w:eastAsia="Times New Roman" w:hAnsi="Courier New" w:cs="Courier New"/>
+          <w:b/>
+          <w:bCs/>
+          <w:color w:val="008000"/>
+          <w:sz w:val="20"/>
+          <w:szCs w:val="20"/>
+          <w:lang w:val="en-US" w:eastAsia="el-GR"/>
+        </w:rPr>
+        <w:br/>
+        <w:t xml:space="preserve">      </w:t>
+      </w:r>
+      <w:r>
+        <w:rPr>
+          <w:rFonts w:ascii="Courier New" w:eastAsia="Times New Roman" w:hAnsi="Courier New" w:cs="Courier New"/>
+          <w:b/>
+          <w:bCs/>
+          <w:color w:val="660E7A"/>
+          <w:sz w:val="20"/>
+          <w:szCs w:val="20"/>
+          <w:lang w:val="en-US" w:eastAsia="el-GR"/>
+        </w:rPr>
+        <w:t>android</w:t>
+      </w:r>
+      <w:r>
+        <w:rPr>
+          <w:rFonts w:ascii="Courier New" w:eastAsia="Times New Roman" w:hAnsi="Courier New" w:cs="Courier New"/>
+          <w:b/>
+          <w:bCs/>
+          <w:color w:val="0000FF"/>
+          <w:sz w:val="20"/>
+          <w:szCs w:val="20"/>
+          <w:lang w:val="en-US" w:eastAsia="el-GR"/>
+        </w:rPr>
+        <w:t>:textColor=</w:t>
+      </w:r>
+      <w:r>
+        <w:rPr>
+          <w:rFonts w:ascii="Courier New" w:eastAsia="Times New Roman" w:hAnsi="Courier New" w:cs="Courier New"/>
+          <w:b/>
+          <w:bCs/>
+          <w:color w:val="008000"/>
+          <w:sz w:val="20"/>
+          <w:szCs w:val="20"/>
+          <w:lang w:val="en-US" w:eastAsia="el-GR"/>
+        </w:rPr>
+        <w:t>"@color/cast_expanded_controller_background_color"</w:t>
+      </w:r>
+      <w:r>
+        <w:rPr>
+          <w:rFonts w:ascii="Courier New" w:eastAsia="Times New Roman" w:hAnsi="Courier New" w:cs="Courier New"/>
+          <w:b/>
+          <w:bCs/>
+          <w:color w:val="008000"/>
+          <w:sz w:val="20"/>
+          <w:szCs w:val="20"/>
+          <w:lang w:val="en-US" w:eastAsia="el-GR"/>
+        </w:rPr>
+        <w:br/>
+        <w:t xml:space="preserve">      </w:t>
+      </w:r>
+      <w:r>
+        <w:rPr>
+          <w:rFonts w:ascii="Courier New" w:eastAsia="Times New Roman" w:hAnsi="Courier New" w:cs="Courier New"/>
+          <w:b/>
+          <w:bCs/>
+          <w:color w:val="660E7A"/>
+          <w:sz w:val="20"/>
+          <w:szCs w:val="20"/>
+          <w:lang w:val="en-US" w:eastAsia="el-GR"/>
+        </w:rPr>
+        <w:t>tools</w:t>
+      </w:r>
+      <w:r>
+        <w:rPr>
+          <w:rFonts w:ascii="Courier New" w:eastAsia="Times New Roman" w:hAnsi="Courier New" w:cs="Courier New"/>
+          <w:b/>
+          <w:bCs/>
+          <w:color w:val="0000FF"/>
+          <w:sz w:val="20"/>
+          <w:szCs w:val="20"/>
+          <w:lang w:val="en-US" w:eastAsia="el-GR"/>
+        </w:rPr>
+        <w:t>:layout_editor_absoluteX=</w:t>
+      </w:r>
+      <w:r>
+        <w:rPr>
+          <w:rFonts w:ascii="Courier New" w:eastAsia="Times New Roman" w:hAnsi="Courier New" w:cs="Courier New"/>
+          <w:b/>
+          <w:bCs/>
+          <w:color w:val="008000"/>
+          <w:sz w:val="20"/>
+          <w:szCs w:val="20"/>
+          <w:lang w:val="en-US" w:eastAsia="el-GR"/>
+        </w:rPr>
+        <w:t>"0dp"</w:t>
+      </w:r>
+      <w:r>
+        <w:rPr>
+          <w:rFonts w:ascii="Courier New" w:eastAsia="Times New Roman" w:hAnsi="Courier New" w:cs="Courier New"/>
+          <w:b/>
+          <w:bCs/>
+          <w:color w:val="008000"/>
+          <w:sz w:val="20"/>
+          <w:szCs w:val="20"/>
+          <w:lang w:val="en-US" w:eastAsia="el-GR"/>
+        </w:rPr>
+        <w:br/>
+        <w:t xml:space="preserve">      </w:t>
+      </w:r>
+      <w:r>
+        <w:rPr>
+          <w:rFonts w:ascii="Courier New" w:eastAsia="Times New Roman" w:hAnsi="Courier New" w:cs="Courier New"/>
+          <w:b/>
+          <w:bCs/>
+          <w:color w:val="660E7A"/>
+          <w:sz w:val="20"/>
+          <w:szCs w:val="20"/>
+          <w:lang w:val="en-US" w:eastAsia="el-GR"/>
+        </w:rPr>
+        <w:t>tools</w:t>
+      </w:r>
+      <w:r>
+        <w:rPr>
+          <w:rFonts w:ascii="Courier New" w:eastAsia="Times New Roman" w:hAnsi="Courier New" w:cs="Courier New"/>
+          <w:b/>
+          <w:bCs/>
+          <w:color w:val="0000FF"/>
+          <w:sz w:val="20"/>
+          <w:szCs w:val="20"/>
+          <w:lang w:val="en-US" w:eastAsia="el-GR"/>
+        </w:rPr>
+        <w:t>:layout_editor_absoluteY=</w:t>
+      </w:r>
+      <w:r>
+        <w:rPr>
+          <w:rFonts w:ascii="Courier New" w:eastAsia="Times New Roman" w:hAnsi="Courier New" w:cs="Courier New"/>
+          <w:b/>
+          <w:bCs/>
+          <w:color w:val="008000"/>
+          <w:sz w:val="20"/>
+          <w:szCs w:val="20"/>
+          <w:lang w:val="en-US" w:eastAsia="el-GR"/>
+        </w:rPr>
+        <w:t xml:space="preserve">"217dp" </w:t>
+      </w:r>
+      <w:r>
+        <w:rPr>
+          <w:rFonts w:ascii="Courier New" w:eastAsia="Times New Roman" w:hAnsi="Courier New" w:cs="Courier New"/>
+          <w:color w:val="000000"/>
+          <w:sz w:val="20"/>
+          <w:szCs w:val="20"/>
+          <w:lang w:val="en-US" w:eastAsia="el-GR"/>
+        </w:rPr>
+        <w:t>/&gt;</w:t>
+      </w:r>
+      <w:r>
+        <w:rPr>
+          <w:rFonts w:ascii="Courier New" w:eastAsia="Times New Roman" w:hAnsi="Courier New" w:cs="Courier New"/>
+          <w:color w:val="000000"/>
+          <w:sz w:val="20"/>
+          <w:szCs w:val="20"/>
+          <w:lang w:val="en-US" w:eastAsia="el-GR"/>
+        </w:rPr>
+        <w:br/>
+      </w:r>
+      <w:r>
+        <w:rPr>
+          <w:rFonts w:ascii="Courier New" w:eastAsia="Times New Roman" w:hAnsi="Courier New" w:cs="Courier New"/>
+          <w:color w:val="000000"/>
+          <w:sz w:val="20"/>
+          <w:szCs w:val="20"/>
+          <w:lang w:val="en-US" w:eastAsia="el-GR"/>
+        </w:rPr>
+        <w:br/>
+        <w:t xml:space="preserve">  &lt;</w:t>
+      </w:r>
+      <w:r>
+        <w:rPr>
+          <w:rFonts w:ascii="Courier New" w:eastAsia="Times New Roman" w:hAnsi="Courier New" w:cs="Courier New"/>
+          <w:b/>
+          <w:bCs/>
+          <w:color w:val="000080"/>
+          <w:sz w:val="20"/>
+          <w:szCs w:val="20"/>
+          <w:lang w:val="en-US" w:eastAsia="el-GR"/>
+        </w:rPr>
+        <w:t>Button</w:t>
+      </w:r>
+      <w:r>
+        <w:rPr>
+          <w:rFonts w:ascii="Courier New" w:eastAsia="Times New Roman" w:hAnsi="Courier New" w:cs="Courier New"/>
+          <w:b/>
+          <w:bCs/>
+          <w:color w:val="000080"/>
+          <w:sz w:val="20"/>
+          <w:szCs w:val="20"/>
+          <w:lang w:val="en-US" w:eastAsia="el-GR"/>
+        </w:rPr>
+        <w:br/>
+        <w:t xml:space="preserve">      </w:t>
+      </w:r>
+      <w:r>
+        <w:rPr>
+          <w:rFonts w:ascii="Courier New" w:eastAsia="Times New Roman" w:hAnsi="Courier New" w:cs="Courier New"/>
+          <w:b/>
+          <w:bCs/>
+          <w:color w:val="660E7A"/>
+          <w:sz w:val="20"/>
+          <w:szCs w:val="20"/>
+          <w:lang w:val="en-US" w:eastAsia="el-GR"/>
+        </w:rPr>
+        <w:t>android</w:t>
+      </w:r>
+      <w:r>
+        <w:rPr>
+          <w:rFonts w:ascii="Courier New" w:eastAsia="Times New Roman" w:hAnsi="Courier New" w:cs="Courier New"/>
+          <w:b/>
+          <w:bCs/>
+          <w:color w:val="0000FF"/>
+          <w:sz w:val="20"/>
+          <w:szCs w:val="20"/>
+          <w:lang w:val="en-US" w:eastAsia="el-GR"/>
+        </w:rPr>
+        <w:t>:id=</w:t>
+      </w:r>
+      <w:r>
+        <w:rPr>
+          <w:rFonts w:ascii="Courier New" w:eastAsia="Times New Roman" w:hAnsi="Courier New" w:cs="Courier New"/>
+          <w:b/>
+          <w:bCs/>
+          <w:color w:val="008000"/>
+          <w:sz w:val="20"/>
+          <w:szCs w:val="20"/>
+          <w:lang w:val="en-US" w:eastAsia="el-GR"/>
+        </w:rPr>
+        <w:t>"@+id/button4"</w:t>
+      </w:r>
+      <w:r>
+        <w:rPr>
+          <w:rFonts w:ascii="Courier New" w:eastAsia="Times New Roman" w:hAnsi="Courier New" w:cs="Courier New"/>
+          <w:b/>
+          <w:bCs/>
+          <w:color w:val="008000"/>
+          <w:sz w:val="20"/>
+          <w:szCs w:val="20"/>
+          <w:lang w:val="en-US" w:eastAsia="el-GR"/>
+        </w:rPr>
+        <w:br/>
+        <w:t xml:space="preserve">      </w:t>
+      </w:r>
+      <w:r>
+        <w:rPr>
+          <w:rFonts w:ascii="Courier New" w:eastAsia="Times New Roman" w:hAnsi="Courier New" w:cs="Courier New"/>
+          <w:b/>
+          <w:bCs/>
+          <w:color w:val="660E7A"/>
+          <w:sz w:val="20"/>
+          <w:szCs w:val="20"/>
+          <w:lang w:val="en-US" w:eastAsia="el-GR"/>
+        </w:rPr>
+        <w:t>android</w:t>
+      </w:r>
+      <w:r>
+        <w:rPr>
+          <w:rFonts w:ascii="Courier New" w:eastAsia="Times New Roman" w:hAnsi="Courier New" w:cs="Courier New"/>
+          <w:b/>
+          <w:bCs/>
+          <w:color w:val="0000FF"/>
+          <w:sz w:val="20"/>
+          <w:szCs w:val="20"/>
+          <w:lang w:val="en-US" w:eastAsia="el-GR"/>
+        </w:rPr>
+        <w:t>:layout_width=</w:t>
+      </w:r>
+      <w:r>
+        <w:rPr>
+          <w:rFonts w:ascii="Courier New" w:eastAsia="Times New Roman" w:hAnsi="Courier New" w:cs="Courier New"/>
+          <w:b/>
+          <w:bCs/>
+          <w:color w:val="008000"/>
+          <w:sz w:val="20"/>
+          <w:szCs w:val="20"/>
+          <w:lang w:val="en-US" w:eastAsia="el-GR"/>
+        </w:rPr>
+        <w:t>"wrap_content"</w:t>
+      </w:r>
+      <w:r>
+        <w:rPr>
+          <w:rFonts w:ascii="Courier New" w:eastAsia="Times New Roman" w:hAnsi="Courier New" w:cs="Courier New"/>
+          <w:b/>
+          <w:bCs/>
+          <w:color w:val="008000"/>
+          <w:sz w:val="20"/>
+          <w:szCs w:val="20"/>
+          <w:lang w:val="en-US" w:eastAsia="el-GR"/>
+        </w:rPr>
+        <w:br/>
+        <w:t xml:space="preserve">      </w:t>
+      </w:r>
+      <w:r>
+        <w:rPr>
+          <w:rFonts w:ascii="Courier New" w:eastAsia="Times New Roman" w:hAnsi="Courier New" w:cs="Courier New"/>
+          <w:b/>
+          <w:bCs/>
+          <w:color w:val="660E7A"/>
+          <w:sz w:val="20"/>
+          <w:szCs w:val="20"/>
+          <w:lang w:val="en-US" w:eastAsia="el-GR"/>
+        </w:rPr>
+        <w:t>android</w:t>
+      </w:r>
+      <w:r>
+        <w:rPr>
+          <w:rFonts w:ascii="Courier New" w:eastAsia="Times New Roman" w:hAnsi="Courier New" w:cs="Courier New"/>
+          <w:b/>
+          <w:bCs/>
+          <w:color w:val="0000FF"/>
+          <w:sz w:val="20"/>
+          <w:szCs w:val="20"/>
+          <w:lang w:val="en-US" w:eastAsia="el-GR"/>
+        </w:rPr>
+        <w:t>:layout_height=</w:t>
+      </w:r>
+      <w:r>
+        <w:rPr>
+          <w:rFonts w:ascii="Courier New" w:eastAsia="Times New Roman" w:hAnsi="Courier New" w:cs="Courier New"/>
+          <w:b/>
+          <w:bCs/>
+          <w:color w:val="008000"/>
+          <w:sz w:val="20"/>
+          <w:szCs w:val="20"/>
+          <w:lang w:val="en-US" w:eastAsia="el-GR"/>
+        </w:rPr>
+        <w:t>"wrap_content"</w:t>
+      </w:r>
+      <w:r>
+        <w:rPr>
+          <w:rFonts w:ascii="Courier New" w:eastAsia="Times New Roman" w:hAnsi="Courier New" w:cs="Courier New"/>
+          <w:b/>
+          <w:bCs/>
+          <w:color w:val="008000"/>
+          <w:sz w:val="20"/>
+          <w:szCs w:val="20"/>
+          <w:lang w:val="en-US" w:eastAsia="el-GR"/>
+        </w:rPr>
+        <w:br/>
+        <w:t xml:space="preserve">      </w:t>
+      </w:r>
+      <w:r>
+        <w:rPr>
+          <w:rFonts w:ascii="Courier New" w:eastAsia="Times New Roman" w:hAnsi="Courier New" w:cs="Courier New"/>
+          <w:b/>
+          <w:bCs/>
+          <w:color w:val="660E7A"/>
+          <w:sz w:val="20"/>
+          <w:szCs w:val="20"/>
+          <w:lang w:val="en-US" w:eastAsia="el-GR"/>
+        </w:rPr>
+        <w:t>android</w:t>
+      </w:r>
+      <w:r>
+        <w:rPr>
+          <w:rFonts w:ascii="Courier New" w:eastAsia="Times New Roman" w:hAnsi="Courier New" w:cs="Courier New"/>
+          <w:b/>
+          <w:bCs/>
+          <w:color w:val="0000FF"/>
+          <w:sz w:val="20"/>
+          <w:szCs w:val="20"/>
+          <w:lang w:val="en-US" w:eastAsia="el-GR"/>
+        </w:rPr>
+        <w:t>:background=</w:t>
+      </w:r>
+      <w:r>
+        <w:rPr>
+          <w:rFonts w:ascii="Courier New" w:eastAsia="Times New Roman" w:hAnsi="Courier New" w:cs="Courier New"/>
+          <w:b/>
+          <w:bCs/>
+          <w:color w:val="008000"/>
+          <w:sz w:val="20"/>
+          <w:szCs w:val="20"/>
+          <w:lang w:val="en-US" w:eastAsia="el-GR"/>
+        </w:rPr>
+        <w:t>"@android:color/holo_green_dark"</w:t>
+      </w:r>
+      <w:r>
+        <w:rPr>
+          <w:rFonts w:ascii="Courier New" w:eastAsia="Times New Roman" w:hAnsi="Courier New" w:cs="Courier New"/>
+          <w:b/>
+          <w:bCs/>
+          <w:color w:val="008000"/>
+          <w:sz w:val="20"/>
+          <w:szCs w:val="20"/>
+          <w:lang w:val="en-US" w:eastAsia="el-GR"/>
+        </w:rPr>
+        <w:br/>
+        <w:t xml:space="preserve">      </w:t>
+      </w:r>
+      <w:r>
+        <w:rPr>
+          <w:rFonts w:ascii="Courier New" w:eastAsia="Times New Roman" w:hAnsi="Courier New" w:cs="Courier New"/>
+          <w:b/>
+          <w:bCs/>
+          <w:color w:val="660E7A"/>
+          <w:sz w:val="20"/>
+          <w:szCs w:val="20"/>
+          <w:lang w:val="en-US" w:eastAsia="el-GR"/>
+        </w:rPr>
+        <w:t>android</w:t>
+      </w:r>
+      <w:r>
+        <w:rPr>
+          <w:rFonts w:ascii="Courier New" w:eastAsia="Times New Roman" w:hAnsi="Courier New" w:cs="Courier New"/>
+          <w:b/>
+          <w:bCs/>
+          <w:color w:val="0000FF"/>
+          <w:sz w:val="20"/>
+          <w:szCs w:val="20"/>
+          <w:lang w:val="en-US" w:eastAsia="el-GR"/>
+        </w:rPr>
+        <w:t>:text=</w:t>
+      </w:r>
+      <w:r>
+        <w:rPr>
+          <w:rFonts w:ascii="Courier New" w:eastAsia="Times New Roman" w:hAnsi="Courier New" w:cs="Courier New"/>
+          <w:b/>
+          <w:bCs/>
+          <w:color w:val="008000"/>
+          <w:sz w:val="20"/>
+          <w:szCs w:val="20"/>
+          <w:lang w:val="en-US" w:eastAsia="el-GR"/>
+        </w:rPr>
+        <w:t>"</w:t>
+      </w:r>
+      <w:r>
+        <w:rPr>
+          <w:rFonts w:ascii="Courier New" w:eastAsia="Times New Roman" w:hAnsi="Courier New" w:cs="Courier New"/>
+          <w:b/>
+          <w:bCs/>
+          <w:color w:val="008000"/>
+          <w:sz w:val="20"/>
+          <w:szCs w:val="20"/>
+          <w:lang w:eastAsia="el-GR"/>
+        </w:rPr>
+        <w:t>Προσθήκη</w:t>
+      </w:r>
+      <w:r>
+        <w:rPr>
+          <w:rFonts w:ascii="Courier New" w:eastAsia="Times New Roman" w:hAnsi="Courier New" w:cs="Courier New"/>
+          <w:b/>
+          <w:bCs/>
+          <w:color w:val="008000"/>
+          <w:sz w:val="20"/>
+          <w:szCs w:val="20"/>
+          <w:lang w:val="en-US" w:eastAsia="el-GR"/>
+        </w:rPr>
+        <w:t>"</w:t>
+      </w:r>
+      <w:r>
+        <w:rPr>
+          <w:rFonts w:ascii="Courier New" w:eastAsia="Times New Roman" w:hAnsi="Courier New" w:cs="Courier New"/>
+          <w:b/>
+          <w:bCs/>
+          <w:color w:val="008000"/>
+          <w:sz w:val="20"/>
+          <w:szCs w:val="20"/>
+          <w:lang w:val="en-US" w:eastAsia="el-GR"/>
+        </w:rPr>
+        <w:br/>
+        <w:t xml:space="preserve">      </w:t>
+      </w:r>
+      <w:r>
+        <w:rPr>
+          <w:rFonts w:ascii="Courier New" w:eastAsia="Times New Roman" w:hAnsi="Courier New" w:cs="Courier New"/>
+          <w:b/>
+          <w:bCs/>
+          <w:color w:val="660E7A"/>
+          <w:sz w:val="20"/>
+          <w:szCs w:val="20"/>
+          <w:lang w:val="en-US" w:eastAsia="el-GR"/>
+        </w:rPr>
+        <w:t>android</w:t>
+      </w:r>
+      <w:r>
+        <w:rPr>
+          <w:rFonts w:ascii="Courier New" w:eastAsia="Times New Roman" w:hAnsi="Courier New" w:cs="Courier New"/>
+          <w:b/>
+          <w:bCs/>
+          <w:color w:val="0000FF"/>
+          <w:sz w:val="20"/>
+          <w:szCs w:val="20"/>
+          <w:lang w:val="en-US" w:eastAsia="el-GR"/>
+        </w:rPr>
+        <w:t>:textColor=</w:t>
+      </w:r>
+      <w:r>
+        <w:rPr>
+          <w:rFonts w:ascii="Courier New" w:eastAsia="Times New Roman" w:hAnsi="Courier New" w:cs="Courier New"/>
+          <w:b/>
+          <w:bCs/>
+          <w:color w:val="008000"/>
+          <w:sz w:val="20"/>
+          <w:szCs w:val="20"/>
+          <w:lang w:val="en-US" w:eastAsia="el-GR"/>
+        </w:rPr>
+        <w:t>"@android:color/background_light"</w:t>
+      </w:r>
+      <w:r>
+        <w:rPr>
+          <w:rFonts w:ascii="Courier New" w:eastAsia="Times New Roman" w:hAnsi="Courier New" w:cs="Courier New"/>
+          <w:b/>
+          <w:bCs/>
+          <w:color w:val="008000"/>
+          <w:sz w:val="20"/>
+          <w:szCs w:val="20"/>
+          <w:lang w:val="en-US" w:eastAsia="el-GR"/>
+        </w:rPr>
+        <w:br/>
+        <w:t xml:space="preserve">      </w:t>
+      </w:r>
+      <w:r>
+        <w:rPr>
+          <w:rFonts w:ascii="Courier New" w:eastAsia="Times New Roman" w:hAnsi="Courier New" w:cs="Courier New"/>
+          <w:b/>
+          <w:bCs/>
+          <w:color w:val="660E7A"/>
+          <w:sz w:val="20"/>
+          <w:szCs w:val="20"/>
+          <w:lang w:val="en-US" w:eastAsia="el-GR"/>
+        </w:rPr>
+        <w:t>tools</w:t>
+      </w:r>
+      <w:r>
+        <w:rPr>
+          <w:rFonts w:ascii="Courier New" w:eastAsia="Times New Roman" w:hAnsi="Courier New" w:cs="Courier New"/>
+          <w:b/>
+          <w:bCs/>
+          <w:color w:val="0000FF"/>
+          <w:sz w:val="20"/>
+          <w:szCs w:val="20"/>
+          <w:lang w:val="en-US" w:eastAsia="el-GR"/>
+        </w:rPr>
+        <w:t>:layout_editor_absoluteX=</w:t>
+      </w:r>
+      <w:r>
+        <w:rPr>
+          <w:rFonts w:ascii="Courier New" w:eastAsia="Times New Roman" w:hAnsi="Courier New" w:cs="Courier New"/>
+          <w:b/>
+          <w:bCs/>
+          <w:color w:val="008000"/>
+          <w:sz w:val="20"/>
+          <w:szCs w:val="20"/>
+          <w:lang w:val="en-US" w:eastAsia="el-GR"/>
+        </w:rPr>
+        <w:t>"160dp"</w:t>
+      </w:r>
+      <w:r>
+        <w:rPr>
+          <w:rFonts w:ascii="Courier New" w:eastAsia="Times New Roman" w:hAnsi="Courier New" w:cs="Courier New"/>
+          <w:b/>
+          <w:bCs/>
+          <w:color w:val="008000"/>
+          <w:sz w:val="20"/>
+          <w:szCs w:val="20"/>
+          <w:lang w:val="en-US" w:eastAsia="el-GR"/>
+        </w:rPr>
+        <w:br/>
+        <w:t xml:space="preserve">      </w:t>
+      </w:r>
+      <w:r>
+        <w:rPr>
+          <w:rFonts w:ascii="Courier New" w:eastAsia="Times New Roman" w:hAnsi="Courier New" w:cs="Courier New"/>
+          <w:b/>
+          <w:bCs/>
+          <w:color w:val="660E7A"/>
+          <w:sz w:val="20"/>
+          <w:szCs w:val="20"/>
+          <w:lang w:val="en-US" w:eastAsia="el-GR"/>
+        </w:rPr>
+        <w:t>tools</w:t>
+      </w:r>
+      <w:r>
+        <w:rPr>
+          <w:rFonts w:ascii="Courier New" w:eastAsia="Times New Roman" w:hAnsi="Courier New" w:cs="Courier New"/>
+          <w:b/>
+          <w:bCs/>
+          <w:color w:val="0000FF"/>
+          <w:sz w:val="20"/>
+          <w:szCs w:val="20"/>
+          <w:lang w:val="en-US" w:eastAsia="el-GR"/>
+        </w:rPr>
+        <w:t>:layout_editor_absoluteY=</w:t>
+      </w:r>
+      <w:r>
+        <w:rPr>
+          <w:rFonts w:ascii="Courier New" w:eastAsia="Times New Roman" w:hAnsi="Courier New" w:cs="Courier New"/>
+          <w:b/>
+          <w:bCs/>
+          <w:color w:val="008000"/>
+          <w:sz w:val="20"/>
+          <w:szCs w:val="20"/>
+          <w:lang w:val="en-US" w:eastAsia="el-GR"/>
+        </w:rPr>
+        <w:t xml:space="preserve">"389dp" </w:t>
+      </w:r>
+      <w:r>
+        <w:rPr>
+          <w:rFonts w:ascii="Courier New" w:eastAsia="Times New Roman" w:hAnsi="Courier New" w:cs="Courier New"/>
+          <w:color w:val="000000"/>
+          <w:sz w:val="20"/>
+          <w:szCs w:val="20"/>
+          <w:lang w:val="en-US" w:eastAsia="el-GR"/>
+        </w:rPr>
+        <w:t>/&gt;</w:t>
+      </w:r>
+    </w:p>
+    <w:p>
+      <w:pPr>
+        <w:rPr>
+          <w:b/>
+          <w:lang w:val="en-US"/>
+        </w:rPr>
+      </w:pPr>
     </w:p>
     <w:sectPr>
       <w:pgSz w:w="11906" w:h="16838"/>
@@ -1008,6 +5502,127 @@
     </w:sectPr>
   </w:body>
 </w:document>
+</file>
+
+<file path=word/numbering.xml><?xml version="1.0" encoding="utf-8"?>
+<w:numbering xmlns:ve="http://schemas.openxmlformats.org/markup-compatibility/2006" xmlns:o="urn:schemas-microsoft-com:office:office" xmlns:r="http://schemas.openxmlformats.org/officeDocument/2006/relationships" xmlns:m="http://schemas.openxmlformats.org/officeDocument/2006/math" xmlns:v="urn:schemas-microsoft-com:vml" xmlns:wp="http://schemas.openxmlformats.org/drawingml/2006/wordprocessingDrawing" xmlns:w10="urn:schemas-microsoft-com:office:word" xmlns:w="http://schemas.openxmlformats.org/wordprocessingml/2006/main" xmlns:wne="http://schemas.microsoft.com/office/word/2006/wordml">
+  <w:abstractNum w:abstractNumId="0">
+    <w:nsid w:val="3D617FE6"/>
+    <w:multiLevelType w:val="hybridMultilevel"/>
+    <w:tmpl w:val="EDA463D2"/>
+    <w:lvl w:ilvl="0" w:tplc="04080001">
+      <w:start w:val="1"/>
+      <w:numFmt w:val="bullet"/>
+      <w:lvlText w:val=""/>
+      <w:lvlJc w:val="left"/>
+      <w:pPr>
+        <w:ind w:left="720" w:hanging="360"/>
+      </w:pPr>
+      <w:rPr>
+        <w:rFonts w:ascii="Symbol" w:hAnsi="Symbol" w:hint="default"/>
+      </w:rPr>
+    </w:lvl>
+    <w:lvl w:ilvl="1" w:tplc="04080003" w:tentative="1">
+      <w:start w:val="1"/>
+      <w:numFmt w:val="bullet"/>
+      <w:lvlText w:val="o"/>
+      <w:lvlJc w:val="left"/>
+      <w:pPr>
+        <w:ind w:left="1440" w:hanging="360"/>
+      </w:pPr>
+      <w:rPr>
+        <w:rFonts w:ascii="Courier New" w:hAnsi="Courier New" w:cs="Courier New" w:hint="default"/>
+      </w:rPr>
+    </w:lvl>
+    <w:lvl w:ilvl="2" w:tplc="04080005" w:tentative="1">
+      <w:start w:val="1"/>
+      <w:numFmt w:val="bullet"/>
+      <w:lvlText w:val=""/>
+      <w:lvlJc w:val="left"/>
+      <w:pPr>
+        <w:ind w:left="2160" w:hanging="360"/>
+      </w:pPr>
+      <w:rPr>
+        <w:rFonts w:ascii="Wingdings" w:hAnsi="Wingdings" w:hint="default"/>
+      </w:rPr>
+    </w:lvl>
+    <w:lvl w:ilvl="3" w:tplc="04080001" w:tentative="1">
+      <w:start w:val="1"/>
+      <w:numFmt w:val="bullet"/>
+      <w:lvlText w:val=""/>
+      <w:lvlJc w:val="left"/>
+      <w:pPr>
+        <w:ind w:left="2880" w:hanging="360"/>
+      </w:pPr>
+      <w:rPr>
+        <w:rFonts w:ascii="Symbol" w:hAnsi="Symbol" w:hint="default"/>
+      </w:rPr>
+    </w:lvl>
+    <w:lvl w:ilvl="4" w:tplc="04080003" w:tentative="1">
+      <w:start w:val="1"/>
+      <w:numFmt w:val="bullet"/>
+      <w:lvlText w:val="o"/>
+      <w:lvlJc w:val="left"/>
+      <w:pPr>
+        <w:ind w:left="3600" w:hanging="360"/>
+      </w:pPr>
+      <w:rPr>
+        <w:rFonts w:ascii="Courier New" w:hAnsi="Courier New" w:cs="Courier New" w:hint="default"/>
+      </w:rPr>
+    </w:lvl>
+    <w:lvl w:ilvl="5" w:tplc="04080005" w:tentative="1">
+      <w:start w:val="1"/>
+      <w:numFmt w:val="bullet"/>
+      <w:lvlText w:val=""/>
+      <w:lvlJc w:val="left"/>
+      <w:pPr>
+        <w:ind w:left="4320" w:hanging="360"/>
+      </w:pPr>
+      <w:rPr>
+        <w:rFonts w:ascii="Wingdings" w:hAnsi="Wingdings" w:hint="default"/>
+      </w:rPr>
+    </w:lvl>
+    <w:lvl w:ilvl="6" w:tplc="04080001" w:tentative="1">
+      <w:start w:val="1"/>
+      <w:numFmt w:val="bullet"/>
+      <w:lvlText w:val=""/>
+      <w:lvlJc w:val="left"/>
+      <w:pPr>
+        <w:ind w:left="5040" w:hanging="360"/>
+      </w:pPr>
+      <w:rPr>
+        <w:rFonts w:ascii="Symbol" w:hAnsi="Symbol" w:hint="default"/>
+      </w:rPr>
+    </w:lvl>
+    <w:lvl w:ilvl="7" w:tplc="04080003" w:tentative="1">
+      <w:start w:val="1"/>
+      <w:numFmt w:val="bullet"/>
+      <w:lvlText w:val="o"/>
+      <w:lvlJc w:val="left"/>
+      <w:pPr>
+        <w:ind w:left="5760" w:hanging="360"/>
+      </w:pPr>
+      <w:rPr>
+        <w:rFonts w:ascii="Courier New" w:hAnsi="Courier New" w:cs="Courier New" w:hint="default"/>
+      </w:rPr>
+    </w:lvl>
+    <w:lvl w:ilvl="8" w:tplc="04080005" w:tentative="1">
+      <w:start w:val="1"/>
+      <w:numFmt w:val="bullet"/>
+      <w:lvlText w:val=""/>
+      <w:lvlJc w:val="left"/>
+      <w:pPr>
+        <w:ind w:left="6480" w:hanging="360"/>
+      </w:pPr>
+      <w:rPr>
+        <w:rFonts w:ascii="Wingdings" w:hAnsi="Wingdings" w:hint="default"/>
+      </w:rPr>
+    </w:lvl>
+  </w:abstractNum>
+  <w:num w:numId="1">
+    <w:abstractNumId w:val="0"/>
+  </w:num>
+</w:numbering>
 </file>
 
 <file path=word/styles.xml><?xml version="1.0" encoding="utf-8"?>
@@ -1279,6 +5894,67 @@
       <w:rFonts w:ascii="Courier New" w:eastAsia="Times New Roman" w:hAnsi="Courier New" w:cs="Courier New"/>
       <w:sz w:val="20"/>
       <w:szCs w:val="20"/>
+    </w:rPr>
+  </w:style>
+  <w:style w:type="paragraph" w:styleId="a5">
+    <w:name w:val="List Paragraph"/>
+    <w:basedOn w:val="a"/>
+    <w:uiPriority w:val="34"/>
+    <w:qFormat/>
+    <w:rsid w:val="001011BB"/>
+    <w:pPr>
+      <w:ind w:left="720"/>
+      <w:contextualSpacing/>
+    </w:pPr>
+  </w:style>
+  <w:style w:type="paragraph" w:styleId="-HTML">
+    <w:name w:val="HTML Preformatted"/>
+    <w:basedOn w:val="a"/>
+    <w:link w:val="-HTMLChar"/>
+    <w:uiPriority w:val="99"/>
+    <w:semiHidden/>
+    <w:unhideWhenUsed/>
+    <w:rsid w:val="001078D2"/>
+    <w:pPr>
+      <w:tabs>
+        <w:tab w:val="left" w:pos="916"/>
+        <w:tab w:val="left" w:pos="1832"/>
+        <w:tab w:val="left" w:pos="2748"/>
+        <w:tab w:val="left" w:pos="3664"/>
+        <w:tab w:val="left" w:pos="4580"/>
+        <w:tab w:val="left" w:pos="5496"/>
+        <w:tab w:val="left" w:pos="6412"/>
+        <w:tab w:val="left" w:pos="7328"/>
+        <w:tab w:val="left" w:pos="8244"/>
+        <w:tab w:val="left" w:pos="9160"/>
+        <w:tab w:val="left" w:pos="10076"/>
+        <w:tab w:val="left" w:pos="10992"/>
+        <w:tab w:val="left" w:pos="11908"/>
+        <w:tab w:val="left" w:pos="12824"/>
+        <w:tab w:val="left" w:pos="13740"/>
+        <w:tab w:val="left" w:pos="14656"/>
+      </w:tabs>
+      <w:spacing w:after="0" w:line="240" w:lineRule="auto"/>
+    </w:pPr>
+    <w:rPr>
+      <w:rFonts w:ascii="Courier New" w:eastAsia="Times New Roman" w:hAnsi="Courier New" w:cs="Courier New"/>
+      <w:sz w:val="20"/>
+      <w:szCs w:val="20"/>
+      <w:lang w:eastAsia="el-GR"/>
+    </w:rPr>
+  </w:style>
+  <w:style w:type="character" w:customStyle="1" w:styleId="-HTMLChar">
+    <w:name w:val="Προ-διαμορφωμένο HTML Char"/>
+    <w:basedOn w:val="a0"/>
+    <w:link w:val="-HTML"/>
+    <w:uiPriority w:val="99"/>
+    <w:semiHidden/>
+    <w:rsid w:val="001078D2"/>
+    <w:rPr>
+      <w:rFonts w:ascii="Courier New" w:eastAsia="Times New Roman" w:hAnsi="Courier New" w:cs="Courier New"/>
+      <w:sz w:val="20"/>
+      <w:szCs w:val="20"/>
+      <w:lang w:eastAsia="el-GR"/>
     </w:rPr>
   </w:style>
 </w:styles>

</xml_diff>

<commit_message>
done everything but have to add pdf and in sos not with smsManager
</commit_message>
<xml_diff>
--- a/mhc tutorial.docx
+++ b/mhc tutorial.docx
@@ -1436,7 +1436,7 @@
           <w:color w:val="000000"/>
           <w:sz w:val="20"/>
           <w:szCs w:val="20"/>
-          <w:lang w:val="en-US" w:eastAsia="el-GR"/>
+          <w:lang w:eastAsia="el-GR"/>
         </w:rPr>
       </w:pPr>
       <w:r>
@@ -1449,6 +1449,7 @@
         </w:rPr>
         <w:t xml:space="preserve">  &lt;</w:t>
       </w:r>
+      <w:proofErr w:type="spellStart"/>
       <w:r>
         <w:rPr>
           <w:rFonts w:ascii="Courier New" w:eastAsia="Times New Roman" w:hAnsi="Courier New" w:cs="Courier New"/>
@@ -1461,6 +1462,7 @@
         </w:rPr>
         <w:t>TextView</w:t>
       </w:r>
+      <w:proofErr w:type="spellEnd"/>
       <w:r>
         <w:rPr>
           <w:rFonts w:ascii="Courier New" w:eastAsia="Times New Roman" w:hAnsi="Courier New" w:cs="Courier New"/>
@@ -1474,6 +1476,7 @@
         <w:br/>
         <w:t xml:space="preserve">      </w:t>
       </w:r>
+      <w:proofErr w:type="spellStart"/>
       <w:r>
         <w:rPr>
           <w:rFonts w:ascii="Courier New" w:eastAsia="Times New Roman" w:hAnsi="Courier New" w:cs="Courier New"/>
@@ -1496,7 +1499,20 @@
           <w:szCs w:val="20"/>
           <w:lang w:val="en-US" w:eastAsia="el-GR"/>
         </w:rPr>
-        <w:t>:id=</w:t>
+        <w:t>:id</w:t>
+      </w:r>
+      <w:proofErr w:type="spellEnd"/>
+      <w:r>
+        <w:rPr>
+          <w:rFonts w:ascii="Courier New" w:eastAsia="Times New Roman" w:hAnsi="Courier New" w:cs="Courier New"/>
+          <w:b/>
+          <w:bCs/>
+          <w:color w:val="0000FF"/>
+          <w:sz w:val="20"/>
+          <w:szCs w:val="20"/>
+          <w:lang w:val="en-US" w:eastAsia="el-GR"/>
+        </w:rPr>
+        <w:t>=</w:t>
       </w:r>
       <w:r>
         <w:rPr>
@@ -1523,6 +1539,7 @@
         <w:br/>
         <w:t xml:space="preserve">      </w:t>
       </w:r>
+      <w:proofErr w:type="spellStart"/>
       <w:r>
         <w:rPr>
           <w:rFonts w:ascii="Courier New" w:eastAsia="Times New Roman" w:hAnsi="Courier New" w:cs="Courier New"/>
@@ -1545,19 +1562,58 @@
           <w:szCs w:val="20"/>
           <w:lang w:val="en-US" w:eastAsia="el-GR"/>
         </w:rPr>
-        <w:t>:layout_width=</w:t>
-      </w:r>
-      <w:r>
-        <w:rPr>
-          <w:rFonts w:ascii="Courier New" w:eastAsia="Times New Roman" w:hAnsi="Courier New" w:cs="Courier New"/>
-          <w:b/>
-          <w:bCs/>
-          <w:color w:val="008000"/>
-          <w:sz w:val="20"/>
-          <w:szCs w:val="20"/>
-          <w:lang w:val="en-US" w:eastAsia="el-GR"/>
-        </w:rPr>
-        <w:t>"wrap_content"</w:t>
+        <w:t>:layout_width</w:t>
+      </w:r>
+      <w:proofErr w:type="spellEnd"/>
+      <w:r>
+        <w:rPr>
+          <w:rFonts w:ascii="Courier New" w:eastAsia="Times New Roman" w:hAnsi="Courier New" w:cs="Courier New"/>
+          <w:b/>
+          <w:bCs/>
+          <w:color w:val="0000FF"/>
+          <w:sz w:val="20"/>
+          <w:szCs w:val="20"/>
+          <w:lang w:val="en-US" w:eastAsia="el-GR"/>
+        </w:rPr>
+        <w:t>=</w:t>
+      </w:r>
+      <w:r>
+        <w:rPr>
+          <w:rFonts w:ascii="Courier New" w:eastAsia="Times New Roman" w:hAnsi="Courier New" w:cs="Courier New"/>
+          <w:b/>
+          <w:bCs/>
+          <w:color w:val="008000"/>
+          <w:sz w:val="20"/>
+          <w:szCs w:val="20"/>
+          <w:lang w:val="en-US" w:eastAsia="el-GR"/>
+        </w:rPr>
+        <w:t>"</w:t>
+      </w:r>
+      <w:proofErr w:type="spellStart"/>
+      <w:r>
+        <w:rPr>
+          <w:rFonts w:ascii="Courier New" w:eastAsia="Times New Roman" w:hAnsi="Courier New" w:cs="Courier New"/>
+          <w:b/>
+          <w:bCs/>
+          <w:color w:val="008000"/>
+          <w:sz w:val="20"/>
+          <w:szCs w:val="20"/>
+          <w:lang w:val="en-US" w:eastAsia="el-GR"/>
+        </w:rPr>
+        <w:t>wrap_content</w:t>
+      </w:r>
+      <w:proofErr w:type="spellEnd"/>
+      <w:r>
+        <w:rPr>
+          <w:rFonts w:ascii="Courier New" w:eastAsia="Times New Roman" w:hAnsi="Courier New" w:cs="Courier New"/>
+          <w:b/>
+          <w:bCs/>
+          <w:color w:val="008000"/>
+          <w:sz w:val="20"/>
+          <w:szCs w:val="20"/>
+          <w:lang w:val="en-US" w:eastAsia="el-GR"/>
+        </w:rPr>
+        <w:t>"</w:t>
       </w:r>
       <w:r>
         <w:rPr>
@@ -1572,6 +1628,7 @@
         <w:br/>
         <w:t xml:space="preserve">      </w:t>
       </w:r>
+      <w:proofErr w:type="spellStart"/>
       <w:r>
         <w:rPr>
           <w:rFonts w:ascii="Courier New" w:eastAsia="Times New Roman" w:hAnsi="Courier New" w:cs="Courier New"/>
@@ -1594,19 +1651,58 @@
           <w:szCs w:val="20"/>
           <w:lang w:val="en-US" w:eastAsia="el-GR"/>
         </w:rPr>
-        <w:t>:layout_height=</w:t>
-      </w:r>
-      <w:r>
-        <w:rPr>
-          <w:rFonts w:ascii="Courier New" w:eastAsia="Times New Roman" w:hAnsi="Courier New" w:cs="Courier New"/>
-          <w:b/>
-          <w:bCs/>
-          <w:color w:val="008000"/>
-          <w:sz w:val="20"/>
-          <w:szCs w:val="20"/>
-          <w:lang w:val="en-US" w:eastAsia="el-GR"/>
-        </w:rPr>
-        <w:t>"wrap_content"</w:t>
+        <w:t>:layout_height</w:t>
+      </w:r>
+      <w:proofErr w:type="spellEnd"/>
+      <w:r>
+        <w:rPr>
+          <w:rFonts w:ascii="Courier New" w:eastAsia="Times New Roman" w:hAnsi="Courier New" w:cs="Courier New"/>
+          <w:b/>
+          <w:bCs/>
+          <w:color w:val="0000FF"/>
+          <w:sz w:val="20"/>
+          <w:szCs w:val="20"/>
+          <w:lang w:val="en-US" w:eastAsia="el-GR"/>
+        </w:rPr>
+        <w:t>=</w:t>
+      </w:r>
+      <w:r>
+        <w:rPr>
+          <w:rFonts w:ascii="Courier New" w:eastAsia="Times New Roman" w:hAnsi="Courier New" w:cs="Courier New"/>
+          <w:b/>
+          <w:bCs/>
+          <w:color w:val="008000"/>
+          <w:sz w:val="20"/>
+          <w:szCs w:val="20"/>
+          <w:lang w:val="en-US" w:eastAsia="el-GR"/>
+        </w:rPr>
+        <w:t>"</w:t>
+      </w:r>
+      <w:proofErr w:type="spellStart"/>
+      <w:r>
+        <w:rPr>
+          <w:rFonts w:ascii="Courier New" w:eastAsia="Times New Roman" w:hAnsi="Courier New" w:cs="Courier New"/>
+          <w:b/>
+          <w:bCs/>
+          <w:color w:val="008000"/>
+          <w:sz w:val="20"/>
+          <w:szCs w:val="20"/>
+          <w:lang w:val="en-US" w:eastAsia="el-GR"/>
+        </w:rPr>
+        <w:t>wrap_content</w:t>
+      </w:r>
+      <w:proofErr w:type="spellEnd"/>
+      <w:r>
+        <w:rPr>
+          <w:rFonts w:ascii="Courier New" w:eastAsia="Times New Roman" w:hAnsi="Courier New" w:cs="Courier New"/>
+          <w:b/>
+          <w:bCs/>
+          <w:color w:val="008000"/>
+          <w:sz w:val="20"/>
+          <w:szCs w:val="20"/>
+          <w:lang w:val="en-US" w:eastAsia="el-GR"/>
+        </w:rPr>
+        <w:t>"</w:t>
       </w:r>
       <w:r>
         <w:rPr>
@@ -1621,6 +1717,7 @@
         <w:br/>
         <w:t xml:space="preserve">      </w:t>
       </w:r>
+      <w:proofErr w:type="spellStart"/>
       <w:r>
         <w:rPr>
           <w:rFonts w:ascii="Courier New" w:eastAsia="Times New Roman" w:hAnsi="Courier New" w:cs="Courier New"/>
@@ -1643,7 +1740,20 @@
           <w:szCs w:val="20"/>
           <w:lang w:val="en-US" w:eastAsia="el-GR"/>
         </w:rPr>
-        <w:t>:layout_alignParentLeft=</w:t>
+        <w:t>:layout_alignParentLeft</w:t>
+      </w:r>
+      <w:proofErr w:type="spellEnd"/>
+      <w:r>
+        <w:rPr>
+          <w:rFonts w:ascii="Courier New" w:eastAsia="Times New Roman" w:hAnsi="Courier New" w:cs="Courier New"/>
+          <w:b/>
+          <w:bCs/>
+          <w:color w:val="0000FF"/>
+          <w:sz w:val="20"/>
+          <w:szCs w:val="20"/>
+          <w:lang w:val="en-US" w:eastAsia="el-GR"/>
+        </w:rPr>
+        <w:t>=</w:t>
       </w:r>
       <w:r>
         <w:rPr>
@@ -1670,6 +1780,7 @@
         <w:br/>
         <w:t xml:space="preserve">      </w:t>
       </w:r>
+      <w:proofErr w:type="spellStart"/>
       <w:r>
         <w:rPr>
           <w:rFonts w:ascii="Courier New" w:eastAsia="Times New Roman" w:hAnsi="Courier New" w:cs="Courier New"/>
@@ -1692,7 +1803,20 @@
           <w:szCs w:val="20"/>
           <w:lang w:val="en-US" w:eastAsia="el-GR"/>
         </w:rPr>
-        <w:t>:layout_alignParentStart=</w:t>
+        <w:t>:layout_alignParentStart</w:t>
+      </w:r>
+      <w:proofErr w:type="spellEnd"/>
+      <w:r>
+        <w:rPr>
+          <w:rFonts w:ascii="Courier New" w:eastAsia="Times New Roman" w:hAnsi="Courier New" w:cs="Courier New"/>
+          <w:b/>
+          <w:bCs/>
+          <w:color w:val="0000FF"/>
+          <w:sz w:val="20"/>
+          <w:szCs w:val="20"/>
+          <w:lang w:val="en-US" w:eastAsia="el-GR"/>
+        </w:rPr>
+        <w:t>=</w:t>
       </w:r>
       <w:r>
         <w:rPr>
@@ -1719,6 +1843,7 @@
         <w:br/>
         <w:t xml:space="preserve">      </w:t>
       </w:r>
+      <w:proofErr w:type="spellStart"/>
       <w:r>
         <w:rPr>
           <w:rFonts w:ascii="Courier New" w:eastAsia="Times New Roman" w:hAnsi="Courier New" w:cs="Courier New"/>
@@ -1741,19 +1866,58 @@
           <w:szCs w:val="20"/>
           <w:lang w:val="en-US" w:eastAsia="el-GR"/>
         </w:rPr>
-        <w:t>:background=</w:t>
-      </w:r>
-      <w:r>
-        <w:rPr>
-          <w:rFonts w:ascii="Courier New" w:eastAsia="Times New Roman" w:hAnsi="Courier New" w:cs="Courier New"/>
-          <w:b/>
-          <w:bCs/>
-          <w:color w:val="008000"/>
-          <w:sz w:val="20"/>
-          <w:szCs w:val="20"/>
-          <w:lang w:val="en-US" w:eastAsia="el-GR"/>
-        </w:rPr>
-        <w:t>"@color/colorPrimary"</w:t>
+        <w:t>:background</w:t>
+      </w:r>
+      <w:proofErr w:type="spellEnd"/>
+      <w:r>
+        <w:rPr>
+          <w:rFonts w:ascii="Courier New" w:eastAsia="Times New Roman" w:hAnsi="Courier New" w:cs="Courier New"/>
+          <w:b/>
+          <w:bCs/>
+          <w:color w:val="0000FF"/>
+          <w:sz w:val="20"/>
+          <w:szCs w:val="20"/>
+          <w:lang w:val="en-US" w:eastAsia="el-GR"/>
+        </w:rPr>
+        <w:t>=</w:t>
+      </w:r>
+      <w:r>
+        <w:rPr>
+          <w:rFonts w:ascii="Courier New" w:eastAsia="Times New Roman" w:hAnsi="Courier New" w:cs="Courier New"/>
+          <w:b/>
+          <w:bCs/>
+          <w:color w:val="008000"/>
+          <w:sz w:val="20"/>
+          <w:szCs w:val="20"/>
+          <w:lang w:val="en-US" w:eastAsia="el-GR"/>
+        </w:rPr>
+        <w:t>"@color/</w:t>
+      </w:r>
+      <w:proofErr w:type="spellStart"/>
+      <w:r>
+        <w:rPr>
+          <w:rFonts w:ascii="Courier New" w:eastAsia="Times New Roman" w:hAnsi="Courier New" w:cs="Courier New"/>
+          <w:b/>
+          <w:bCs/>
+          <w:color w:val="008000"/>
+          <w:sz w:val="20"/>
+          <w:szCs w:val="20"/>
+          <w:lang w:val="en-US" w:eastAsia="el-GR"/>
+        </w:rPr>
+        <w:t>colorPrimary</w:t>
+      </w:r>
+      <w:proofErr w:type="spellEnd"/>
+      <w:r>
+        <w:rPr>
+          <w:rFonts w:ascii="Courier New" w:eastAsia="Times New Roman" w:hAnsi="Courier New" w:cs="Courier New"/>
+          <w:b/>
+          <w:bCs/>
+          <w:color w:val="008000"/>
+          <w:sz w:val="20"/>
+          <w:szCs w:val="20"/>
+          <w:lang w:val="en-US" w:eastAsia="el-GR"/>
+        </w:rPr>
+        <w:t>"</w:t>
       </w:r>
       <w:r>
         <w:rPr>
@@ -1768,6 +1932,7 @@
         <w:br/>
         <w:t xml:space="preserve">      </w:t>
       </w:r>
+      <w:proofErr w:type="spellStart"/>
       <w:r>
         <w:rPr>
           <w:rFonts w:ascii="Courier New" w:eastAsia="Times New Roman" w:hAnsi="Courier New" w:cs="Courier New"/>
@@ -1790,19 +1955,58 @@
           <w:szCs w:val="20"/>
           <w:lang w:val="en-US" w:eastAsia="el-GR"/>
         </w:rPr>
-        <w:t>:backgroundTint=</w:t>
-      </w:r>
-      <w:r>
-        <w:rPr>
-          <w:rFonts w:ascii="Courier New" w:eastAsia="Times New Roman" w:hAnsi="Courier New" w:cs="Courier New"/>
-          <w:b/>
-          <w:bCs/>
-          <w:color w:val="008000"/>
-          <w:sz w:val="20"/>
-          <w:szCs w:val="20"/>
-          <w:lang w:val="en-US" w:eastAsia="el-GR"/>
-        </w:rPr>
-        <w:t>"@color/colorAccent"</w:t>
+        <w:t>:backgroundTint</w:t>
+      </w:r>
+      <w:proofErr w:type="spellEnd"/>
+      <w:r>
+        <w:rPr>
+          <w:rFonts w:ascii="Courier New" w:eastAsia="Times New Roman" w:hAnsi="Courier New" w:cs="Courier New"/>
+          <w:b/>
+          <w:bCs/>
+          <w:color w:val="0000FF"/>
+          <w:sz w:val="20"/>
+          <w:szCs w:val="20"/>
+          <w:lang w:val="en-US" w:eastAsia="el-GR"/>
+        </w:rPr>
+        <w:t>=</w:t>
+      </w:r>
+      <w:r>
+        <w:rPr>
+          <w:rFonts w:ascii="Courier New" w:eastAsia="Times New Roman" w:hAnsi="Courier New" w:cs="Courier New"/>
+          <w:b/>
+          <w:bCs/>
+          <w:color w:val="008000"/>
+          <w:sz w:val="20"/>
+          <w:szCs w:val="20"/>
+          <w:lang w:val="en-US" w:eastAsia="el-GR"/>
+        </w:rPr>
+        <w:t>"@color/</w:t>
+      </w:r>
+      <w:proofErr w:type="spellStart"/>
+      <w:r>
+        <w:rPr>
+          <w:rFonts w:ascii="Courier New" w:eastAsia="Times New Roman" w:hAnsi="Courier New" w:cs="Courier New"/>
+          <w:b/>
+          <w:bCs/>
+          <w:color w:val="008000"/>
+          <w:sz w:val="20"/>
+          <w:szCs w:val="20"/>
+          <w:lang w:val="en-US" w:eastAsia="el-GR"/>
+        </w:rPr>
+        <w:t>colorAccent</w:t>
+      </w:r>
+      <w:proofErr w:type="spellEnd"/>
+      <w:r>
+        <w:rPr>
+          <w:rFonts w:ascii="Courier New" w:eastAsia="Times New Roman" w:hAnsi="Courier New" w:cs="Courier New"/>
+          <w:b/>
+          <w:bCs/>
+          <w:color w:val="008000"/>
+          <w:sz w:val="20"/>
+          <w:szCs w:val="20"/>
+          <w:lang w:val="en-US" w:eastAsia="el-GR"/>
+        </w:rPr>
+        <w:t>"</w:t>
       </w:r>
       <w:r>
         <w:rPr>
@@ -1817,6 +2021,7 @@
         <w:br/>
         <w:t xml:space="preserve">      </w:t>
       </w:r>
+      <w:proofErr w:type="spellStart"/>
       <w:r>
         <w:rPr>
           <w:rFonts w:ascii="Courier New" w:eastAsia="Times New Roman" w:hAnsi="Courier New" w:cs="Courier New"/>
@@ -1839,7 +2044,20 @@
           <w:szCs w:val="20"/>
           <w:lang w:val="en-US" w:eastAsia="el-GR"/>
         </w:rPr>
-        <w:t>:text=</w:t>
+        <w:t>:text</w:t>
+      </w:r>
+      <w:proofErr w:type="spellEnd"/>
+      <w:r>
+        <w:rPr>
+          <w:rFonts w:ascii="Courier New" w:eastAsia="Times New Roman" w:hAnsi="Courier New" w:cs="Courier New"/>
+          <w:b/>
+          <w:bCs/>
+          <w:color w:val="0000FF"/>
+          <w:sz w:val="20"/>
+          <w:szCs w:val="20"/>
+          <w:lang w:val="en-US" w:eastAsia="el-GR"/>
+        </w:rPr>
+        <w:t>=</w:t>
       </w:r>
       <w:r>
         <w:rPr>
@@ -1853,7 +2071,6 @@
         </w:rPr>
         <w:t>"</w:t>
       </w:r>
-      <w:proofErr w:type="spellStart"/>
       <w:r>
         <w:rPr>
           <w:rFonts w:ascii="Courier New" w:eastAsia="Times New Roman" w:hAnsi="Courier New" w:cs="Courier New"/>
@@ -1866,7 +2083,6 @@
         </w:rPr>
         <w:t>Επέλεξε</w:t>
       </w:r>
-      <w:proofErr w:type="spellEnd"/>
       <w:r>
         <w:rPr>
           <w:rFonts w:ascii="Courier New" w:eastAsia="Times New Roman" w:hAnsi="Courier New" w:cs="Courier New"/>
@@ -5390,6 +5606,7 @@
         <w:br/>
         <w:t xml:space="preserve">      </w:t>
       </w:r>
+      <w:proofErr w:type="spellStart"/>
       <w:r>
         <w:rPr>
           <w:rFonts w:ascii="Courier New" w:eastAsia="Times New Roman" w:hAnsi="Courier New" w:cs="Courier New"/>
@@ -5412,7 +5629,20 @@
           <w:szCs w:val="20"/>
           <w:lang w:val="en-US" w:eastAsia="el-GR"/>
         </w:rPr>
-        <w:t>:layout_editor_absoluteX=</w:t>
+        <w:t>:layout_editor_absoluteX</w:t>
+      </w:r>
+      <w:proofErr w:type="spellEnd"/>
+      <w:r>
+        <w:rPr>
+          <w:rFonts w:ascii="Courier New" w:eastAsia="Times New Roman" w:hAnsi="Courier New" w:cs="Courier New"/>
+          <w:b/>
+          <w:bCs/>
+          <w:color w:val="0000FF"/>
+          <w:sz w:val="20"/>
+          <w:szCs w:val="20"/>
+          <w:lang w:val="en-US" w:eastAsia="el-GR"/>
+        </w:rPr>
+        <w:t>=</w:t>
       </w:r>
       <w:r>
         <w:rPr>
@@ -5439,6 +5669,7 @@
         <w:br/>
         <w:t xml:space="preserve">      </w:t>
       </w:r>
+      <w:proofErr w:type="spellStart"/>
       <w:r>
         <w:rPr>
           <w:rFonts w:ascii="Courier New" w:eastAsia="Times New Roman" w:hAnsi="Courier New" w:cs="Courier New"/>
@@ -5461,7 +5692,20 @@
           <w:szCs w:val="20"/>
           <w:lang w:val="en-US" w:eastAsia="el-GR"/>
         </w:rPr>
-        <w:t>:layout_editor_absoluteY=</w:t>
+        <w:t>:layout_editor_absoluteY</w:t>
+      </w:r>
+      <w:proofErr w:type="spellEnd"/>
+      <w:r>
+        <w:rPr>
+          <w:rFonts w:ascii="Courier New" w:eastAsia="Times New Roman" w:hAnsi="Courier New" w:cs="Courier New"/>
+          <w:b/>
+          <w:bCs/>
+          <w:color w:val="0000FF"/>
+          <w:sz w:val="20"/>
+          <w:szCs w:val="20"/>
+          <w:lang w:val="en-US" w:eastAsia="el-GR"/>
+        </w:rPr>
+        <w:t>=</w:t>
       </w:r>
       <w:r>
         <w:rPr>
@@ -5488,11 +5732,1158 @@
     </w:p>
     <w:p>
       <w:pPr>
-        <w:rPr>
-          <w:b/>
-          <w:lang w:val="en-US"/>
+        <w:shd w:val="clear" w:color="auto" w:fill="FFFFFF"/>
+        <w:tabs>
+          <w:tab w:val="left" w:pos="916"/>
+          <w:tab w:val="left" w:pos="1832"/>
+          <w:tab w:val="left" w:pos="2748"/>
+          <w:tab w:val="left" w:pos="3664"/>
+          <w:tab w:val="left" w:pos="4580"/>
+          <w:tab w:val="left" w:pos="5496"/>
+          <w:tab w:val="left" w:pos="6412"/>
+          <w:tab w:val="left" w:pos="7328"/>
+          <w:tab w:val="left" w:pos="8244"/>
+          <w:tab w:val="left" w:pos="9160"/>
+          <w:tab w:val="left" w:pos="10076"/>
+          <w:tab w:val="left" w:pos="10992"/>
+          <w:tab w:val="left" w:pos="11908"/>
+          <w:tab w:val="left" w:pos="12824"/>
+          <w:tab w:val="left" w:pos="13740"/>
+          <w:tab w:val="left" w:pos="14656"/>
+        </w:tabs>
+        <w:spacing w:after="0" w:line="240" w:lineRule="auto"/>
+        <w:rPr>
+          <w:rFonts w:ascii="Courier New" w:eastAsia="Times New Roman" w:hAnsi="Courier New" w:cs="Courier New"/>
+          <w:color w:val="000000"/>
+          <w:sz w:val="20"/>
+          <w:szCs w:val="20"/>
+          <w:lang w:eastAsia="el-GR"/>
         </w:rPr>
       </w:pPr>
+    </w:p>
+    <w:p>
+      <w:pPr>
+        <w:pStyle w:val="-HTML"/>
+        <w:shd w:val="clear" w:color="auto" w:fill="FFFFFF"/>
+        <w:rPr>
+          <w:color w:val="000000"/>
+          <w:lang w:val="en-US"/>
+        </w:rPr>
+      </w:pPr>
+      <w:r>
+        <w:rPr>
+          <w:color w:val="000000"/>
+          <w:lang w:val="en-US"/>
+        </w:rPr>
+        <w:t xml:space="preserve">  </w:t>
+      </w:r>
+      <w:proofErr w:type="gramStart"/>
+      <w:r>
+        <w:rPr>
+          <w:b/>
+          <w:bCs/>
+          <w:color w:val="000080"/>
+          <w:lang w:val="en-US"/>
+        </w:rPr>
+        <w:t>try</w:t>
+      </w:r>
+      <w:proofErr w:type="gramEnd"/>
+      <w:r>
+        <w:rPr>
+          <w:b/>
+          <w:bCs/>
+          <w:color w:val="000080"/>
+          <w:lang w:val="en-US"/>
+        </w:rPr>
+        <w:br/>
+        <w:t xml:space="preserve">        </w:t>
+      </w:r>
+      <w:r>
+        <w:rPr>
+          <w:color w:val="000000"/>
+          <w:lang w:val="en-US"/>
+        </w:rPr>
+        <w:t>{</w:t>
+      </w:r>
+      <w:r>
+        <w:rPr>
+          <w:color w:val="000000"/>
+          <w:lang w:val="en-US"/>
+        </w:rPr>
+        <w:br/>
+      </w:r>
+      <w:r>
+        <w:rPr>
+          <w:color w:val="000000"/>
+          <w:lang w:val="en-US"/>
+        </w:rPr>
+        <w:br/>
+      </w:r>
+      <w:r>
+        <w:rPr>
+          <w:i/>
+          <w:iCs/>
+          <w:color w:val="808080"/>
+          <w:lang w:val="en-US"/>
+        </w:rPr>
+        <w:t>// Getting address from found locations.</w:t>
+      </w:r>
+      <w:r>
+        <w:rPr>
+          <w:i/>
+          <w:iCs/>
+          <w:color w:val="808080"/>
+          <w:lang w:val="en-US"/>
+        </w:rPr>
+        <w:br/>
+        <w:t xml:space="preserve">            </w:t>
+      </w:r>
+      <w:proofErr w:type="spellStart"/>
+      <w:r>
+        <w:rPr>
+          <w:color w:val="000000"/>
+          <w:lang w:val="en-US"/>
+        </w:rPr>
+        <w:t>Geocoder</w:t>
+      </w:r>
+      <w:proofErr w:type="spellEnd"/>
+      <w:r>
+        <w:rPr>
+          <w:color w:val="000000"/>
+          <w:lang w:val="en-US"/>
+        </w:rPr>
+        <w:t xml:space="preserve"> </w:t>
+      </w:r>
+      <w:proofErr w:type="spellStart"/>
+      <w:r>
+        <w:rPr>
+          <w:color w:val="000000"/>
+          <w:lang w:val="en-US"/>
+        </w:rPr>
+        <w:t>geocoder</w:t>
+      </w:r>
+      <w:proofErr w:type="spellEnd"/>
+      <w:r>
+        <w:rPr>
+          <w:color w:val="000000"/>
+          <w:lang w:val="en-US"/>
+        </w:rPr>
+        <w:t>;</w:t>
+      </w:r>
+      <w:r>
+        <w:rPr>
+          <w:color w:val="000000"/>
+          <w:lang w:val="en-US"/>
+        </w:rPr>
+        <w:br/>
+      </w:r>
+      <w:r>
+        <w:rPr>
+          <w:color w:val="000000"/>
+          <w:lang w:val="en-US"/>
+        </w:rPr>
+        <w:lastRenderedPageBreak/>
+        <w:t xml:space="preserve">            List&lt;Address&gt; addresses;</w:t>
+      </w:r>
+      <w:r>
+        <w:rPr>
+          <w:color w:val="000000"/>
+          <w:lang w:val="en-US"/>
+        </w:rPr>
+        <w:br/>
+        <w:t xml:space="preserve">            </w:t>
+      </w:r>
+      <w:proofErr w:type="spellStart"/>
+      <w:r>
+        <w:rPr>
+          <w:color w:val="000000"/>
+          <w:lang w:val="en-US"/>
+        </w:rPr>
+        <w:t>geocoder</w:t>
+      </w:r>
+      <w:proofErr w:type="spellEnd"/>
+      <w:r>
+        <w:rPr>
+          <w:color w:val="000000"/>
+          <w:lang w:val="en-US"/>
+        </w:rPr>
+        <w:t xml:space="preserve"> = </w:t>
+      </w:r>
+      <w:r>
+        <w:rPr>
+          <w:b/>
+          <w:bCs/>
+          <w:color w:val="000080"/>
+          <w:lang w:val="en-US"/>
+        </w:rPr>
+        <w:t xml:space="preserve">new </w:t>
+      </w:r>
+      <w:proofErr w:type="spellStart"/>
+      <w:r>
+        <w:rPr>
+          <w:color w:val="000000"/>
+          <w:lang w:val="en-US"/>
+        </w:rPr>
+        <w:t>Geocoder</w:t>
+      </w:r>
+      <w:proofErr w:type="spellEnd"/>
+      <w:r>
+        <w:rPr>
+          <w:color w:val="000000"/>
+          <w:lang w:val="en-US"/>
+        </w:rPr>
+        <w:t>(</w:t>
+      </w:r>
+      <w:r>
+        <w:rPr>
+          <w:b/>
+          <w:bCs/>
+          <w:color w:val="000080"/>
+          <w:lang w:val="en-US"/>
+        </w:rPr>
+        <w:t>this</w:t>
+      </w:r>
+      <w:r>
+        <w:rPr>
+          <w:color w:val="000000"/>
+          <w:lang w:val="en-US"/>
+        </w:rPr>
+        <w:t xml:space="preserve">, </w:t>
+      </w:r>
+      <w:proofErr w:type="spellStart"/>
+      <w:r>
+        <w:rPr>
+          <w:color w:val="000000"/>
+          <w:lang w:val="en-US"/>
+        </w:rPr>
+        <w:t>Locale.</w:t>
+      </w:r>
+      <w:r>
+        <w:rPr>
+          <w:i/>
+          <w:iCs/>
+          <w:color w:val="000000"/>
+          <w:lang w:val="en-US"/>
+        </w:rPr>
+        <w:t>getDefault</w:t>
+      </w:r>
+      <w:proofErr w:type="spellEnd"/>
+      <w:r>
+        <w:rPr>
+          <w:color w:val="000000"/>
+          <w:lang w:val="en-US"/>
+        </w:rPr>
+        <w:t>());</w:t>
+      </w:r>
+      <w:r>
+        <w:rPr>
+          <w:color w:val="000000"/>
+          <w:lang w:val="en-US"/>
+        </w:rPr>
+        <w:br/>
+        <w:t xml:space="preserve">            addresses = </w:t>
+      </w:r>
+      <w:proofErr w:type="spellStart"/>
+      <w:r>
+        <w:rPr>
+          <w:color w:val="000000"/>
+          <w:lang w:val="en-US"/>
+        </w:rPr>
+        <w:t>geocoder.getFromLocation</w:t>
+      </w:r>
+      <w:proofErr w:type="spellEnd"/>
+      <w:r>
+        <w:rPr>
+          <w:color w:val="000000"/>
+          <w:lang w:val="en-US"/>
+        </w:rPr>
+        <w:t>(</w:t>
+      </w:r>
+      <w:proofErr w:type="spellStart"/>
+      <w:r>
+        <w:rPr>
+          <w:color w:val="000000"/>
+          <w:lang w:val="en-US"/>
+        </w:rPr>
+        <w:t>location.getLatitude</w:t>
+      </w:r>
+      <w:proofErr w:type="spellEnd"/>
+      <w:r>
+        <w:rPr>
+          <w:color w:val="000000"/>
+          <w:lang w:val="en-US"/>
+        </w:rPr>
+        <w:t xml:space="preserve">(), </w:t>
+      </w:r>
+      <w:proofErr w:type="spellStart"/>
+      <w:r>
+        <w:rPr>
+          <w:color w:val="000000"/>
+          <w:lang w:val="en-US"/>
+        </w:rPr>
+        <w:t>location.getLongitude</w:t>
+      </w:r>
+      <w:proofErr w:type="spellEnd"/>
+      <w:r>
+        <w:rPr>
+          <w:color w:val="000000"/>
+          <w:lang w:val="en-US"/>
+        </w:rPr>
+        <w:t xml:space="preserve">(), </w:t>
+      </w:r>
+      <w:r>
+        <w:rPr>
+          <w:color w:val="0000FF"/>
+          <w:lang w:val="en-US"/>
+        </w:rPr>
+        <w:t>1</w:t>
+      </w:r>
+      <w:r>
+        <w:rPr>
+          <w:color w:val="000000"/>
+          <w:lang w:val="en-US"/>
+        </w:rPr>
+        <w:t>);</w:t>
+      </w:r>
+      <w:r>
+        <w:rPr>
+          <w:color w:val="000000"/>
+          <w:lang w:val="en-US"/>
+        </w:rPr>
+        <w:br/>
+        <w:t xml:space="preserve">          </w:t>
+      </w:r>
+      <w:r>
+        <w:rPr>
+          <w:color w:val="000000"/>
+          <w:lang w:val="en-US"/>
+        </w:rPr>
+        <w:br/>
+        <w:t xml:space="preserve">          </w:t>
+      </w:r>
+      <w:r>
+        <w:rPr>
+          <w:color w:val="000000"/>
+          <w:lang w:val="en-US"/>
+        </w:rPr>
+        <w:br/>
+        <w:t xml:space="preserve">            </w:t>
+      </w:r>
+      <w:proofErr w:type="spellStart"/>
+      <w:r>
+        <w:rPr>
+          <w:b/>
+          <w:bCs/>
+          <w:color w:val="660E7A"/>
+          <w:lang w:val="en-US"/>
+        </w:rPr>
+        <w:t>CityName</w:t>
+      </w:r>
+      <w:proofErr w:type="spellEnd"/>
+      <w:r>
+        <w:rPr>
+          <w:b/>
+          <w:bCs/>
+          <w:color w:val="660E7A"/>
+          <w:lang w:val="en-US"/>
+        </w:rPr>
+        <w:t xml:space="preserve"> </w:t>
+      </w:r>
+      <w:r>
+        <w:rPr>
+          <w:color w:val="000000"/>
+          <w:lang w:val="en-US"/>
+        </w:rPr>
+        <w:t xml:space="preserve">= </w:t>
+      </w:r>
+      <w:proofErr w:type="spellStart"/>
+      <w:r>
+        <w:rPr>
+          <w:color w:val="000000"/>
+          <w:lang w:val="en-US"/>
+        </w:rPr>
+        <w:t>addresses.get</w:t>
+      </w:r>
+      <w:proofErr w:type="spellEnd"/>
+      <w:r>
+        <w:rPr>
+          <w:color w:val="000000"/>
+          <w:lang w:val="en-US"/>
+        </w:rPr>
+        <w:t>(</w:t>
+      </w:r>
+      <w:r>
+        <w:rPr>
+          <w:color w:val="0000FF"/>
+          <w:lang w:val="en-US"/>
+        </w:rPr>
+        <w:t>0</w:t>
+      </w:r>
+      <w:r>
+        <w:rPr>
+          <w:color w:val="000000"/>
+          <w:lang w:val="en-US"/>
+        </w:rPr>
+        <w:t>).</w:t>
+      </w:r>
+      <w:proofErr w:type="spellStart"/>
+      <w:r>
+        <w:rPr>
+          <w:color w:val="000000"/>
+          <w:lang w:val="en-US"/>
+        </w:rPr>
+        <w:t>getLocality</w:t>
+      </w:r>
+      <w:proofErr w:type="spellEnd"/>
+      <w:r>
+        <w:rPr>
+          <w:color w:val="000000"/>
+          <w:lang w:val="en-US"/>
+        </w:rPr>
+        <w:t>();</w:t>
+      </w:r>
+      <w:r>
+        <w:rPr>
+          <w:color w:val="000000"/>
+          <w:lang w:val="en-US"/>
+        </w:rPr>
+        <w:br/>
+        <w:t xml:space="preserve">            </w:t>
+      </w:r>
+      <w:proofErr w:type="spellStart"/>
+      <w:r>
+        <w:rPr>
+          <w:b/>
+          <w:bCs/>
+          <w:color w:val="660E7A"/>
+          <w:lang w:val="en-US"/>
+        </w:rPr>
+        <w:t>CountryName</w:t>
+      </w:r>
+      <w:proofErr w:type="spellEnd"/>
+      <w:r>
+        <w:rPr>
+          <w:b/>
+          <w:bCs/>
+          <w:color w:val="660E7A"/>
+          <w:lang w:val="en-US"/>
+        </w:rPr>
+        <w:t xml:space="preserve"> </w:t>
+      </w:r>
+      <w:r>
+        <w:rPr>
+          <w:color w:val="000000"/>
+          <w:lang w:val="en-US"/>
+        </w:rPr>
+        <w:t xml:space="preserve">= </w:t>
+      </w:r>
+      <w:proofErr w:type="spellStart"/>
+      <w:r>
+        <w:rPr>
+          <w:color w:val="000000"/>
+          <w:lang w:val="en-US"/>
+        </w:rPr>
+        <w:t>addresses.get</w:t>
+      </w:r>
+      <w:proofErr w:type="spellEnd"/>
+      <w:r>
+        <w:rPr>
+          <w:color w:val="000000"/>
+          <w:lang w:val="en-US"/>
+        </w:rPr>
+        <w:t>(</w:t>
+      </w:r>
+      <w:r>
+        <w:rPr>
+          <w:color w:val="0000FF"/>
+          <w:lang w:val="en-US"/>
+        </w:rPr>
+        <w:t>0</w:t>
+      </w:r>
+      <w:r>
+        <w:rPr>
+          <w:color w:val="000000"/>
+          <w:lang w:val="en-US"/>
+        </w:rPr>
+        <w:t>).</w:t>
+      </w:r>
+      <w:proofErr w:type="spellStart"/>
+      <w:r>
+        <w:rPr>
+          <w:color w:val="000000"/>
+          <w:lang w:val="en-US"/>
+        </w:rPr>
+        <w:t>getCountryName</w:t>
+      </w:r>
+      <w:proofErr w:type="spellEnd"/>
+      <w:r>
+        <w:rPr>
+          <w:color w:val="000000"/>
+          <w:lang w:val="en-US"/>
+        </w:rPr>
+        <w:t>();</w:t>
+      </w:r>
+      <w:r>
+        <w:rPr>
+          <w:color w:val="000000"/>
+          <w:lang w:val="en-US"/>
+        </w:rPr>
+        <w:br/>
+        <w:t xml:space="preserve">       </w:t>
+      </w:r>
+      <w:r>
+        <w:rPr>
+          <w:color w:val="000000"/>
+          <w:lang w:val="en-US"/>
+        </w:rPr>
+        <w:br/>
+        <w:t xml:space="preserve">            </w:t>
+      </w:r>
+      <w:r>
+        <w:rPr>
+          <w:b/>
+          <w:bCs/>
+          <w:color w:val="660E7A"/>
+          <w:lang w:val="en-US"/>
+        </w:rPr>
+        <w:t xml:space="preserve">line </w:t>
+      </w:r>
+      <w:r>
+        <w:rPr>
+          <w:color w:val="000000"/>
+          <w:lang w:val="en-US"/>
+        </w:rPr>
+        <w:t xml:space="preserve">= </w:t>
+      </w:r>
+      <w:proofErr w:type="spellStart"/>
+      <w:r>
+        <w:rPr>
+          <w:color w:val="000000"/>
+          <w:lang w:val="en-US"/>
+        </w:rPr>
+        <w:t>addresses.get</w:t>
+      </w:r>
+      <w:proofErr w:type="spellEnd"/>
+      <w:r>
+        <w:rPr>
+          <w:color w:val="000000"/>
+          <w:lang w:val="en-US"/>
+        </w:rPr>
+        <w:t>(</w:t>
+      </w:r>
+      <w:r>
+        <w:rPr>
+          <w:color w:val="0000FF"/>
+          <w:lang w:val="en-US"/>
+        </w:rPr>
+        <w:t>0</w:t>
+      </w:r>
+      <w:r>
+        <w:rPr>
+          <w:color w:val="000000"/>
+          <w:lang w:val="en-US"/>
+        </w:rPr>
+        <w:t>).</w:t>
+      </w:r>
+      <w:proofErr w:type="spellStart"/>
+      <w:r>
+        <w:rPr>
+          <w:color w:val="000000"/>
+          <w:lang w:val="en-US"/>
+        </w:rPr>
+        <w:t>getAddressLine</w:t>
+      </w:r>
+      <w:proofErr w:type="spellEnd"/>
+      <w:r>
+        <w:rPr>
+          <w:color w:val="000000"/>
+          <w:lang w:val="en-US"/>
+        </w:rPr>
+        <w:t>(</w:t>
+      </w:r>
+      <w:r>
+        <w:rPr>
+          <w:color w:val="0000FF"/>
+          <w:lang w:val="en-US"/>
+        </w:rPr>
+        <w:t>0</w:t>
+      </w:r>
+      <w:r>
+        <w:rPr>
+          <w:color w:val="000000"/>
+          <w:lang w:val="en-US"/>
+        </w:rPr>
+        <w:t>);</w:t>
+      </w:r>
+      <w:r>
+        <w:rPr>
+          <w:color w:val="000000"/>
+          <w:lang w:val="en-US"/>
+        </w:rPr>
+        <w:br/>
+        <w:t xml:space="preserve">            </w:t>
+      </w:r>
+      <w:r>
+        <w:rPr>
+          <w:i/>
+          <w:iCs/>
+          <w:color w:val="808080"/>
+          <w:lang w:val="en-US"/>
+        </w:rPr>
+        <w:t xml:space="preserve">// you can get more details other than this . </w:t>
+      </w:r>
+      <w:proofErr w:type="gramStart"/>
+      <w:r>
+        <w:rPr>
+          <w:i/>
+          <w:iCs/>
+          <w:color w:val="808080"/>
+          <w:lang w:val="en-US"/>
+        </w:rPr>
+        <w:t>like</w:t>
+      </w:r>
+      <w:proofErr w:type="gramEnd"/>
+      <w:r>
+        <w:rPr>
+          <w:i/>
+          <w:iCs/>
+          <w:color w:val="808080"/>
+          <w:lang w:val="en-US"/>
+        </w:rPr>
+        <w:t xml:space="preserve"> country code, state code, etc.</w:t>
+      </w:r>
+      <w:r>
+        <w:rPr>
+          <w:i/>
+          <w:iCs/>
+          <w:color w:val="808080"/>
+          <w:lang w:val="en-US"/>
+        </w:rPr>
+        <w:br/>
+      </w:r>
+      <w:r>
+        <w:rPr>
+          <w:i/>
+          <w:iCs/>
+          <w:color w:val="808080"/>
+          <w:lang w:val="en-US"/>
+        </w:rPr>
+        <w:br/>
+        <w:t xml:space="preserve">           </w:t>
+      </w:r>
+      <w:r>
+        <w:rPr>
+          <w:i/>
+          <w:iCs/>
+          <w:color w:val="808080"/>
+          <w:lang w:val="en-US"/>
+        </w:rPr>
+        <w:br/>
+        <w:t xml:space="preserve">           </w:t>
+      </w:r>
+      <w:r>
+        <w:rPr>
+          <w:i/>
+          <w:iCs/>
+          <w:color w:val="808080"/>
+          <w:lang w:val="en-US"/>
+        </w:rPr>
+        <w:br/>
+        <w:t xml:space="preserve">            </w:t>
+      </w:r>
+      <w:proofErr w:type="spellStart"/>
+      <w:r>
+        <w:rPr>
+          <w:color w:val="000000"/>
+          <w:lang w:val="en-US"/>
+        </w:rPr>
+        <w:t>Toast.</w:t>
+      </w:r>
+      <w:r>
+        <w:rPr>
+          <w:i/>
+          <w:iCs/>
+          <w:color w:val="000000"/>
+          <w:lang w:val="en-US"/>
+        </w:rPr>
+        <w:t>makeText</w:t>
+      </w:r>
+      <w:proofErr w:type="spellEnd"/>
+      <w:r>
+        <w:rPr>
+          <w:color w:val="000000"/>
+          <w:lang w:val="en-US"/>
+        </w:rPr>
+        <w:t>(</w:t>
+      </w:r>
+      <w:proofErr w:type="spellStart"/>
+      <w:r>
+        <w:rPr>
+          <w:color w:val="000000"/>
+          <w:lang w:val="en-US"/>
+        </w:rPr>
+        <w:t>getApplicationContext</w:t>
+      </w:r>
+      <w:proofErr w:type="spellEnd"/>
+      <w:r>
+        <w:rPr>
+          <w:color w:val="000000"/>
+          <w:lang w:val="en-US"/>
+        </w:rPr>
+        <w:t xml:space="preserve">(), </w:t>
+      </w:r>
+      <w:r>
+        <w:rPr>
+          <w:b/>
+          <w:bCs/>
+          <w:color w:val="008000"/>
+          <w:lang w:val="en-US"/>
+        </w:rPr>
+        <w:t>"</w:t>
+      </w:r>
+      <w:proofErr w:type="spellStart"/>
+      <w:r>
+        <w:rPr>
+          <w:b/>
+          <w:bCs/>
+          <w:color w:val="008000"/>
+          <w:lang w:val="en-US"/>
+        </w:rPr>
+        <w:t>cityName</w:t>
+      </w:r>
+      <w:proofErr w:type="spellEnd"/>
+      <w:r>
+        <w:rPr>
+          <w:b/>
+          <w:bCs/>
+          <w:color w:val="008000"/>
+          <w:lang w:val="en-US"/>
+        </w:rPr>
+        <w:t xml:space="preserve">: " </w:t>
+      </w:r>
+      <w:r>
+        <w:rPr>
+          <w:color w:val="000000"/>
+          <w:lang w:val="en-US"/>
+        </w:rPr>
+        <w:t xml:space="preserve">+ </w:t>
+      </w:r>
+      <w:proofErr w:type="spellStart"/>
+      <w:r>
+        <w:rPr>
+          <w:b/>
+          <w:bCs/>
+          <w:color w:val="660E7A"/>
+          <w:lang w:val="en-US"/>
+        </w:rPr>
+        <w:t>CityName</w:t>
+      </w:r>
+      <w:proofErr w:type="spellEnd"/>
+      <w:r>
+        <w:rPr>
+          <w:color w:val="000000"/>
+          <w:lang w:val="en-US"/>
+        </w:rPr>
+        <w:t xml:space="preserve">, </w:t>
+      </w:r>
+      <w:proofErr w:type="spellStart"/>
+      <w:r>
+        <w:rPr>
+          <w:color w:val="000000"/>
+          <w:lang w:val="en-US"/>
+        </w:rPr>
+        <w:t>Toast.</w:t>
+      </w:r>
+      <w:r>
+        <w:rPr>
+          <w:b/>
+          <w:bCs/>
+          <w:i/>
+          <w:iCs/>
+          <w:color w:val="660E7A"/>
+          <w:lang w:val="en-US"/>
+        </w:rPr>
+        <w:t>LENGTH_SHORT</w:t>
+      </w:r>
+      <w:proofErr w:type="spellEnd"/>
+      <w:r>
+        <w:rPr>
+          <w:color w:val="000000"/>
+          <w:lang w:val="en-US"/>
+        </w:rPr>
+        <w:t>).show();</w:t>
+      </w:r>
+      <w:r>
+        <w:rPr>
+          <w:color w:val="000000"/>
+          <w:lang w:val="en-US"/>
+        </w:rPr>
+        <w:br/>
+        <w:t xml:space="preserve">            </w:t>
+      </w:r>
+      <w:proofErr w:type="spellStart"/>
+      <w:r>
+        <w:rPr>
+          <w:color w:val="000000"/>
+          <w:lang w:val="en-US"/>
+        </w:rPr>
+        <w:t>Toast.</w:t>
+      </w:r>
+      <w:r>
+        <w:rPr>
+          <w:i/>
+          <w:iCs/>
+          <w:color w:val="000000"/>
+          <w:lang w:val="en-US"/>
+        </w:rPr>
+        <w:t>makeText</w:t>
+      </w:r>
+      <w:proofErr w:type="spellEnd"/>
+      <w:r>
+        <w:rPr>
+          <w:color w:val="000000"/>
+          <w:lang w:val="en-US"/>
+        </w:rPr>
+        <w:t>(</w:t>
+      </w:r>
+      <w:proofErr w:type="spellStart"/>
+      <w:r>
+        <w:rPr>
+          <w:color w:val="000000"/>
+          <w:lang w:val="en-US"/>
+        </w:rPr>
+        <w:t>getApplicationContext</w:t>
+      </w:r>
+      <w:proofErr w:type="spellEnd"/>
+      <w:r>
+        <w:rPr>
+          <w:color w:val="000000"/>
+          <w:lang w:val="en-US"/>
+        </w:rPr>
+        <w:t xml:space="preserve">(), </w:t>
+      </w:r>
+      <w:r>
+        <w:rPr>
+          <w:b/>
+          <w:bCs/>
+          <w:color w:val="008000"/>
+          <w:lang w:val="en-US"/>
+        </w:rPr>
+        <w:t>"</w:t>
+      </w:r>
+      <w:proofErr w:type="spellStart"/>
+      <w:r>
+        <w:rPr>
+          <w:b/>
+          <w:bCs/>
+          <w:color w:val="008000"/>
+          <w:lang w:val="en-US"/>
+        </w:rPr>
+        <w:t>countryName</w:t>
+      </w:r>
+      <w:proofErr w:type="spellEnd"/>
+      <w:r>
+        <w:rPr>
+          <w:b/>
+          <w:bCs/>
+          <w:color w:val="008000"/>
+          <w:lang w:val="en-US"/>
+        </w:rPr>
+        <w:t xml:space="preserve">: " </w:t>
+      </w:r>
+      <w:r>
+        <w:rPr>
+          <w:color w:val="000000"/>
+          <w:lang w:val="en-US"/>
+        </w:rPr>
+        <w:t xml:space="preserve">+ </w:t>
+      </w:r>
+      <w:proofErr w:type="spellStart"/>
+      <w:r>
+        <w:rPr>
+          <w:b/>
+          <w:bCs/>
+          <w:color w:val="660E7A"/>
+          <w:lang w:val="en-US"/>
+        </w:rPr>
+        <w:t>CountryName</w:t>
+      </w:r>
+      <w:proofErr w:type="spellEnd"/>
+      <w:r>
+        <w:rPr>
+          <w:color w:val="000000"/>
+          <w:lang w:val="en-US"/>
+        </w:rPr>
+        <w:t xml:space="preserve">, </w:t>
+      </w:r>
+      <w:proofErr w:type="spellStart"/>
+      <w:r>
+        <w:rPr>
+          <w:color w:val="000000"/>
+          <w:lang w:val="en-US"/>
+        </w:rPr>
+        <w:t>Toast.</w:t>
+      </w:r>
+      <w:r>
+        <w:rPr>
+          <w:b/>
+          <w:bCs/>
+          <w:i/>
+          <w:iCs/>
+          <w:color w:val="660E7A"/>
+          <w:lang w:val="en-US"/>
+        </w:rPr>
+        <w:t>LENGTH_SHORT</w:t>
+      </w:r>
+      <w:proofErr w:type="spellEnd"/>
+      <w:r>
+        <w:rPr>
+          <w:color w:val="000000"/>
+          <w:lang w:val="en-US"/>
+        </w:rPr>
+        <w:t>).show();</w:t>
+      </w:r>
+      <w:r>
+        <w:rPr>
+          <w:color w:val="000000"/>
+          <w:lang w:val="en-US"/>
+        </w:rPr>
+        <w:br/>
+        <w:t xml:space="preserve">            </w:t>
+      </w:r>
+      <w:r>
+        <w:rPr>
+          <w:color w:val="000000"/>
+          <w:lang w:val="en-US"/>
+        </w:rPr>
+        <w:br/>
+        <w:t xml:space="preserve">            </w:t>
+      </w:r>
+      <w:proofErr w:type="spellStart"/>
+      <w:r>
+        <w:rPr>
+          <w:color w:val="000000"/>
+          <w:lang w:val="en-US"/>
+        </w:rPr>
+        <w:t>Toast.</w:t>
+      </w:r>
+      <w:r>
+        <w:rPr>
+          <w:i/>
+          <w:iCs/>
+          <w:color w:val="000000"/>
+          <w:lang w:val="en-US"/>
+        </w:rPr>
+        <w:t>makeText</w:t>
+      </w:r>
+      <w:proofErr w:type="spellEnd"/>
+      <w:r>
+        <w:rPr>
+          <w:color w:val="000000"/>
+          <w:lang w:val="en-US"/>
+        </w:rPr>
+        <w:t>(</w:t>
+      </w:r>
+      <w:proofErr w:type="spellStart"/>
+      <w:r>
+        <w:rPr>
+          <w:color w:val="000000"/>
+          <w:lang w:val="en-US"/>
+        </w:rPr>
+        <w:t>getApplicationContext</w:t>
+      </w:r>
+      <w:proofErr w:type="spellEnd"/>
+      <w:r>
+        <w:rPr>
+          <w:color w:val="000000"/>
+          <w:lang w:val="en-US"/>
+        </w:rPr>
+        <w:t xml:space="preserve">(), </w:t>
+      </w:r>
+      <w:r>
+        <w:rPr>
+          <w:b/>
+          <w:bCs/>
+          <w:color w:val="008000"/>
+          <w:lang w:val="en-US"/>
+        </w:rPr>
+        <w:t xml:space="preserve">"line: " </w:t>
+      </w:r>
+      <w:r>
+        <w:rPr>
+          <w:color w:val="000000"/>
+          <w:lang w:val="en-US"/>
+        </w:rPr>
+        <w:t xml:space="preserve">+ </w:t>
+      </w:r>
+      <w:r>
+        <w:rPr>
+          <w:b/>
+          <w:bCs/>
+          <w:color w:val="660E7A"/>
+          <w:lang w:val="en-US"/>
+        </w:rPr>
+        <w:t>line</w:t>
+      </w:r>
+      <w:r>
+        <w:rPr>
+          <w:color w:val="000000"/>
+          <w:lang w:val="en-US"/>
+        </w:rPr>
+        <w:t xml:space="preserve">, </w:t>
+      </w:r>
+      <w:proofErr w:type="spellStart"/>
+      <w:r>
+        <w:rPr>
+          <w:color w:val="000000"/>
+          <w:lang w:val="en-US"/>
+        </w:rPr>
+        <w:t>Toast.</w:t>
+      </w:r>
+      <w:r>
+        <w:rPr>
+          <w:b/>
+          <w:bCs/>
+          <w:i/>
+          <w:iCs/>
+          <w:color w:val="660E7A"/>
+          <w:lang w:val="en-US"/>
+        </w:rPr>
+        <w:t>LENGTH_SHORT</w:t>
+      </w:r>
+      <w:proofErr w:type="spellEnd"/>
+      <w:r>
+        <w:rPr>
+          <w:color w:val="000000"/>
+          <w:lang w:val="en-US"/>
+        </w:rPr>
+        <w:t>).show();</w:t>
+      </w:r>
+      <w:r>
+        <w:rPr>
+          <w:color w:val="000000"/>
+          <w:lang w:val="en-US"/>
+        </w:rPr>
+        <w:br/>
+        <w:t xml:space="preserve">        }</w:t>
+      </w:r>
+      <w:r>
+        <w:rPr>
+          <w:color w:val="000000"/>
+          <w:lang w:val="en-US"/>
+        </w:rPr>
+        <w:br/>
+        <w:t xml:space="preserve">        </w:t>
+      </w:r>
+      <w:r>
+        <w:rPr>
+          <w:b/>
+          <w:bCs/>
+          <w:color w:val="000080"/>
+          <w:lang w:val="en-US"/>
+        </w:rPr>
+        <w:t xml:space="preserve">catch </w:t>
+      </w:r>
+      <w:r>
+        <w:rPr>
+          <w:color w:val="000000"/>
+          <w:lang w:val="en-US"/>
+        </w:rPr>
+        <w:t>(Exception e)</w:t>
+      </w:r>
+      <w:r>
+        <w:rPr>
+          <w:color w:val="000000"/>
+          <w:lang w:val="en-US"/>
+        </w:rPr>
+        <w:br/>
+        <w:t xml:space="preserve">        {</w:t>
+      </w:r>
+      <w:r>
+        <w:rPr>
+          <w:color w:val="000000"/>
+          <w:lang w:val="en-US"/>
+        </w:rPr>
+        <w:br/>
+        <w:t xml:space="preserve">            </w:t>
+      </w:r>
+      <w:proofErr w:type="spellStart"/>
+      <w:r>
+        <w:rPr>
+          <w:color w:val="000000"/>
+          <w:lang w:val="en-US"/>
+        </w:rPr>
+        <w:t>e.printStackTrace</w:t>
+      </w:r>
+      <w:proofErr w:type="spellEnd"/>
+      <w:r>
+        <w:rPr>
+          <w:color w:val="000000"/>
+          <w:lang w:val="en-US"/>
+        </w:rPr>
+        <w:t>();</w:t>
+      </w:r>
+      <w:r>
+        <w:rPr>
+          <w:color w:val="000000"/>
+          <w:lang w:val="en-US"/>
+        </w:rPr>
+        <w:br/>
+        <w:t xml:space="preserve">        }</w:t>
+      </w:r>
+    </w:p>
+    <w:p>
+      <w:pPr>
+        <w:shd w:val="clear" w:color="auto" w:fill="FFFFFF"/>
+        <w:tabs>
+          <w:tab w:val="left" w:pos="916"/>
+          <w:tab w:val="left" w:pos="1832"/>
+          <w:tab w:val="left" w:pos="2748"/>
+          <w:tab w:val="left" w:pos="3664"/>
+          <w:tab w:val="left" w:pos="4580"/>
+          <w:tab w:val="left" w:pos="5496"/>
+          <w:tab w:val="left" w:pos="6412"/>
+          <w:tab w:val="left" w:pos="7328"/>
+          <w:tab w:val="left" w:pos="8244"/>
+          <w:tab w:val="left" w:pos="9160"/>
+          <w:tab w:val="left" w:pos="10076"/>
+          <w:tab w:val="left" w:pos="10992"/>
+          <w:tab w:val="left" w:pos="11908"/>
+          <w:tab w:val="left" w:pos="12824"/>
+          <w:tab w:val="left" w:pos="13740"/>
+          <w:tab w:val="left" w:pos="14656"/>
+        </w:tabs>
+        <w:spacing w:after="0" w:line="240" w:lineRule="auto"/>
+        <w:rPr>
+          <w:rFonts w:ascii="Courier New" w:eastAsia="Times New Roman" w:hAnsi="Courier New" w:cs="Courier New"/>
+          <w:color w:val="000000"/>
+          <w:sz w:val="20"/>
+          <w:szCs w:val="20"/>
+          <w:lang w:val="en-US" w:eastAsia="el-GR"/>
+        </w:rPr>
+      </w:pPr>
+    </w:p>
+    <w:p>
+      <w:pPr>
+        <w:rPr>
+          <w:b/>
+          <w:lang w:val="en-US"/>
+        </w:rPr>
+      </w:pPr>
+      <w:r>
+        <w:rPr>
+          <w:b/>
+          <w:lang w:val="en-US"/>
+        </w:rPr>
+        <w:t xml:space="preserve"> </w:t>
+      </w:r>
+      <w:r>
+        <w:rPr>
+          <w:b/>
+          <w:lang w:val="en-US"/>
+        </w:rPr>
+        <w:t xml:space="preserve"> </w:t>
+      </w:r>
     </w:p>
     <w:sectPr>
       <w:pgSz w:w="11906" w:h="16838"/>

</xml_diff>

<commit_message>
done everything but have to add pdf and in sos url map
</commit_message>
<xml_diff>
--- a/mhc tutorial.docx
+++ b/mhc tutorial.docx
@@ -6865,8 +6865,10 @@
     </w:p>
     <w:p>
       <w:pPr>
-        <w:rPr>
-          <w:b/>
+        <w:pStyle w:val="-HTML"/>
+        <w:shd w:val="clear" w:color="auto" w:fill="FFFFFF"/>
+        <w:rPr>
+          <w:color w:val="000000"/>
           <w:lang w:val="en-US"/>
         </w:rPr>
       </w:pPr>
@@ -6883,6 +6885,810 @@
           <w:lang w:val="en-US"/>
         </w:rPr>
         <w:t xml:space="preserve"> </w:t>
+      </w:r>
+      <w:r>
+        <w:rPr>
+          <w:color w:val="000000"/>
+          <w:lang w:val="en-US"/>
+        </w:rPr>
+        <w:t>&lt;/</w:t>
+      </w:r>
+      <w:r>
+        <w:rPr>
+          <w:b/>
+          <w:bCs/>
+          <w:color w:val="000080"/>
+          <w:lang w:val="en-US"/>
+        </w:rPr>
+        <w:t>activity</w:t>
+      </w:r>
+      <w:r>
+        <w:rPr>
+          <w:color w:val="000000"/>
+          <w:lang w:val="en-US"/>
+        </w:rPr>
+        <w:t>&gt;</w:t>
+      </w:r>
+      <w:r>
+        <w:rPr>
+          <w:color w:val="000000"/>
+          <w:lang w:val="en-US"/>
+        </w:rPr>
+        <w:br/>
+        <w:t xml:space="preserve">    &lt;</w:t>
+      </w:r>
+      <w:r>
+        <w:rPr>
+          <w:b/>
+          <w:bCs/>
+          <w:color w:val="000080"/>
+          <w:lang w:val="en-US"/>
+        </w:rPr>
+        <w:t xml:space="preserve">service </w:t>
+      </w:r>
+      <w:proofErr w:type="spellStart"/>
+      <w:r>
+        <w:rPr>
+          <w:b/>
+          <w:bCs/>
+          <w:color w:val="660E7A"/>
+          <w:lang w:val="en-US"/>
+        </w:rPr>
+        <w:t>android</w:t>
+      </w:r>
+      <w:r>
+        <w:rPr>
+          <w:b/>
+          <w:bCs/>
+          <w:color w:val="0000FF"/>
+          <w:lang w:val="en-US"/>
+        </w:rPr>
+        <w:t>:name</w:t>
+      </w:r>
+      <w:proofErr w:type="spellEnd"/>
+      <w:r>
+        <w:rPr>
+          <w:b/>
+          <w:bCs/>
+          <w:color w:val="0000FF"/>
+          <w:lang w:val="en-US"/>
+        </w:rPr>
+        <w:t>=</w:t>
+      </w:r>
+      <w:r>
+        <w:rPr>
+          <w:b/>
+          <w:bCs/>
+          <w:color w:val="008000"/>
+          <w:lang w:val="en-US"/>
+        </w:rPr>
+        <w:t>".</w:t>
+      </w:r>
+      <w:proofErr w:type="spellStart"/>
+      <w:r>
+        <w:rPr>
+          <w:b/>
+          <w:bCs/>
+          <w:color w:val="008000"/>
+          <w:lang w:val="en-US"/>
+        </w:rPr>
+        <w:t>HeadlessSmsSendService</w:t>
+      </w:r>
+      <w:proofErr w:type="spellEnd"/>
+      <w:r>
+        <w:rPr>
+          <w:b/>
+          <w:bCs/>
+          <w:color w:val="008000"/>
+          <w:lang w:val="en-US"/>
+        </w:rPr>
+        <w:t>"</w:t>
+      </w:r>
+      <w:r>
+        <w:rPr>
+          <w:b/>
+          <w:bCs/>
+          <w:color w:val="008000"/>
+          <w:lang w:val="en-US"/>
+        </w:rPr>
+        <w:br/>
+        <w:t xml:space="preserve">        </w:t>
+      </w:r>
+      <w:proofErr w:type="spellStart"/>
+      <w:r>
+        <w:rPr>
+          <w:b/>
+          <w:bCs/>
+          <w:color w:val="660E7A"/>
+          <w:lang w:val="en-US"/>
+        </w:rPr>
+        <w:t>android</w:t>
+      </w:r>
+      <w:r>
+        <w:rPr>
+          <w:b/>
+          <w:bCs/>
+          <w:color w:val="0000FF"/>
+          <w:lang w:val="en-US"/>
+        </w:rPr>
+        <w:t>:permission</w:t>
+      </w:r>
+      <w:proofErr w:type="spellEnd"/>
+      <w:r>
+        <w:rPr>
+          <w:b/>
+          <w:bCs/>
+          <w:color w:val="0000FF"/>
+          <w:lang w:val="en-US"/>
+        </w:rPr>
+        <w:t>=</w:t>
+      </w:r>
+      <w:r>
+        <w:rPr>
+          <w:b/>
+          <w:bCs/>
+          <w:color w:val="008000"/>
+          <w:lang w:val="en-US"/>
+        </w:rPr>
+        <w:t>"</w:t>
+      </w:r>
+      <w:proofErr w:type="spellStart"/>
+      <w:r>
+        <w:rPr>
+          <w:b/>
+          <w:bCs/>
+          <w:color w:val="008000"/>
+          <w:lang w:val="en-US"/>
+        </w:rPr>
+        <w:t>android.permission.SEND_RESPOND_VIA_MESSAGE</w:t>
+      </w:r>
+      <w:proofErr w:type="spellEnd"/>
+      <w:r>
+        <w:rPr>
+          <w:b/>
+          <w:bCs/>
+          <w:color w:val="008000"/>
+          <w:lang w:val="en-US"/>
+        </w:rPr>
+        <w:t>"</w:t>
+      </w:r>
+      <w:r>
+        <w:rPr>
+          <w:b/>
+          <w:bCs/>
+          <w:color w:val="008000"/>
+          <w:lang w:val="en-US"/>
+        </w:rPr>
+        <w:br/>
+        <w:t xml:space="preserve">        </w:t>
+      </w:r>
+      <w:proofErr w:type="spellStart"/>
+      <w:r>
+        <w:rPr>
+          <w:b/>
+          <w:bCs/>
+          <w:color w:val="660E7A"/>
+          <w:lang w:val="en-US"/>
+        </w:rPr>
+        <w:t>android</w:t>
+      </w:r>
+      <w:r>
+        <w:rPr>
+          <w:b/>
+          <w:bCs/>
+          <w:color w:val="0000FF"/>
+          <w:lang w:val="en-US"/>
+        </w:rPr>
+        <w:t>:exported</w:t>
+      </w:r>
+      <w:proofErr w:type="spellEnd"/>
+      <w:r>
+        <w:rPr>
+          <w:b/>
+          <w:bCs/>
+          <w:color w:val="0000FF"/>
+          <w:lang w:val="en-US"/>
+        </w:rPr>
+        <w:t>=</w:t>
+      </w:r>
+      <w:r>
+        <w:rPr>
+          <w:b/>
+          <w:bCs/>
+          <w:color w:val="008000"/>
+          <w:lang w:val="en-US"/>
+        </w:rPr>
+        <w:t xml:space="preserve">"true" </w:t>
+      </w:r>
+      <w:r>
+        <w:rPr>
+          <w:color w:val="000000"/>
+          <w:lang w:val="en-US"/>
+        </w:rPr>
+        <w:t>&gt;</w:t>
+      </w:r>
+      <w:r>
+        <w:rPr>
+          <w:color w:val="000000"/>
+          <w:lang w:val="en-US"/>
+        </w:rPr>
+        <w:br/>
+        <w:t xml:space="preserve">        &lt;</w:t>
+      </w:r>
+      <w:r>
+        <w:rPr>
+          <w:b/>
+          <w:bCs/>
+          <w:color w:val="000080"/>
+          <w:lang w:val="en-US"/>
+        </w:rPr>
+        <w:t>intent-filter</w:t>
+      </w:r>
+      <w:r>
+        <w:rPr>
+          <w:color w:val="000000"/>
+          <w:lang w:val="en-US"/>
+        </w:rPr>
+        <w:t>&gt;</w:t>
+      </w:r>
+      <w:r>
+        <w:rPr>
+          <w:color w:val="000000"/>
+          <w:lang w:val="en-US"/>
+        </w:rPr>
+        <w:br/>
+        <w:t xml:space="preserve">            &lt;</w:t>
+      </w:r>
+      <w:r>
+        <w:rPr>
+          <w:b/>
+          <w:bCs/>
+          <w:color w:val="000080"/>
+          <w:lang w:val="en-US"/>
+        </w:rPr>
+        <w:t xml:space="preserve">action </w:t>
+      </w:r>
+      <w:proofErr w:type="spellStart"/>
+      <w:r>
+        <w:rPr>
+          <w:b/>
+          <w:bCs/>
+          <w:color w:val="660E7A"/>
+          <w:lang w:val="en-US"/>
+        </w:rPr>
+        <w:t>android</w:t>
+      </w:r>
+      <w:r>
+        <w:rPr>
+          <w:b/>
+          <w:bCs/>
+          <w:color w:val="0000FF"/>
+          <w:lang w:val="en-US"/>
+        </w:rPr>
+        <w:t>:name</w:t>
+      </w:r>
+      <w:proofErr w:type="spellEnd"/>
+      <w:r>
+        <w:rPr>
+          <w:b/>
+          <w:bCs/>
+          <w:color w:val="0000FF"/>
+          <w:lang w:val="en-US"/>
+        </w:rPr>
+        <w:t>=</w:t>
+      </w:r>
+      <w:r>
+        <w:rPr>
+          <w:b/>
+          <w:bCs/>
+          <w:color w:val="008000"/>
+          <w:lang w:val="en-US"/>
+        </w:rPr>
+        <w:t>"</w:t>
+      </w:r>
+      <w:proofErr w:type="spellStart"/>
+      <w:r>
+        <w:rPr>
+          <w:b/>
+          <w:bCs/>
+          <w:color w:val="008000"/>
+          <w:lang w:val="en-US"/>
+        </w:rPr>
+        <w:t>android.intent.action.RESPOND_VIA_MESSAGE</w:t>
+      </w:r>
+      <w:proofErr w:type="spellEnd"/>
+      <w:r>
+        <w:rPr>
+          <w:b/>
+          <w:bCs/>
+          <w:color w:val="008000"/>
+          <w:lang w:val="en-US"/>
+        </w:rPr>
+        <w:t xml:space="preserve">" </w:t>
+      </w:r>
+      <w:r>
+        <w:rPr>
+          <w:color w:val="000000"/>
+          <w:lang w:val="en-US"/>
+        </w:rPr>
+        <w:t>/&gt;</w:t>
+      </w:r>
+      <w:r>
+        <w:rPr>
+          <w:color w:val="000000"/>
+          <w:lang w:val="en-US"/>
+        </w:rPr>
+        <w:br/>
+        <w:t xml:space="preserve">            &lt;</w:t>
+      </w:r>
+      <w:r>
+        <w:rPr>
+          <w:b/>
+          <w:bCs/>
+          <w:color w:val="000080"/>
+          <w:lang w:val="en-US"/>
+        </w:rPr>
+        <w:t xml:space="preserve">category </w:t>
+      </w:r>
+      <w:proofErr w:type="spellStart"/>
+      <w:r>
+        <w:rPr>
+          <w:b/>
+          <w:bCs/>
+          <w:color w:val="660E7A"/>
+          <w:lang w:val="en-US"/>
+        </w:rPr>
+        <w:t>android</w:t>
+      </w:r>
+      <w:r>
+        <w:rPr>
+          <w:b/>
+          <w:bCs/>
+          <w:color w:val="0000FF"/>
+          <w:lang w:val="en-US"/>
+        </w:rPr>
+        <w:t>:name</w:t>
+      </w:r>
+      <w:proofErr w:type="spellEnd"/>
+      <w:r>
+        <w:rPr>
+          <w:b/>
+          <w:bCs/>
+          <w:color w:val="0000FF"/>
+          <w:lang w:val="en-US"/>
+        </w:rPr>
+        <w:t>=</w:t>
+      </w:r>
+      <w:r>
+        <w:rPr>
+          <w:b/>
+          <w:bCs/>
+          <w:color w:val="008000"/>
+          <w:lang w:val="en-US"/>
+        </w:rPr>
+        <w:t>"</w:t>
+      </w:r>
+      <w:proofErr w:type="spellStart"/>
+      <w:r>
+        <w:rPr>
+          <w:b/>
+          <w:bCs/>
+          <w:color w:val="008000"/>
+          <w:lang w:val="en-US"/>
+        </w:rPr>
+        <w:t>android.intent.category.DEFAULT</w:t>
+      </w:r>
+      <w:proofErr w:type="spellEnd"/>
+      <w:r>
+        <w:rPr>
+          <w:b/>
+          <w:bCs/>
+          <w:color w:val="008000"/>
+          <w:lang w:val="en-US"/>
+        </w:rPr>
+        <w:t xml:space="preserve">" </w:t>
+      </w:r>
+      <w:r>
+        <w:rPr>
+          <w:color w:val="000000"/>
+          <w:lang w:val="en-US"/>
+        </w:rPr>
+        <w:t>/&gt;</w:t>
+      </w:r>
+      <w:r>
+        <w:rPr>
+          <w:color w:val="000000"/>
+          <w:lang w:val="en-US"/>
+        </w:rPr>
+        <w:br/>
+        <w:t xml:space="preserve">            &lt;</w:t>
+      </w:r>
+      <w:r>
+        <w:rPr>
+          <w:b/>
+          <w:bCs/>
+          <w:color w:val="000080"/>
+          <w:lang w:val="en-US"/>
+        </w:rPr>
+        <w:t xml:space="preserve">data </w:t>
+      </w:r>
+      <w:proofErr w:type="spellStart"/>
+      <w:r>
+        <w:rPr>
+          <w:b/>
+          <w:bCs/>
+          <w:color w:val="660E7A"/>
+          <w:lang w:val="en-US"/>
+        </w:rPr>
+        <w:t>android</w:t>
+      </w:r>
+      <w:r>
+        <w:rPr>
+          <w:b/>
+          <w:bCs/>
+          <w:color w:val="0000FF"/>
+          <w:lang w:val="en-US"/>
+        </w:rPr>
+        <w:t>:scheme</w:t>
+      </w:r>
+      <w:proofErr w:type="spellEnd"/>
+      <w:r>
+        <w:rPr>
+          <w:b/>
+          <w:bCs/>
+          <w:color w:val="0000FF"/>
+          <w:lang w:val="en-US"/>
+        </w:rPr>
+        <w:t>=</w:t>
+      </w:r>
+      <w:r>
+        <w:rPr>
+          <w:b/>
+          <w:bCs/>
+          <w:color w:val="008000"/>
+          <w:lang w:val="en-US"/>
+        </w:rPr>
+        <w:t>"</w:t>
+      </w:r>
+      <w:proofErr w:type="spellStart"/>
+      <w:r>
+        <w:rPr>
+          <w:b/>
+          <w:bCs/>
+          <w:color w:val="008000"/>
+          <w:lang w:val="en-US"/>
+        </w:rPr>
+        <w:t>sms</w:t>
+      </w:r>
+      <w:proofErr w:type="spellEnd"/>
+      <w:r>
+        <w:rPr>
+          <w:b/>
+          <w:bCs/>
+          <w:color w:val="008000"/>
+          <w:lang w:val="en-US"/>
+        </w:rPr>
+        <w:t xml:space="preserve">" </w:t>
+      </w:r>
+      <w:r>
+        <w:rPr>
+          <w:color w:val="000000"/>
+          <w:lang w:val="en-US"/>
+        </w:rPr>
+        <w:t>/&gt;</w:t>
+      </w:r>
+      <w:r>
+        <w:rPr>
+          <w:color w:val="000000"/>
+          <w:lang w:val="en-US"/>
+        </w:rPr>
+        <w:br/>
+        <w:t xml:space="preserve">            &lt;</w:t>
+      </w:r>
+      <w:r>
+        <w:rPr>
+          <w:b/>
+          <w:bCs/>
+          <w:color w:val="000080"/>
+          <w:lang w:val="en-US"/>
+        </w:rPr>
+        <w:t xml:space="preserve">data </w:t>
+      </w:r>
+      <w:proofErr w:type="spellStart"/>
+      <w:r>
+        <w:rPr>
+          <w:b/>
+          <w:bCs/>
+          <w:color w:val="660E7A"/>
+          <w:lang w:val="en-US"/>
+        </w:rPr>
+        <w:t>android</w:t>
+      </w:r>
+      <w:r>
+        <w:rPr>
+          <w:b/>
+          <w:bCs/>
+          <w:color w:val="0000FF"/>
+          <w:lang w:val="en-US"/>
+        </w:rPr>
+        <w:t>:scheme</w:t>
+      </w:r>
+      <w:proofErr w:type="spellEnd"/>
+      <w:r>
+        <w:rPr>
+          <w:b/>
+          <w:bCs/>
+          <w:color w:val="0000FF"/>
+          <w:lang w:val="en-US"/>
+        </w:rPr>
+        <w:t>=</w:t>
+      </w:r>
+      <w:r>
+        <w:rPr>
+          <w:b/>
+          <w:bCs/>
+          <w:color w:val="008000"/>
+          <w:lang w:val="en-US"/>
+        </w:rPr>
+        <w:t>"</w:t>
+      </w:r>
+      <w:proofErr w:type="spellStart"/>
+      <w:r>
+        <w:rPr>
+          <w:b/>
+          <w:bCs/>
+          <w:color w:val="008000"/>
+          <w:lang w:val="en-US"/>
+        </w:rPr>
+        <w:t>smsto</w:t>
+      </w:r>
+      <w:proofErr w:type="spellEnd"/>
+      <w:r>
+        <w:rPr>
+          <w:b/>
+          <w:bCs/>
+          <w:color w:val="008000"/>
+          <w:lang w:val="en-US"/>
+        </w:rPr>
+        <w:t xml:space="preserve">" </w:t>
+      </w:r>
+      <w:r>
+        <w:rPr>
+          <w:color w:val="000000"/>
+          <w:lang w:val="en-US"/>
+        </w:rPr>
+        <w:t>/&gt;</w:t>
+      </w:r>
+      <w:r>
+        <w:rPr>
+          <w:color w:val="000000"/>
+          <w:lang w:val="en-US"/>
+        </w:rPr>
+        <w:br/>
+        <w:t xml:space="preserve">            &lt;</w:t>
+      </w:r>
+      <w:r>
+        <w:rPr>
+          <w:b/>
+          <w:bCs/>
+          <w:color w:val="000080"/>
+          <w:lang w:val="en-US"/>
+        </w:rPr>
+        <w:t xml:space="preserve">data </w:t>
+      </w:r>
+      <w:proofErr w:type="spellStart"/>
+      <w:r>
+        <w:rPr>
+          <w:b/>
+          <w:bCs/>
+          <w:color w:val="660E7A"/>
+          <w:lang w:val="en-US"/>
+        </w:rPr>
+        <w:t>android</w:t>
+      </w:r>
+      <w:r>
+        <w:rPr>
+          <w:b/>
+          <w:bCs/>
+          <w:color w:val="0000FF"/>
+          <w:lang w:val="en-US"/>
+        </w:rPr>
+        <w:t>:scheme</w:t>
+      </w:r>
+      <w:proofErr w:type="spellEnd"/>
+      <w:r>
+        <w:rPr>
+          <w:b/>
+          <w:bCs/>
+          <w:color w:val="0000FF"/>
+          <w:lang w:val="en-US"/>
+        </w:rPr>
+        <w:t>=</w:t>
+      </w:r>
+      <w:r>
+        <w:rPr>
+          <w:b/>
+          <w:bCs/>
+          <w:color w:val="008000"/>
+          <w:lang w:val="en-US"/>
+        </w:rPr>
+        <w:t xml:space="preserve">"mms" </w:t>
+      </w:r>
+      <w:r>
+        <w:rPr>
+          <w:color w:val="000000"/>
+          <w:lang w:val="en-US"/>
+        </w:rPr>
+        <w:t>/&gt;</w:t>
+      </w:r>
+      <w:r>
+        <w:rPr>
+          <w:color w:val="000000"/>
+          <w:lang w:val="en-US"/>
+        </w:rPr>
+        <w:br/>
+        <w:t xml:space="preserve">            &lt;</w:t>
+      </w:r>
+      <w:r>
+        <w:rPr>
+          <w:b/>
+          <w:bCs/>
+          <w:color w:val="000080"/>
+          <w:lang w:val="en-US"/>
+        </w:rPr>
+        <w:t xml:space="preserve">data </w:t>
+      </w:r>
+      <w:proofErr w:type="spellStart"/>
+      <w:r>
+        <w:rPr>
+          <w:b/>
+          <w:bCs/>
+          <w:color w:val="660E7A"/>
+          <w:lang w:val="en-US"/>
+        </w:rPr>
+        <w:t>android</w:t>
+      </w:r>
+      <w:r>
+        <w:rPr>
+          <w:b/>
+          <w:bCs/>
+          <w:color w:val="0000FF"/>
+          <w:lang w:val="en-US"/>
+        </w:rPr>
+        <w:t>:scheme</w:t>
+      </w:r>
+      <w:proofErr w:type="spellEnd"/>
+      <w:r>
+        <w:rPr>
+          <w:b/>
+          <w:bCs/>
+          <w:color w:val="0000FF"/>
+          <w:lang w:val="en-US"/>
+        </w:rPr>
+        <w:t>=</w:t>
+      </w:r>
+      <w:r>
+        <w:rPr>
+          <w:b/>
+          <w:bCs/>
+          <w:color w:val="008000"/>
+          <w:lang w:val="en-US"/>
+        </w:rPr>
+        <w:t>"</w:t>
+      </w:r>
+      <w:proofErr w:type="spellStart"/>
+      <w:r>
+        <w:rPr>
+          <w:b/>
+          <w:bCs/>
+          <w:color w:val="008000"/>
+          <w:lang w:val="en-US"/>
+        </w:rPr>
+        <w:t>mmsto</w:t>
+      </w:r>
+      <w:proofErr w:type="spellEnd"/>
+      <w:r>
+        <w:rPr>
+          <w:b/>
+          <w:bCs/>
+          <w:color w:val="008000"/>
+          <w:lang w:val="en-US"/>
+        </w:rPr>
+        <w:t xml:space="preserve">" </w:t>
+      </w:r>
+      <w:r>
+        <w:rPr>
+          <w:color w:val="000000"/>
+          <w:lang w:val="en-US"/>
+        </w:rPr>
+        <w:t>/&gt;</w:t>
+      </w:r>
+      <w:r>
+        <w:rPr>
+          <w:color w:val="000000"/>
+          <w:lang w:val="en-US"/>
+        </w:rPr>
+        <w:br/>
+        <w:t xml:space="preserve">        &lt;/</w:t>
+      </w:r>
+      <w:r>
+        <w:rPr>
+          <w:b/>
+          <w:bCs/>
+          <w:color w:val="000080"/>
+          <w:lang w:val="en-US"/>
+        </w:rPr>
+        <w:t>intent-filter</w:t>
+      </w:r>
+      <w:r>
+        <w:rPr>
+          <w:color w:val="000000"/>
+          <w:lang w:val="en-US"/>
+        </w:rPr>
+        <w:t>&gt;</w:t>
+      </w:r>
+      <w:r>
+        <w:rPr>
+          <w:color w:val="000000"/>
+          <w:lang w:val="en-US"/>
+        </w:rPr>
+        <w:br/>
+        <w:t xml:space="preserve">    &lt;/</w:t>
+      </w:r>
+      <w:r>
+        <w:rPr>
+          <w:b/>
+          <w:bCs/>
+          <w:color w:val="000080"/>
+          <w:lang w:val="en-US"/>
+        </w:rPr>
+        <w:t>service</w:t>
+      </w:r>
+      <w:r>
+        <w:rPr>
+          <w:color w:val="000000"/>
+          <w:lang w:val="en-US"/>
+        </w:rPr>
+        <w:t>&gt;</w:t>
+      </w:r>
+    </w:p>
+    <w:p>
+      <w:pPr>
+        <w:rPr>
+          <w:b/>
+          <w:lang w:val="en-US"/>
+        </w:rPr>
+      </w:pPr>
+      <w:proofErr w:type="spellStart"/>
+      <w:r>
+        <w:rPr>
+          <w:b/>
+          <w:lang w:val="en-US"/>
+        </w:rPr>
+        <w:t>Permitiion</w:t>
+      </w:r>
+      <w:proofErr w:type="spellEnd"/>
+      <w:r>
+        <w:rPr>
+          <w:b/>
+          <w:lang w:val="en-US"/>
+        </w:rPr>
+        <w:t xml:space="preserve"> </w:t>
+      </w:r>
+    </w:p>
+    <w:p>
+      <w:pPr>
+        <w:rPr>
+          <w:b/>
+          <w:lang w:val="en-US"/>
+        </w:rPr>
+      </w:pPr>
+      <w:r>
+        <w:rPr>
+          <w:b/>
+          <w:lang w:val="en-US"/>
+        </w:rPr>
+        <w:t>https://inthecheesefactory.com/blog/things-you-need-to-know-about-android-m-permission-developer-edition/en</w:t>
       </w:r>
     </w:p>
     <w:sectPr>

</xml_diff>